<commit_message>
About Us page, Home working,new images and resources
</commit_message>
<xml_diff>
--- a/Guia de instalacion.docx
+++ b/Guia de instalacion.docx
@@ -3,25 +3,16 @@
 <w:document xmlns:wpc="http://schemas.microsoft.com/office/word/2010/wordprocessingCanvas" xmlns:cx="http://schemas.microsoft.com/office/drawing/2014/chartex" xmlns:cx1="http://schemas.microsoft.com/office/drawing/2015/9/8/chartex" xmlns:cx2="http://schemas.microsoft.com/office/drawing/2015/10/21/chartex" xmlns:cx3="http://schemas.microsoft.com/office/drawing/2016/5/9/chartex" xmlns:cx4="http://schemas.microsoft.com/office/drawing/2016/5/10/chartex" xmlns:cx5="http://schemas.microsoft.com/office/drawing/2016/5/11/chartex" xmlns:cx6="http://schemas.microsoft.com/office/drawing/2016/5/12/chartex" xmlns:cx7="http://schemas.microsoft.com/office/drawing/2016/5/13/chartex" xmlns:cx8="http://schemas.microsoft.com/office/drawing/2016/5/14/chartex" xmlns:mc="http://schemas.openxmlformats.org/markup-compatibility/2006" xmlns:aink="http://schemas.microsoft.com/office/drawing/2016/ink" xmlns:am3d="http://schemas.microsoft.com/office/drawing/2017/model3d" xmlns:o="urn:schemas-microsoft-com:office:office" xmlns:oel="http://schemas.microsoft.com/office/2019/extlst" xmlns:r="http://schemas.openxmlformats.org/officeDocument/2006/relationships" xmlns:m="http://schemas.openxmlformats.org/officeDocument/2006/math" xmlns:v="urn:schemas-microsoft-com:vml" xmlns:wp14="http://schemas.microsoft.com/office/word/2010/wordprocessingDrawing" xmlns:wp="http://schemas.openxmlformats.org/drawingml/2006/wordprocessingDrawing" xmlns:w10="urn:schemas-microsoft-com:office:word" xmlns:w="http://schemas.openxmlformats.org/wordprocessingml/2006/main" xmlns:w14="http://schemas.microsoft.com/office/word/2010/wordml" xmlns:w15="http://schemas.microsoft.com/office/word/2012/wordml" xmlns:w16cex="http://schemas.microsoft.com/office/word/2018/wordml/cex" xmlns:w16cid="http://schemas.microsoft.com/office/word/2016/wordml/cid" xmlns:w16="http://schemas.microsoft.com/office/word/2018/wordml" xmlns:w16sdtdh="http://schemas.microsoft.com/office/word/2020/wordml/sdtdatahash" xmlns:w16se="http://schemas.microsoft.com/office/word/2015/wordml/symex" xmlns:wpg="http://schemas.microsoft.com/office/word/2010/wordprocessingGroup" xmlns:wpi="http://schemas.microsoft.com/office/word/2010/wordprocessingInk" xmlns:wne="http://schemas.microsoft.com/office/word/2006/wordml" xmlns:wps="http://schemas.microsoft.com/office/word/2010/wordprocessingShape" mc:Ignorable="w14 w15 w16se w16cid w16 w16cex w16sdtdh wp14">
   <w:body>
     <w:p>
-      <w:pPr>
-        <w:rPr>
-          <w:lang w:val="en-US"/>
-        </w:rPr>
-      </w:pPr>
-      <w:r>
-        <w:rPr>
-          <w:lang w:val="en-US"/>
-        </w:rPr>
-        <w:t xml:space="preserve">Documentation Proyecto Modular </w:t>
-      </w:r>
-    </w:p>
-    <w:p>
-      <w:pPr>
-        <w:rPr>
-          <w:lang w:val="en-US"/>
-        </w:rPr>
-      </w:pPr>
-    </w:p>
+      <w:proofErr w:type="spellStart"/>
+      <w:r>
+        <w:t>Documentation</w:t>
+      </w:r>
+      <w:proofErr w:type="spellEnd"/>
+      <w:r>
+        <w:t xml:space="preserve"> Proyecto Modular </w:t>
+      </w:r>
+    </w:p>
+    <w:p/>
     <w:p>
       <w:pPr>
         <w:rPr>
@@ -187,7 +178,7 @@
     </w:p>
     <w:p>
       <w:pPr>
-        <w:pStyle w:val="ListParagraph"/>
+        <w:pStyle w:val="Prrafodelista"/>
         <w:numPr>
           <w:ilvl w:val="0"/>
           <w:numId w:val="3"/>
@@ -235,7 +226,7 @@
     </w:p>
     <w:p>
       <w:pPr>
-        <w:pStyle w:val="ListParagraph"/>
+        <w:pStyle w:val="Prrafodelista"/>
         <w:numPr>
           <w:ilvl w:val="0"/>
           <w:numId w:val="3"/>
@@ -281,7 +272,7 @@
     </w:p>
     <w:p>
       <w:pPr>
-        <w:pStyle w:val="ListParagraph"/>
+        <w:pStyle w:val="Prrafodelista"/>
         <w:numPr>
           <w:ilvl w:val="0"/>
           <w:numId w:val="3"/>
@@ -458,6 +449,7 @@
           <w:rFonts w:ascii="Times New Roman" w:hAnsi="Times New Roman" w:cs="Times New Roman"/>
           <w:sz w:val="24"/>
           <w:szCs w:val="24"/>
+          <w:lang w:val="en-US"/>
         </w:rPr>
       </w:pPr>
       <w:proofErr w:type="spellStart"/>
@@ -467,6 +459,7 @@
           <w:sz w:val="24"/>
           <w:szCs w:val="24"/>
           <w:u w:val="single"/>
+          <w:lang w:val="en-US"/>
         </w:rPr>
         <w:t>Installar</w:t>
       </w:r>
@@ -477,20 +470,10 @@
           <w:sz w:val="24"/>
           <w:szCs w:val="24"/>
           <w:u w:val="single"/>
-        </w:rPr>
-        <w:t xml:space="preserve"> </w:t>
-      </w:r>
-      <w:proofErr w:type="spellStart"/>
-      <w:r>
-        <w:rPr>
-          <w:rFonts w:ascii="Times New Roman" w:hAnsi="Times New Roman" w:cs="Times New Roman"/>
-          <w:sz w:val="24"/>
-          <w:szCs w:val="24"/>
-          <w:u w:val="single"/>
-        </w:rPr>
-        <w:t>tailwind</w:t>
-      </w:r>
-      <w:proofErr w:type="spellEnd"/>
+          <w:lang w:val="en-US"/>
+        </w:rPr>
+        <w:t xml:space="preserve"> tailwind</w:t>
+      </w:r>
     </w:p>
     <w:p>
       <w:pPr>
@@ -504,7 +487,7 @@
       <w:hyperlink r:id="rId7" w:history="1">
         <w:r>
           <w:rPr>
-            <w:rStyle w:val="Hyperlink"/>
+            <w:rStyle w:val="Hipervnculo"/>
             <w:rFonts w:ascii="Times New Roman" w:hAnsi="Times New Roman" w:cs="Times New Roman"/>
             <w:sz w:val="24"/>
             <w:szCs w:val="24"/>
@@ -526,6 +509,7 @@
           <w14:ligatures w14:val="none"/>
         </w:rPr>
       </w:pPr>
+      <w:proofErr w:type="spellStart"/>
       <w:r>
         <w:rPr>
           <w:rFonts w:ascii="Times New Roman" w:eastAsia="Times New Roman" w:hAnsi="Times New Roman" w:cs="Times New Roman"/>
@@ -536,8 +520,61 @@
           <w:lang w:val="en-US" w:eastAsia="es-MX"/>
           <w14:ligatures w14:val="none"/>
         </w:rPr>
-        <w:t>Codigo de ejemplo de chatgpt</w:t>
-      </w:r>
+        <w:t>Codigo</w:t>
+      </w:r>
+      <w:proofErr w:type="spellEnd"/>
+      <w:r>
+        <w:rPr>
+          <w:rFonts w:ascii="Times New Roman" w:eastAsia="Times New Roman" w:hAnsi="Times New Roman" w:cs="Times New Roman"/>
+          <w:color w:val="569CD6"/>
+          <w:kern w:val="0"/>
+          <w:sz w:val="24"/>
+          <w:szCs w:val="24"/>
+          <w:lang w:val="en-US" w:eastAsia="es-MX"/>
+          <w14:ligatures w14:val="none"/>
+        </w:rPr>
+        <w:t xml:space="preserve"> de </w:t>
+      </w:r>
+      <w:proofErr w:type="spellStart"/>
+      <w:r>
+        <w:rPr>
+          <w:rFonts w:ascii="Times New Roman" w:eastAsia="Times New Roman" w:hAnsi="Times New Roman" w:cs="Times New Roman"/>
+          <w:color w:val="569CD6"/>
+          <w:kern w:val="0"/>
+          <w:sz w:val="24"/>
+          <w:szCs w:val="24"/>
+          <w:lang w:val="en-US" w:eastAsia="es-MX"/>
+          <w14:ligatures w14:val="none"/>
+        </w:rPr>
+        <w:t>ejemplo</w:t>
+      </w:r>
+      <w:proofErr w:type="spellEnd"/>
+      <w:r>
+        <w:rPr>
+          <w:rFonts w:ascii="Times New Roman" w:eastAsia="Times New Roman" w:hAnsi="Times New Roman" w:cs="Times New Roman"/>
+          <w:color w:val="569CD6"/>
+          <w:kern w:val="0"/>
+          <w:sz w:val="24"/>
+          <w:szCs w:val="24"/>
+          <w:lang w:val="en-US" w:eastAsia="es-MX"/>
+          <w14:ligatures w14:val="none"/>
+        </w:rPr>
+        <w:t xml:space="preserve"> de </w:t>
+      </w:r>
+      <w:proofErr w:type="spellStart"/>
+      <w:r>
+        <w:rPr>
+          <w:rFonts w:ascii="Times New Roman" w:eastAsia="Times New Roman" w:hAnsi="Times New Roman" w:cs="Times New Roman"/>
+          <w:color w:val="569CD6"/>
+          <w:kern w:val="0"/>
+          <w:sz w:val="24"/>
+          <w:szCs w:val="24"/>
+          <w:lang w:val="en-US" w:eastAsia="es-MX"/>
+          <w14:ligatures w14:val="none"/>
+        </w:rPr>
+        <w:t>chatgpt</w:t>
+      </w:r>
+      <w:proofErr w:type="spellEnd"/>
     </w:p>
     <w:p>
       <w:pPr>
@@ -3464,7 +3501,31 @@
           <w:lang w:eastAsia="es-MX"/>
           <w14:ligatures w14:val="none"/>
         </w:rPr>
-        <w:t xml:space="preserve">Links de las paginas que se van a usar </w:t>
+        <w:t xml:space="preserve">Links de las </w:t>
+      </w:r>
+      <w:proofErr w:type="spellStart"/>
+      <w:r>
+        <w:rPr>
+          <w:rFonts w:ascii="Times New Roman" w:eastAsia="Times New Roman" w:hAnsi="Times New Roman" w:cs="Times New Roman"/>
+          <w:kern w:val="0"/>
+          <w:sz w:val="24"/>
+          <w:szCs w:val="24"/>
+          <w:lang w:eastAsia="es-MX"/>
+          <w14:ligatures w14:val="none"/>
+        </w:rPr>
+        <w:t>paginas</w:t>
+      </w:r>
+      <w:proofErr w:type="spellEnd"/>
+      <w:r>
+        <w:rPr>
+          <w:rFonts w:ascii="Times New Roman" w:eastAsia="Times New Roman" w:hAnsi="Times New Roman" w:cs="Times New Roman"/>
+          <w:kern w:val="0"/>
+          <w:sz w:val="24"/>
+          <w:szCs w:val="24"/>
+          <w:lang w:eastAsia="es-MX"/>
+          <w14:ligatures w14:val="none"/>
+        </w:rPr>
+        <w:t xml:space="preserve"> que se van a usar </w:t>
       </w:r>
       <w:proofErr w:type="spellStart"/>
       <w:r>
@@ -3504,7 +3565,7 @@
       <w:hyperlink r:id="rId8" w:history="1">
         <w:r>
           <w:rPr>
-            <w:rStyle w:val="Hyperlink"/>
+            <w:rStyle w:val="Hipervnculo"/>
             <w:rFonts w:ascii="Times New Roman" w:hAnsi="Times New Roman" w:cs="Times New Roman"/>
             <w:sz w:val="24"/>
             <w:szCs w:val="24"/>
@@ -3517,7 +3578,7 @@
     <w:p>
       <w:pPr>
         <w:rPr>
-          <w:rStyle w:val="Hyperlink"/>
+          <w:rStyle w:val="Hipervnculo"/>
           <w:rFonts w:ascii="Times New Roman" w:hAnsi="Times New Roman" w:cs="Times New Roman"/>
           <w:sz w:val="24"/>
           <w:szCs w:val="24"/>
@@ -3527,7 +3588,7 @@
       <w:hyperlink r:id="rId9" w:history="1">
         <w:r>
           <w:rPr>
-            <w:rStyle w:val="Hyperlink"/>
+            <w:rStyle w:val="Hipervnculo"/>
             <w:rFonts w:ascii="Times New Roman" w:hAnsi="Times New Roman" w:cs="Times New Roman"/>
             <w:sz w:val="24"/>
             <w:szCs w:val="24"/>
@@ -3540,7 +3601,7 @@
     <w:p>
       <w:pPr>
         <w:rPr>
-          <w:rStyle w:val="Hyperlink"/>
+          <w:rStyle w:val="Hipervnculo"/>
           <w:rFonts w:ascii="Times New Roman" w:hAnsi="Times New Roman" w:cs="Times New Roman"/>
           <w:sz w:val="24"/>
           <w:szCs w:val="24"/>
@@ -3551,7 +3612,7 @@
     <w:p>
       <w:pPr>
         <w:rPr>
-          <w:rStyle w:val="Hyperlink"/>
+          <w:rStyle w:val="Hipervnculo"/>
           <w:rFonts w:ascii="Times New Roman" w:hAnsi="Times New Roman" w:cs="Times New Roman"/>
           <w:color w:val="auto"/>
           <w:sz w:val="24"/>
@@ -3564,17 +3625,17 @@
     <w:p>
       <w:pPr>
         <w:rPr>
-          <w:rStyle w:val="Hyperlink"/>
-          <w:rFonts w:ascii="Times New Roman" w:hAnsi="Times New Roman" w:cs="Times New Roman"/>
-          <w:color w:val="auto"/>
-          <w:sz w:val="24"/>
-          <w:szCs w:val="24"/>
-          <w:u w:val="none"/>
-        </w:rPr>
-      </w:pPr>
-      <w:r>
-        <w:rPr>
-          <w:rStyle w:val="Hyperlink"/>
+          <w:rStyle w:val="Hipervnculo"/>
+          <w:rFonts w:ascii="Times New Roman" w:hAnsi="Times New Roman" w:cs="Times New Roman"/>
+          <w:color w:val="auto"/>
+          <w:sz w:val="24"/>
+          <w:szCs w:val="24"/>
+          <w:u w:val="none"/>
+        </w:rPr>
+      </w:pPr>
+      <w:r>
+        <w:rPr>
+          <w:rStyle w:val="Hipervnculo"/>
           <w:rFonts w:ascii="Times New Roman" w:hAnsi="Times New Roman" w:cs="Times New Roman"/>
           <w:color w:val="auto"/>
           <w:sz w:val="24"/>
@@ -3586,7 +3647,7 @@
       <w:proofErr w:type="spellStart"/>
       <w:r>
         <w:rPr>
-          <w:rStyle w:val="Hyperlink"/>
+          <w:rStyle w:val="Hipervnculo"/>
           <w:rFonts w:ascii="Times New Roman" w:hAnsi="Times New Roman" w:cs="Times New Roman"/>
           <w:color w:val="auto"/>
           <w:sz w:val="24"/>
@@ -3598,7 +3659,7 @@
       <w:proofErr w:type="spellEnd"/>
       <w:r>
         <w:rPr>
-          <w:rStyle w:val="Hyperlink"/>
+          <w:rStyle w:val="Hipervnculo"/>
           <w:rFonts w:ascii="Times New Roman" w:hAnsi="Times New Roman" w:cs="Times New Roman"/>
           <w:color w:val="auto"/>
           <w:sz w:val="24"/>
@@ -3611,17 +3672,17 @@
     <w:p>
       <w:pPr>
         <w:rPr>
-          <w:rStyle w:val="Hyperlink"/>
-          <w:rFonts w:ascii="Times New Roman" w:hAnsi="Times New Roman" w:cs="Times New Roman"/>
-          <w:color w:val="auto"/>
-          <w:sz w:val="24"/>
-          <w:szCs w:val="24"/>
-          <w:u w:val="none"/>
-        </w:rPr>
-      </w:pPr>
-      <w:r>
-        <w:rPr>
-          <w:rStyle w:val="Hyperlink"/>
+          <w:rStyle w:val="Hipervnculo"/>
+          <w:rFonts w:ascii="Times New Roman" w:hAnsi="Times New Roman" w:cs="Times New Roman"/>
+          <w:color w:val="auto"/>
+          <w:sz w:val="24"/>
+          <w:szCs w:val="24"/>
+          <w:u w:val="none"/>
+        </w:rPr>
+      </w:pPr>
+      <w:r>
+        <w:rPr>
+          <w:rStyle w:val="Hipervnculo"/>
           <w:rFonts w:ascii="Times New Roman" w:hAnsi="Times New Roman" w:cs="Times New Roman"/>
           <w:color w:val="auto"/>
           <w:sz w:val="24"/>
@@ -3633,7 +3694,7 @@
       <w:proofErr w:type="spellStart"/>
       <w:r>
         <w:rPr>
-          <w:rStyle w:val="Hyperlink"/>
+          <w:rStyle w:val="Hipervnculo"/>
           <w:rFonts w:ascii="Times New Roman" w:hAnsi="Times New Roman" w:cs="Times New Roman"/>
           <w:color w:val="auto"/>
           <w:sz w:val="24"/>
@@ -3645,7 +3706,7 @@
       <w:proofErr w:type="spellEnd"/>
       <w:r>
         <w:rPr>
-          <w:rStyle w:val="Hyperlink"/>
+          <w:rStyle w:val="Hipervnculo"/>
           <w:rFonts w:ascii="Times New Roman" w:hAnsi="Times New Roman" w:cs="Times New Roman"/>
           <w:color w:val="auto"/>
           <w:sz w:val="24"/>
@@ -3656,7 +3717,7 @@
       </w:r>
       <w:r>
         <w:rPr>
-          <w:rStyle w:val="Hyperlink"/>
+          <w:rStyle w:val="Hipervnculo"/>
           <w:rFonts w:ascii="Times New Roman" w:hAnsi="Times New Roman" w:cs="Times New Roman"/>
           <w:color w:val="auto"/>
           <w:sz w:val="24"/>
@@ -3667,7 +3728,7 @@
       </w:r>
       <w:r>
         <w:rPr>
-          <w:rStyle w:val="Hyperlink"/>
+          <w:rStyle w:val="Hipervnculo"/>
           <w:rFonts w:ascii="Times New Roman" w:hAnsi="Times New Roman" w:cs="Times New Roman"/>
           <w:color w:val="auto"/>
           <w:sz w:val="24"/>
@@ -3680,17 +3741,17 @@
     <w:p>
       <w:pPr>
         <w:rPr>
-          <w:rStyle w:val="Hyperlink"/>
-          <w:rFonts w:ascii="Times New Roman" w:hAnsi="Times New Roman" w:cs="Times New Roman"/>
-          <w:color w:val="auto"/>
-          <w:sz w:val="24"/>
-          <w:szCs w:val="24"/>
-          <w:u w:val="none"/>
-        </w:rPr>
-      </w:pPr>
-      <w:r>
-        <w:rPr>
-          <w:rStyle w:val="Hyperlink"/>
+          <w:rStyle w:val="Hipervnculo"/>
+          <w:rFonts w:ascii="Times New Roman" w:hAnsi="Times New Roman" w:cs="Times New Roman"/>
+          <w:color w:val="auto"/>
+          <w:sz w:val="24"/>
+          <w:szCs w:val="24"/>
+          <w:u w:val="none"/>
+        </w:rPr>
+      </w:pPr>
+      <w:r>
+        <w:rPr>
+          <w:rStyle w:val="Hipervnculo"/>
           <w:rFonts w:ascii="Times New Roman" w:hAnsi="Times New Roman" w:cs="Times New Roman"/>
           <w:color w:val="auto"/>
           <w:sz w:val="24"/>
@@ -3703,17 +3764,17 @@
     <w:p>
       <w:pPr>
         <w:rPr>
-          <w:rStyle w:val="Hyperlink"/>
-          <w:rFonts w:ascii="Times New Roman" w:hAnsi="Times New Roman" w:cs="Times New Roman"/>
-          <w:color w:val="auto"/>
-          <w:sz w:val="24"/>
-          <w:szCs w:val="24"/>
-          <w:u w:val="none"/>
-        </w:rPr>
-      </w:pPr>
-      <w:r>
-        <w:rPr>
-          <w:rStyle w:val="Hyperlink"/>
+          <w:rStyle w:val="Hipervnculo"/>
+          <w:rFonts w:ascii="Times New Roman" w:hAnsi="Times New Roman" w:cs="Times New Roman"/>
+          <w:color w:val="auto"/>
+          <w:sz w:val="24"/>
+          <w:szCs w:val="24"/>
+          <w:u w:val="none"/>
+        </w:rPr>
+      </w:pPr>
+      <w:r>
+        <w:rPr>
+          <w:rStyle w:val="Hipervnculo"/>
           <w:rFonts w:ascii="Times New Roman" w:hAnsi="Times New Roman" w:cs="Times New Roman"/>
           <w:color w:val="auto"/>
           <w:sz w:val="24"/>
@@ -3724,7 +3785,7 @@
       </w:r>
       <w:r>
         <w:rPr>
-          <w:rStyle w:val="Hyperlink"/>
+          <w:rStyle w:val="Hipervnculo"/>
           <w:rFonts w:ascii="Times New Roman" w:hAnsi="Times New Roman" w:cs="Times New Roman"/>
           <w:color w:val="auto"/>
           <w:sz w:val="24"/>
@@ -3736,7 +3797,7 @@
       <w:proofErr w:type="gramStart"/>
       <w:r>
         <w:rPr>
-          <w:rStyle w:val="Hyperlink"/>
+          <w:rStyle w:val="Hipervnculo"/>
           <w:rFonts w:ascii="Times New Roman" w:hAnsi="Times New Roman" w:cs="Times New Roman"/>
           <w:color w:val="auto"/>
           <w:sz w:val="24"/>
@@ -3748,7 +3809,7 @@
       <w:proofErr w:type="gramEnd"/>
       <w:r>
         <w:rPr>
-          <w:rStyle w:val="Hyperlink"/>
+          <w:rStyle w:val="Hipervnculo"/>
           <w:rFonts w:ascii="Times New Roman" w:hAnsi="Times New Roman" w:cs="Times New Roman"/>
           <w:color w:val="auto"/>
           <w:sz w:val="24"/>
@@ -3760,7 +3821,7 @@
       <w:proofErr w:type="spellStart"/>
       <w:r>
         <w:rPr>
-          <w:rStyle w:val="Hyperlink"/>
+          <w:rStyle w:val="Hipervnculo"/>
           <w:rFonts w:ascii="Times New Roman" w:hAnsi="Times New Roman" w:cs="Times New Roman"/>
           <w:color w:val="auto"/>
           <w:sz w:val="24"/>
@@ -3772,7 +3833,7 @@
       <w:proofErr w:type="spellEnd"/>
       <w:r>
         <w:rPr>
-          <w:rStyle w:val="Hyperlink"/>
+          <w:rStyle w:val="Hipervnculo"/>
           <w:rFonts w:ascii="Times New Roman" w:hAnsi="Times New Roman" w:cs="Times New Roman"/>
           <w:color w:val="auto"/>
           <w:sz w:val="24"/>
@@ -3784,7 +3845,7 @@
       <w:proofErr w:type="spellStart"/>
       <w:r>
         <w:rPr>
-          <w:rStyle w:val="Hyperlink"/>
+          <w:rStyle w:val="Hipervnculo"/>
           <w:rFonts w:ascii="Times New Roman" w:hAnsi="Times New Roman" w:cs="Times New Roman"/>
           <w:color w:val="auto"/>
           <w:sz w:val="24"/>
@@ -3796,7 +3857,7 @@
       <w:proofErr w:type="spellEnd"/>
       <w:r>
         <w:rPr>
-          <w:rStyle w:val="Hyperlink"/>
+          <w:rStyle w:val="Hipervnculo"/>
           <w:rFonts w:ascii="Times New Roman" w:hAnsi="Times New Roman" w:cs="Times New Roman"/>
           <w:color w:val="auto"/>
           <w:sz w:val="24"/>
@@ -3807,7 +3868,7 @@
       </w:r>
       <w:r>
         <w:rPr>
-          <w:rStyle w:val="Hyperlink"/>
+          <w:rStyle w:val="Hipervnculo"/>
           <w:rFonts w:ascii="Times New Roman" w:hAnsi="Times New Roman" w:cs="Times New Roman"/>
           <w:color w:val="auto"/>
           <w:sz w:val="24"/>
@@ -3818,7 +3879,7 @@
       </w:r>
       <w:r>
         <w:rPr>
-          <w:rStyle w:val="Hyperlink"/>
+          <w:rStyle w:val="Hipervnculo"/>
           <w:rFonts w:ascii="Times New Roman" w:hAnsi="Times New Roman" w:cs="Times New Roman"/>
           <w:color w:val="auto"/>
           <w:sz w:val="24"/>
@@ -3831,31 +3892,31 @@
     <w:p>
       <w:pPr>
         <w:rPr>
-          <w:rStyle w:val="Hyperlink"/>
-          <w:rFonts w:ascii="Times New Roman" w:hAnsi="Times New Roman" w:cs="Times New Roman"/>
-          <w:color w:val="auto"/>
-          <w:sz w:val="24"/>
-          <w:szCs w:val="24"/>
-          <w:u w:val="none"/>
-        </w:rPr>
-      </w:pPr>
-    </w:p>
-    <w:p>
-      <w:pPr>
-        <w:rPr>
-          <w:rStyle w:val="Hyperlink"/>
-          <w:rFonts w:ascii="Times New Roman" w:hAnsi="Times New Roman" w:cs="Times New Roman"/>
-          <w:color w:val="auto"/>
-          <w:sz w:val="24"/>
-          <w:szCs w:val="24"/>
-          <w:u w:val="none"/>
-        </w:rPr>
-      </w:pPr>
-    </w:p>
-    <w:p>
-      <w:pPr>
-        <w:rPr>
-          <w:rStyle w:val="Hyperlink"/>
+          <w:rStyle w:val="Hipervnculo"/>
+          <w:rFonts w:ascii="Times New Roman" w:hAnsi="Times New Roman" w:cs="Times New Roman"/>
+          <w:color w:val="auto"/>
+          <w:sz w:val="24"/>
+          <w:szCs w:val="24"/>
+          <w:u w:val="none"/>
+        </w:rPr>
+      </w:pPr>
+    </w:p>
+    <w:p>
+      <w:pPr>
+        <w:rPr>
+          <w:rStyle w:val="Hipervnculo"/>
+          <w:rFonts w:ascii="Times New Roman" w:hAnsi="Times New Roman" w:cs="Times New Roman"/>
+          <w:color w:val="auto"/>
+          <w:sz w:val="24"/>
+          <w:szCs w:val="24"/>
+          <w:u w:val="none"/>
+        </w:rPr>
+      </w:pPr>
+    </w:p>
+    <w:p>
+      <w:pPr>
+        <w:rPr>
+          <w:rStyle w:val="Hipervnculo"/>
           <w:rFonts w:ascii="Times New Roman" w:hAnsi="Times New Roman" w:cs="Times New Roman"/>
           <w:b/>
           <w:bCs/>
@@ -3867,7 +3928,7 @@
       </w:pPr>
       <w:r>
         <w:rPr>
-          <w:rStyle w:val="Hyperlink"/>
+          <w:rStyle w:val="Hipervnculo"/>
           <w:rFonts w:ascii="Times New Roman" w:hAnsi="Times New Roman" w:cs="Times New Roman"/>
           <w:b/>
           <w:bCs/>
@@ -3881,7 +3942,7 @@
       </w:r>
       <w:r>
         <w:rPr>
-          <w:rStyle w:val="Hyperlink"/>
+          <w:rStyle w:val="Hipervnculo"/>
           <w:rFonts w:ascii="Times New Roman" w:hAnsi="Times New Roman" w:cs="Times New Roman"/>
           <w:b/>
           <w:bCs/>
@@ -3894,7 +3955,7 @@
       </w:r>
       <w:r>
         <w:rPr>
-          <w:rStyle w:val="Hyperlink"/>
+          <w:rStyle w:val="Hipervnculo"/>
           <w:rFonts w:ascii="Times New Roman" w:hAnsi="Times New Roman" w:cs="Times New Roman"/>
           <w:b/>
           <w:bCs/>
@@ -3909,17 +3970,17 @@
     <w:p>
       <w:pPr>
         <w:rPr>
-          <w:rStyle w:val="Hyperlink"/>
-          <w:rFonts w:ascii="Times New Roman" w:hAnsi="Times New Roman" w:cs="Times New Roman"/>
-          <w:color w:val="auto"/>
-          <w:sz w:val="24"/>
-          <w:szCs w:val="24"/>
-          <w:u w:val="none"/>
-        </w:rPr>
-      </w:pPr>
-      <w:r>
-        <w:rPr>
-          <w:rStyle w:val="Hyperlink"/>
+          <w:rStyle w:val="Hipervnculo"/>
+          <w:rFonts w:ascii="Times New Roman" w:hAnsi="Times New Roman" w:cs="Times New Roman"/>
+          <w:color w:val="auto"/>
+          <w:sz w:val="24"/>
+          <w:szCs w:val="24"/>
+          <w:u w:val="none"/>
+        </w:rPr>
+      </w:pPr>
+      <w:r>
+        <w:rPr>
+          <w:rStyle w:val="Hipervnculo"/>
           <w:rFonts w:ascii="Times New Roman" w:hAnsi="Times New Roman" w:cs="Times New Roman"/>
           <w:color w:val="auto"/>
           <w:sz w:val="24"/>
@@ -3931,7 +3992,7 @@
       <w:proofErr w:type="spellStart"/>
       <w:r>
         <w:rPr>
-          <w:rStyle w:val="Hyperlink"/>
+          <w:rStyle w:val="Hipervnculo"/>
           <w:rFonts w:ascii="Times New Roman" w:hAnsi="Times New Roman" w:cs="Times New Roman"/>
           <w:color w:val="auto"/>
           <w:sz w:val="24"/>
@@ -3943,7 +4004,7 @@
       <w:proofErr w:type="spellEnd"/>
       <w:r>
         <w:rPr>
-          <w:rStyle w:val="Hyperlink"/>
+          <w:rStyle w:val="Hipervnculo"/>
           <w:rFonts w:ascii="Times New Roman" w:hAnsi="Times New Roman" w:cs="Times New Roman"/>
           <w:color w:val="auto"/>
           <w:sz w:val="24"/>
@@ -3954,7 +4015,7 @@
       </w:r>
       <w:r>
         <w:rPr>
-          <w:rStyle w:val="Hyperlink"/>
+          <w:rStyle w:val="Hipervnculo"/>
           <w:rFonts w:ascii="Times New Roman" w:hAnsi="Times New Roman" w:cs="Times New Roman"/>
           <w:color w:val="auto"/>
           <w:sz w:val="24"/>
@@ -3965,7 +4026,7 @@
       </w:r>
       <w:r>
         <w:rPr>
-          <w:rStyle w:val="Hyperlink"/>
+          <w:rStyle w:val="Hipervnculo"/>
           <w:rFonts w:ascii="Times New Roman" w:hAnsi="Times New Roman" w:cs="Times New Roman"/>
           <w:color w:val="auto"/>
           <w:sz w:val="24"/>
@@ -3977,7 +4038,7 @@
       <w:proofErr w:type="spellStart"/>
       <w:r>
         <w:rPr>
-          <w:rStyle w:val="Hyperlink"/>
+          <w:rStyle w:val="Hipervnculo"/>
           <w:rFonts w:ascii="Times New Roman" w:hAnsi="Times New Roman" w:cs="Times New Roman"/>
           <w:color w:val="auto"/>
           <w:sz w:val="24"/>
@@ -3988,7 +4049,7 @@
       </w:r>
       <w:r>
         <w:rPr>
-          <w:rStyle w:val="Hyperlink"/>
+          <w:rStyle w:val="Hipervnculo"/>
           <w:rFonts w:ascii="Times New Roman" w:hAnsi="Times New Roman" w:cs="Times New Roman"/>
           <w:color w:val="auto"/>
           <w:sz w:val="24"/>
@@ -4000,7 +4061,7 @@
       <w:proofErr w:type="spellEnd"/>
       <w:r>
         <w:rPr>
-          <w:rStyle w:val="Hyperlink"/>
+          <w:rStyle w:val="Hipervnculo"/>
           <w:rFonts w:ascii="Times New Roman" w:hAnsi="Times New Roman" w:cs="Times New Roman"/>
           <w:color w:val="auto"/>
           <w:sz w:val="24"/>
@@ -4012,7 +4073,7 @@
       <w:proofErr w:type="spellStart"/>
       <w:r>
         <w:rPr>
-          <w:rStyle w:val="Hyperlink"/>
+          <w:rStyle w:val="Hipervnculo"/>
           <w:rFonts w:ascii="Times New Roman" w:hAnsi="Times New Roman" w:cs="Times New Roman"/>
           <w:color w:val="auto"/>
           <w:sz w:val="24"/>
@@ -4024,7 +4085,7 @@
       <w:proofErr w:type="spellEnd"/>
       <w:r>
         <w:rPr>
-          <w:rStyle w:val="Hyperlink"/>
+          <w:rStyle w:val="Hipervnculo"/>
           <w:rFonts w:ascii="Times New Roman" w:hAnsi="Times New Roman" w:cs="Times New Roman"/>
           <w:color w:val="auto"/>
           <w:sz w:val="24"/>
@@ -4036,7 +4097,7 @@
       <w:proofErr w:type="spellStart"/>
       <w:r>
         <w:rPr>
-          <w:rStyle w:val="Hyperlink"/>
+          <w:rStyle w:val="Hipervnculo"/>
           <w:rFonts w:ascii="Times New Roman" w:hAnsi="Times New Roman" w:cs="Times New Roman"/>
           <w:color w:val="auto"/>
           <w:sz w:val="24"/>
@@ -4048,7 +4109,7 @@
       <w:proofErr w:type="spellEnd"/>
       <w:r>
         <w:rPr>
-          <w:rStyle w:val="Hyperlink"/>
+          <w:rStyle w:val="Hipervnculo"/>
           <w:rFonts w:ascii="Times New Roman" w:hAnsi="Times New Roman" w:cs="Times New Roman"/>
           <w:color w:val="auto"/>
           <w:sz w:val="24"/>
@@ -4057,6 +4118,457 @@
         </w:rPr>
         <w:t xml:space="preserve"> local por lo que es necesario volver a activarlo en los servicios de Windows.</w:t>
       </w:r>
+    </w:p>
+    <w:p>
+      <w:pPr>
+        <w:rPr>
+          <w:rStyle w:val="Hipervnculo"/>
+          <w:rFonts w:ascii="Times New Roman" w:hAnsi="Times New Roman" w:cs="Times New Roman"/>
+          <w:color w:val="auto"/>
+          <w:sz w:val="24"/>
+          <w:szCs w:val="24"/>
+          <w:u w:val="none"/>
+        </w:rPr>
+      </w:pPr>
+    </w:p>
+    <w:p>
+      <w:pPr>
+        <w:rPr>
+          <w:rStyle w:val="Hipervnculo"/>
+          <w:rFonts w:ascii="Times New Roman" w:hAnsi="Times New Roman" w:cs="Times New Roman"/>
+          <w:color w:val="auto"/>
+          <w:sz w:val="24"/>
+          <w:szCs w:val="24"/>
+          <w:u w:val="none"/>
+        </w:rPr>
+      </w:pPr>
+      <w:r>
+        <w:rPr>
+          <w:rStyle w:val="Hipervnculo"/>
+          <w:rFonts w:ascii="Times New Roman" w:hAnsi="Times New Roman" w:cs="Times New Roman"/>
+          <w:color w:val="auto"/>
+          <w:sz w:val="24"/>
+          <w:szCs w:val="24"/>
+          <w:u w:val="none"/>
+        </w:rPr>
+        <w:t xml:space="preserve">Plan </w:t>
+      </w:r>
+      <w:proofErr w:type="spellStart"/>
+      <w:r>
+        <w:rPr>
+          <w:rStyle w:val="Hipervnculo"/>
+          <w:rFonts w:ascii="Times New Roman" w:hAnsi="Times New Roman" w:cs="Times New Roman"/>
+          <w:color w:val="auto"/>
+          <w:sz w:val="24"/>
+          <w:szCs w:val="24"/>
+          <w:u w:val="none"/>
+        </w:rPr>
+        <w:t>acccion</w:t>
+      </w:r>
+      <w:proofErr w:type="spellEnd"/>
+      <w:r>
+        <w:rPr>
+          <w:rStyle w:val="Hipervnculo"/>
+          <w:rFonts w:ascii="Times New Roman" w:hAnsi="Times New Roman" w:cs="Times New Roman"/>
+          <w:color w:val="auto"/>
+          <w:sz w:val="24"/>
+          <w:szCs w:val="24"/>
+          <w:u w:val="none"/>
+        </w:rPr>
+        <w:t xml:space="preserve"> de la </w:t>
+      </w:r>
+      <w:proofErr w:type="spellStart"/>
+      <w:r>
+        <w:rPr>
+          <w:rStyle w:val="Hipervnculo"/>
+          <w:rFonts w:ascii="Times New Roman" w:hAnsi="Times New Roman" w:cs="Times New Roman"/>
+          <w:color w:val="auto"/>
+          <w:sz w:val="24"/>
+          <w:szCs w:val="24"/>
+          <w:u w:val="none"/>
+        </w:rPr>
+        <w:t>pagina</w:t>
+      </w:r>
+      <w:proofErr w:type="spellEnd"/>
+      <w:r>
+        <w:rPr>
+          <w:rStyle w:val="Hipervnculo"/>
+          <w:rFonts w:ascii="Times New Roman" w:hAnsi="Times New Roman" w:cs="Times New Roman"/>
+          <w:color w:val="auto"/>
+          <w:sz w:val="24"/>
+          <w:szCs w:val="24"/>
+          <w:u w:val="none"/>
+        </w:rPr>
+        <w:t xml:space="preserve"> principal </w:t>
+      </w:r>
+    </w:p>
+    <w:p>
+      <w:pPr>
+        <w:rPr>
+          <w:rStyle w:val="Hipervnculo"/>
+          <w:rFonts w:ascii="Times New Roman" w:hAnsi="Times New Roman" w:cs="Times New Roman"/>
+          <w:color w:val="auto"/>
+          <w:sz w:val="24"/>
+          <w:szCs w:val="24"/>
+          <w:u w:val="none"/>
+        </w:rPr>
+      </w:pPr>
+    </w:p>
+    <w:p>
+      <w:pPr>
+        <w:rPr>
+          <w:rStyle w:val="Hipervnculo"/>
+          <w:rFonts w:ascii="Times New Roman" w:hAnsi="Times New Roman" w:cs="Times New Roman"/>
+          <w:color w:val="auto"/>
+          <w:sz w:val="24"/>
+          <w:szCs w:val="24"/>
+          <w:u w:val="none"/>
+        </w:rPr>
+      </w:pPr>
+      <w:r>
+        <w:rPr>
+          <w:rStyle w:val="Hipervnculo"/>
+          <w:rFonts w:ascii="Times New Roman" w:hAnsi="Times New Roman" w:cs="Times New Roman"/>
+          <w:color w:val="auto"/>
+          <w:sz w:val="24"/>
+          <w:szCs w:val="24"/>
+          <w:u w:val="none"/>
+        </w:rPr>
+        <w:t xml:space="preserve">Los botones que debe de estar en la </w:t>
+      </w:r>
+      <w:proofErr w:type="spellStart"/>
+      <w:r>
+        <w:rPr>
+          <w:rStyle w:val="Hipervnculo"/>
+          <w:rFonts w:ascii="Times New Roman" w:hAnsi="Times New Roman" w:cs="Times New Roman"/>
+          <w:color w:val="auto"/>
+          <w:sz w:val="24"/>
+          <w:szCs w:val="24"/>
+          <w:u w:val="none"/>
+        </w:rPr>
+        <w:t>NavBar</w:t>
+      </w:r>
+      <w:proofErr w:type="spellEnd"/>
+      <w:r>
+        <w:rPr>
+          <w:rStyle w:val="Hipervnculo"/>
+          <w:rFonts w:ascii="Times New Roman" w:hAnsi="Times New Roman" w:cs="Times New Roman"/>
+          <w:color w:val="auto"/>
+          <w:sz w:val="24"/>
+          <w:szCs w:val="24"/>
+          <w:u w:val="none"/>
+        </w:rPr>
+        <w:t xml:space="preserve"> Va a ser</w:t>
+      </w:r>
+    </w:p>
+    <w:p>
+      <w:pPr>
+        <w:pStyle w:val="Prrafodelista"/>
+        <w:numPr>
+          <w:ilvl w:val="0"/>
+          <w:numId w:val="4"/>
+        </w:numPr>
+        <w:rPr>
+          <w:rStyle w:val="Hipervnculo"/>
+          <w:rFonts w:ascii="Times New Roman" w:hAnsi="Times New Roman" w:cs="Times New Roman"/>
+          <w:color w:val="auto"/>
+          <w:sz w:val="24"/>
+          <w:szCs w:val="24"/>
+          <w:u w:val="none"/>
+        </w:rPr>
+      </w:pPr>
+      <w:r>
+        <w:rPr>
+          <w:rStyle w:val="Hipervnculo"/>
+          <w:rFonts w:ascii="Times New Roman" w:hAnsi="Times New Roman" w:cs="Times New Roman"/>
+          <w:color w:val="auto"/>
+          <w:sz w:val="24"/>
+          <w:szCs w:val="24"/>
+          <w:u w:val="none"/>
+        </w:rPr>
+        <w:t>Principal.</w:t>
+      </w:r>
+    </w:p>
+    <w:p>
+      <w:pPr>
+        <w:pStyle w:val="Prrafodelista"/>
+        <w:numPr>
+          <w:ilvl w:val="0"/>
+          <w:numId w:val="4"/>
+        </w:numPr>
+        <w:rPr>
+          <w:rStyle w:val="Hipervnculo"/>
+          <w:rFonts w:ascii="Times New Roman" w:hAnsi="Times New Roman" w:cs="Times New Roman"/>
+          <w:color w:val="auto"/>
+          <w:sz w:val="24"/>
+          <w:szCs w:val="24"/>
+          <w:u w:val="none"/>
+        </w:rPr>
+      </w:pPr>
+      <w:r>
+        <w:rPr>
+          <w:rStyle w:val="Hipervnculo"/>
+          <w:rFonts w:ascii="Times New Roman" w:hAnsi="Times New Roman" w:cs="Times New Roman"/>
+          <w:color w:val="auto"/>
+          <w:sz w:val="24"/>
+          <w:szCs w:val="24"/>
+          <w:u w:val="none"/>
+        </w:rPr>
+        <w:t>Misión.</w:t>
+      </w:r>
+    </w:p>
+    <w:p>
+      <w:pPr>
+        <w:pStyle w:val="Prrafodelista"/>
+        <w:numPr>
+          <w:ilvl w:val="0"/>
+          <w:numId w:val="4"/>
+        </w:numPr>
+        <w:rPr>
+          <w:rStyle w:val="Hipervnculo"/>
+          <w:rFonts w:ascii="Times New Roman" w:hAnsi="Times New Roman" w:cs="Times New Roman"/>
+          <w:color w:val="auto"/>
+          <w:sz w:val="24"/>
+          <w:szCs w:val="24"/>
+          <w:u w:val="none"/>
+        </w:rPr>
+      </w:pPr>
+      <w:r>
+        <w:rPr>
+          <w:rStyle w:val="Hipervnculo"/>
+          <w:rFonts w:ascii="Times New Roman" w:hAnsi="Times New Roman" w:cs="Times New Roman"/>
+          <w:color w:val="auto"/>
+          <w:sz w:val="24"/>
+          <w:szCs w:val="24"/>
+          <w:u w:val="none"/>
+        </w:rPr>
+        <w:t>Objetivos.</w:t>
+      </w:r>
+    </w:p>
+    <w:p>
+      <w:pPr>
+        <w:pStyle w:val="Prrafodelista"/>
+        <w:numPr>
+          <w:ilvl w:val="0"/>
+          <w:numId w:val="4"/>
+        </w:numPr>
+        <w:rPr>
+          <w:rStyle w:val="Hipervnculo"/>
+          <w:rFonts w:ascii="Times New Roman" w:hAnsi="Times New Roman" w:cs="Times New Roman"/>
+          <w:color w:val="auto"/>
+          <w:sz w:val="24"/>
+          <w:szCs w:val="24"/>
+          <w:u w:val="none"/>
+        </w:rPr>
+      </w:pPr>
+      <w:r>
+        <w:rPr>
+          <w:rStyle w:val="Hipervnculo"/>
+          <w:rFonts w:ascii="Times New Roman" w:hAnsi="Times New Roman" w:cs="Times New Roman"/>
+          <w:color w:val="auto"/>
+          <w:sz w:val="24"/>
+          <w:szCs w:val="24"/>
+          <w:u w:val="none"/>
+        </w:rPr>
+        <w:t>Productos</w:t>
+      </w:r>
+    </w:p>
+    <w:p>
+      <w:pPr>
+        <w:pStyle w:val="Prrafodelista"/>
+        <w:numPr>
+          <w:ilvl w:val="0"/>
+          <w:numId w:val="4"/>
+        </w:numPr>
+        <w:rPr>
+          <w:rStyle w:val="Hipervnculo"/>
+          <w:rFonts w:ascii="Times New Roman" w:hAnsi="Times New Roman" w:cs="Times New Roman"/>
+          <w:color w:val="auto"/>
+          <w:sz w:val="24"/>
+          <w:szCs w:val="24"/>
+          <w:u w:val="none"/>
+        </w:rPr>
+      </w:pPr>
+      <w:r>
+        <w:rPr>
+          <w:rStyle w:val="Hipervnculo"/>
+          <w:rFonts w:ascii="Times New Roman" w:hAnsi="Times New Roman" w:cs="Times New Roman"/>
+          <w:color w:val="auto"/>
+          <w:sz w:val="24"/>
+          <w:szCs w:val="24"/>
+          <w:u w:val="none"/>
+        </w:rPr>
+        <w:t>Acerca de nosotros.</w:t>
+      </w:r>
+    </w:p>
+    <w:p>
+      <w:pPr>
+        <w:rPr>
+          <w:rStyle w:val="Hipervnculo"/>
+          <w:rFonts w:ascii="Times New Roman" w:hAnsi="Times New Roman" w:cs="Times New Roman"/>
+          <w:color w:val="auto"/>
+          <w:sz w:val="24"/>
+          <w:szCs w:val="24"/>
+          <w:u w:val="none"/>
+        </w:rPr>
+      </w:pPr>
+      <w:r>
+        <w:rPr>
+          <w:rStyle w:val="Hipervnculo"/>
+          <w:rFonts w:ascii="Times New Roman" w:hAnsi="Times New Roman" w:cs="Times New Roman"/>
+          <w:color w:val="auto"/>
+          <w:sz w:val="24"/>
+          <w:szCs w:val="24"/>
+          <w:u w:val="none"/>
+        </w:rPr>
+        <w:t>Para la vista principal hasta la parte de abajo tenemos que diseñar una barra que pueda Poner las redes sociales y el logo de la empresa. También un apartado para que se puedan contactar con nosotros.</w:t>
+      </w:r>
+    </w:p>
+    <w:p>
+      <w:pPr>
+        <w:rPr>
+          <w:rStyle w:val="Hipervnculo"/>
+          <w:rFonts w:ascii="Times New Roman" w:hAnsi="Times New Roman" w:cs="Times New Roman"/>
+          <w:color w:val="auto"/>
+          <w:sz w:val="24"/>
+          <w:szCs w:val="24"/>
+        </w:rPr>
+      </w:pPr>
+      <w:r>
+        <w:rPr>
+          <w:rStyle w:val="Hipervnculo"/>
+          <w:rFonts w:ascii="Times New Roman" w:hAnsi="Times New Roman" w:cs="Times New Roman"/>
+          <w:color w:val="auto"/>
+          <w:sz w:val="24"/>
+          <w:szCs w:val="24"/>
+          <w:u w:val="none"/>
+        </w:rPr>
+        <w:t xml:space="preserve">Mejor lo de acerca de nosotros poner el </w:t>
+      </w:r>
+      <w:proofErr w:type="gramStart"/>
+      <w:r>
+        <w:rPr>
+          <w:rStyle w:val="Hipervnculo"/>
+          <w:rFonts w:ascii="Times New Roman" w:hAnsi="Times New Roman" w:cs="Times New Roman"/>
+          <w:color w:val="auto"/>
+          <w:sz w:val="24"/>
+          <w:szCs w:val="24"/>
+          <w:u w:val="none"/>
+        </w:rPr>
+        <w:t>link</w:t>
+      </w:r>
+      <w:proofErr w:type="gramEnd"/>
+      <w:r>
+        <w:rPr>
+          <w:rStyle w:val="Hipervnculo"/>
+          <w:rFonts w:ascii="Times New Roman" w:hAnsi="Times New Roman" w:cs="Times New Roman"/>
+          <w:color w:val="auto"/>
+          <w:sz w:val="24"/>
+          <w:szCs w:val="24"/>
+          <w:u w:val="none"/>
+        </w:rPr>
+        <w:t xml:space="preserve"> en la parte de aba</w:t>
+      </w:r>
+      <w:r>
+        <w:rPr>
+          <w:rStyle w:val="Hipervnculo"/>
+          <w:rFonts w:ascii="Times New Roman" w:hAnsi="Times New Roman" w:cs="Times New Roman"/>
+          <w:color w:val="auto"/>
+          <w:sz w:val="24"/>
+          <w:szCs w:val="24"/>
+        </w:rPr>
+        <w:t>jo</w:t>
+      </w:r>
+    </w:p>
+    <w:p>
+      <w:pPr>
+        <w:rPr>
+          <w:rStyle w:val="Hipervnculo"/>
+          <w:rFonts w:ascii="Times New Roman" w:hAnsi="Times New Roman" w:cs="Times New Roman"/>
+          <w:color w:val="auto"/>
+          <w:sz w:val="24"/>
+          <w:szCs w:val="24"/>
+          <w:u w:val="none"/>
+        </w:rPr>
+      </w:pPr>
+    </w:p>
+    <w:p>
+      <w:pPr>
+        <w:rPr>
+          <w:rStyle w:val="Hipervnculo"/>
+          <w:rFonts w:ascii="Times New Roman" w:hAnsi="Times New Roman" w:cs="Times New Roman"/>
+          <w:color w:val="auto"/>
+          <w:sz w:val="24"/>
+          <w:szCs w:val="24"/>
+          <w:u w:val="none"/>
+        </w:rPr>
+      </w:pPr>
+      <w:r>
+        <w:rPr>
+          <w:rStyle w:val="Hipervnculo"/>
+          <w:rFonts w:ascii="Times New Roman" w:hAnsi="Times New Roman" w:cs="Times New Roman"/>
+          <w:color w:val="auto"/>
+          <w:sz w:val="24"/>
+          <w:szCs w:val="24"/>
+          <w:u w:val="none"/>
+        </w:rPr>
+        <w:t>Hola a todos somos estudiantes de la universidad de Guadalajara realizando su proyecto modular para poder terminar nuestra carrera. Somos dos estudiantes que les gusta la programación descubrir nuevas tecnologías, innovar y aprender.</w:t>
+      </w:r>
+    </w:p>
+    <w:p>
+      <w:pPr>
+        <w:rPr>
+          <w:rStyle w:val="Hipervnculo"/>
+          <w:rFonts w:ascii="Times New Roman" w:hAnsi="Times New Roman" w:cs="Times New Roman"/>
+          <w:color w:val="auto"/>
+          <w:sz w:val="24"/>
+          <w:szCs w:val="24"/>
+          <w:u w:val="none"/>
+        </w:rPr>
+      </w:pPr>
+    </w:p>
+    <w:p>
+      <w:pPr>
+        <w:rPr>
+          <w:rStyle w:val="Hipervnculo"/>
+          <w:rFonts w:ascii="Times New Roman" w:hAnsi="Times New Roman" w:cs="Times New Roman"/>
+          <w:color w:val="auto"/>
+          <w:sz w:val="24"/>
+          <w:szCs w:val="24"/>
+          <w:u w:val="none"/>
+        </w:rPr>
+      </w:pPr>
+      <w:r>
+        <w:br/>
+      </w:r>
+      <w:r>
+        <w:rPr>
+          <w:rFonts w:ascii="Segoe UI" w:hAnsi="Segoe UI" w:cs="Segoe UI"/>
+          <w:color w:val="D1D5DB"/>
+          <w:shd w:val="clear" w:color="auto" w:fill="444654"/>
+        </w:rPr>
+        <w:t>¡Hola a todos! Somos un equipo de estudiantes de la Universidad de Guadalajara, comprometidos en completar nuestro proyecto modular como parte integral de nuestra carrera. Como apasionados de la programación, nos encanta explorar nuevas tecnologías, innovar y estar en constante aprendizaje. Nuestro objetivo es brindar soluciones tecnológicas creativas y de calidad, aprovechando nuestra formación académica y nuestras habilidades técnicas. Estamos entusiasmados por compartir nuestro conocimiento y experiencia mientras trabajamos en colaboración para alcanzar el éxito en nuestros proyectos. ¡Bienvenidos a nuestro espacio</w:t>
+      </w:r>
+      <w:r>
+        <w:rPr>
+          <w:rFonts w:ascii="Segoe UI" w:hAnsi="Segoe UI" w:cs="Segoe UI"/>
+          <w:color w:val="D1D5DB"/>
+          <w:shd w:val="clear" w:color="auto" w:fill="444654"/>
+        </w:rPr>
+        <w:t>!</w:t>
+      </w:r>
+    </w:p>
+    <w:p>
+      <w:pPr>
+        <w:rPr>
+          <w:rStyle w:val="Hipervnculo"/>
+          <w:rFonts w:ascii="Times New Roman" w:hAnsi="Times New Roman" w:cs="Times New Roman"/>
+          <w:color w:val="auto"/>
+          <w:sz w:val="24"/>
+          <w:szCs w:val="24"/>
+          <w:u w:val="none"/>
+        </w:rPr>
+      </w:pPr>
     </w:p>
     <w:sectPr>
       <w:pgSz w:w="12240" w:h="15840"/>
@@ -4233,6 +4745,119 @@
     </w:lvl>
   </w:abstractNum>
   <w:abstractNum w:abstractNumId="1" w15:restartNumberingAfterBreak="0">
+    <w:nsid w:val="6C82058E"/>
+    <w:multiLevelType w:val="hybridMultilevel"/>
+    <w:tmpl w:val="992A5796"/>
+    <w:lvl w:ilvl="0" w:tplc="080A0001">
+      <w:start w:val="1"/>
+      <w:numFmt w:val="bullet"/>
+      <w:lvlText w:val=""/>
+      <w:lvlJc w:val="left"/>
+      <w:pPr>
+        <w:ind w:left="720" w:hanging="360"/>
+      </w:pPr>
+      <w:rPr>
+        <w:rFonts w:ascii="Symbol" w:hAnsi="Symbol" w:hint="default"/>
+      </w:rPr>
+    </w:lvl>
+    <w:lvl w:ilvl="1" w:tplc="080A0003" w:tentative="1">
+      <w:start w:val="1"/>
+      <w:numFmt w:val="bullet"/>
+      <w:lvlText w:val="o"/>
+      <w:lvlJc w:val="left"/>
+      <w:pPr>
+        <w:ind w:left="1440" w:hanging="360"/>
+      </w:pPr>
+      <w:rPr>
+        <w:rFonts w:ascii="Courier New" w:hAnsi="Courier New" w:cs="Courier New" w:hint="default"/>
+      </w:rPr>
+    </w:lvl>
+    <w:lvl w:ilvl="2" w:tplc="080A0005" w:tentative="1">
+      <w:start w:val="1"/>
+      <w:numFmt w:val="bullet"/>
+      <w:lvlText w:val=""/>
+      <w:lvlJc w:val="left"/>
+      <w:pPr>
+        <w:ind w:left="2160" w:hanging="360"/>
+      </w:pPr>
+      <w:rPr>
+        <w:rFonts w:ascii="Wingdings" w:hAnsi="Wingdings" w:hint="default"/>
+      </w:rPr>
+    </w:lvl>
+    <w:lvl w:ilvl="3" w:tplc="080A0001" w:tentative="1">
+      <w:start w:val="1"/>
+      <w:numFmt w:val="bullet"/>
+      <w:lvlText w:val=""/>
+      <w:lvlJc w:val="left"/>
+      <w:pPr>
+        <w:ind w:left="2880" w:hanging="360"/>
+      </w:pPr>
+      <w:rPr>
+        <w:rFonts w:ascii="Symbol" w:hAnsi="Symbol" w:hint="default"/>
+      </w:rPr>
+    </w:lvl>
+    <w:lvl w:ilvl="4" w:tplc="080A0003" w:tentative="1">
+      <w:start w:val="1"/>
+      <w:numFmt w:val="bullet"/>
+      <w:lvlText w:val="o"/>
+      <w:lvlJc w:val="left"/>
+      <w:pPr>
+        <w:ind w:left="3600" w:hanging="360"/>
+      </w:pPr>
+      <w:rPr>
+        <w:rFonts w:ascii="Courier New" w:hAnsi="Courier New" w:cs="Courier New" w:hint="default"/>
+      </w:rPr>
+    </w:lvl>
+    <w:lvl w:ilvl="5" w:tplc="080A0005" w:tentative="1">
+      <w:start w:val="1"/>
+      <w:numFmt w:val="bullet"/>
+      <w:lvlText w:val=""/>
+      <w:lvlJc w:val="left"/>
+      <w:pPr>
+        <w:ind w:left="4320" w:hanging="360"/>
+      </w:pPr>
+      <w:rPr>
+        <w:rFonts w:ascii="Wingdings" w:hAnsi="Wingdings" w:hint="default"/>
+      </w:rPr>
+    </w:lvl>
+    <w:lvl w:ilvl="6" w:tplc="080A0001" w:tentative="1">
+      <w:start w:val="1"/>
+      <w:numFmt w:val="bullet"/>
+      <w:lvlText w:val=""/>
+      <w:lvlJc w:val="left"/>
+      <w:pPr>
+        <w:ind w:left="5040" w:hanging="360"/>
+      </w:pPr>
+      <w:rPr>
+        <w:rFonts w:ascii="Symbol" w:hAnsi="Symbol" w:hint="default"/>
+      </w:rPr>
+    </w:lvl>
+    <w:lvl w:ilvl="7" w:tplc="080A0003" w:tentative="1">
+      <w:start w:val="1"/>
+      <w:numFmt w:val="bullet"/>
+      <w:lvlText w:val="o"/>
+      <w:lvlJc w:val="left"/>
+      <w:pPr>
+        <w:ind w:left="5760" w:hanging="360"/>
+      </w:pPr>
+      <w:rPr>
+        <w:rFonts w:ascii="Courier New" w:hAnsi="Courier New" w:cs="Courier New" w:hint="default"/>
+      </w:rPr>
+    </w:lvl>
+    <w:lvl w:ilvl="8" w:tplc="080A0005" w:tentative="1">
+      <w:start w:val="1"/>
+      <w:numFmt w:val="bullet"/>
+      <w:lvlText w:val=""/>
+      <w:lvlJc w:val="left"/>
+      <w:pPr>
+        <w:ind w:left="6480" w:hanging="360"/>
+      </w:pPr>
+      <w:rPr>
+        <w:rFonts w:ascii="Wingdings" w:hAnsi="Wingdings" w:hint="default"/>
+      </w:rPr>
+    </w:lvl>
+  </w:abstractNum>
+  <w:abstractNum w:abstractNumId="2" w15:restartNumberingAfterBreak="0">
     <w:nsid w:val="6E9A5D3B"/>
     <w:multiLevelType w:val="hybridMultilevel"/>
     <w:tmpl w:val="DF28C4D8"/>
@@ -4345,7 +4970,7 @@
       </w:rPr>
     </w:lvl>
   </w:abstractNum>
-  <w:abstractNum w:abstractNumId="2" w15:restartNumberingAfterBreak="0">
+  <w:abstractNum w:abstractNumId="3" w15:restartNumberingAfterBreak="0">
     <w:nsid w:val="708E3980"/>
     <w:multiLevelType w:val="hybridMultilevel"/>
     <w:tmpl w:val="5580AB0C"/>
@@ -4459,13 +5084,16 @@
     </w:lvl>
   </w:abstractNum>
   <w:num w:numId="1" w16cid:durableId="134881841">
-    <w:abstractNumId w:val="1"/>
+    <w:abstractNumId w:val="2"/>
   </w:num>
   <w:num w:numId="2" w16cid:durableId="1954289634">
-    <w:abstractNumId w:val="2"/>
+    <w:abstractNumId w:val="3"/>
   </w:num>
   <w:num w:numId="3" w16cid:durableId="1659075206">
     <w:abstractNumId w:val="0"/>
+  </w:num>
+  <w:num w:numId="4" w16cid:durableId="1146895776">
+    <w:abstractNumId w:val="1"/>
   </w:num>
 </w:numbering>
 </file>
@@ -4871,13 +5499,13 @@
     <w:name w:val="Normal"/>
     <w:qFormat/>
   </w:style>
-  <w:style w:type="character" w:default="1" w:styleId="DefaultParagraphFont">
+  <w:style w:type="character" w:default="1" w:styleId="Fuentedeprrafopredeter">
     <w:name w:val="Default Paragraph Font"/>
     <w:uiPriority w:val="1"/>
     <w:semiHidden/>
     <w:unhideWhenUsed/>
   </w:style>
-  <w:style w:type="table" w:default="1" w:styleId="TableNormal">
+  <w:style w:type="table" w:default="1" w:styleId="Tablanormal">
     <w:name w:val="Normal Table"/>
     <w:uiPriority w:val="99"/>
     <w:semiHidden/>
@@ -4892,7 +5520,7 @@
       </w:tblCellMar>
     </w:tblPr>
   </w:style>
-  <w:style w:type="numbering" w:default="1" w:styleId="NoList">
+  <w:style w:type="numbering" w:default="1" w:styleId="Sinlista">
     <w:name w:val="No List"/>
     <w:uiPriority w:val="99"/>
     <w:semiHidden/>
@@ -4900,57 +5528,57 @@
   </w:style>
   <w:style w:type="character" w:customStyle="1" w:styleId="hljs-keyword">
     <w:name w:val="hljs-keyword"/>
-    <w:basedOn w:val="DefaultParagraphFont"/>
+    <w:basedOn w:val="Fuentedeprrafopredeter"/>
     <w:rsid w:val="0010217F"/>
   </w:style>
   <w:style w:type="character" w:customStyle="1" w:styleId="hljs-title">
     <w:name w:val="hljs-title"/>
-    <w:basedOn w:val="DefaultParagraphFont"/>
+    <w:basedOn w:val="Fuentedeprrafopredeter"/>
     <w:rsid w:val="0010217F"/>
   </w:style>
   <w:style w:type="character" w:customStyle="1" w:styleId="hljs-string">
     <w:name w:val="hljs-string"/>
-    <w:basedOn w:val="DefaultParagraphFont"/>
+    <w:basedOn w:val="Fuentedeprrafopredeter"/>
     <w:rsid w:val="0010217F"/>
   </w:style>
   <w:style w:type="character" w:customStyle="1" w:styleId="hljs-params">
     <w:name w:val="hljs-params"/>
-    <w:basedOn w:val="DefaultParagraphFont"/>
+    <w:basedOn w:val="Fuentedeprrafopredeter"/>
     <w:rsid w:val="0010217F"/>
   </w:style>
   <w:style w:type="character" w:customStyle="1" w:styleId="xml">
     <w:name w:val="xml"/>
-    <w:basedOn w:val="DefaultParagraphFont"/>
+    <w:basedOn w:val="Fuentedeprrafopredeter"/>
     <w:rsid w:val="0010217F"/>
   </w:style>
   <w:style w:type="character" w:customStyle="1" w:styleId="hljs-tag">
     <w:name w:val="hljs-tag"/>
-    <w:basedOn w:val="DefaultParagraphFont"/>
+    <w:basedOn w:val="Fuentedeprrafopredeter"/>
     <w:rsid w:val="0010217F"/>
   </w:style>
   <w:style w:type="character" w:customStyle="1" w:styleId="hljs-name">
     <w:name w:val="hljs-name"/>
-    <w:basedOn w:val="DefaultParagraphFont"/>
+    <w:basedOn w:val="Fuentedeprrafopredeter"/>
     <w:rsid w:val="0010217F"/>
   </w:style>
   <w:style w:type="character" w:customStyle="1" w:styleId="hljs-attr">
     <w:name w:val="hljs-attr"/>
-    <w:basedOn w:val="DefaultParagraphFont"/>
+    <w:basedOn w:val="Fuentedeprrafopredeter"/>
     <w:rsid w:val="0010217F"/>
   </w:style>
   <w:style w:type="character" w:customStyle="1" w:styleId="hljs-comment">
     <w:name w:val="hljs-comment"/>
-    <w:basedOn w:val="DefaultParagraphFont"/>
+    <w:basedOn w:val="Fuentedeprrafopredeter"/>
     <w:rsid w:val="0010217F"/>
   </w:style>
   <w:style w:type="character" w:customStyle="1" w:styleId="hljs-property">
     <w:name w:val="hljs-property"/>
-    <w:basedOn w:val="DefaultParagraphFont"/>
+    <w:basedOn w:val="Fuentedeprrafopredeter"/>
     <w:rsid w:val="0010217F"/>
   </w:style>
-  <w:style w:type="character" w:styleId="Hyperlink">
+  <w:style w:type="character" w:styleId="Hipervnculo">
     <w:name w:val="Hyperlink"/>
-    <w:basedOn w:val="DefaultParagraphFont"/>
+    <w:basedOn w:val="Fuentedeprrafopredeter"/>
     <w:uiPriority w:val="99"/>
     <w:unhideWhenUsed/>
     <w:rsid w:val="00F04804"/>
@@ -4959,9 +5587,9 @@
       <w:u w:val="single"/>
     </w:rPr>
   </w:style>
-  <w:style w:type="character" w:styleId="UnresolvedMention">
+  <w:style w:type="character" w:styleId="Mencinsinresolver">
     <w:name w:val="Unresolved Mention"/>
-    <w:basedOn w:val="DefaultParagraphFont"/>
+    <w:basedOn w:val="Fuentedeprrafopredeter"/>
     <w:uiPriority w:val="99"/>
     <w:semiHidden/>
     <w:unhideWhenUsed/>
@@ -4971,9 +5599,9 @@
       <w:shd w:val="clear" w:color="auto" w:fill="E1DFDD"/>
     </w:rPr>
   </w:style>
-  <w:style w:type="character" w:styleId="FollowedHyperlink">
+  <w:style w:type="character" w:styleId="Hipervnculovisitado">
     <w:name w:val="FollowedHyperlink"/>
-    <w:basedOn w:val="DefaultParagraphFont"/>
+    <w:basedOn w:val="Fuentedeprrafopredeter"/>
     <w:uiPriority w:val="99"/>
     <w:semiHidden/>
     <w:unhideWhenUsed/>
@@ -4983,10 +5611,10 @@
       <w:u w:val="single"/>
     </w:rPr>
   </w:style>
-  <w:style w:type="paragraph" w:styleId="Header">
+  <w:style w:type="paragraph" w:styleId="Encabezado">
     <w:name w:val="header"/>
     <w:basedOn w:val="Normal"/>
-    <w:link w:val="HeaderChar"/>
+    <w:link w:val="EncabezadoCar"/>
     <w:uiPriority w:val="99"/>
     <w:unhideWhenUsed/>
     <w:rsid w:val="00080878"/>
@@ -4998,17 +5626,17 @@
       <w:spacing w:after="0" w:line="240" w:lineRule="auto"/>
     </w:pPr>
   </w:style>
-  <w:style w:type="character" w:customStyle="1" w:styleId="HeaderChar">
-    <w:name w:val="Header Char"/>
-    <w:basedOn w:val="DefaultParagraphFont"/>
-    <w:link w:val="Header"/>
+  <w:style w:type="character" w:customStyle="1" w:styleId="EncabezadoCar">
+    <w:name w:val="Encabezado Car"/>
+    <w:basedOn w:val="Fuentedeprrafopredeter"/>
+    <w:link w:val="Encabezado"/>
     <w:uiPriority w:val="99"/>
     <w:rsid w:val="00080878"/>
   </w:style>
-  <w:style w:type="paragraph" w:styleId="Footer">
+  <w:style w:type="paragraph" w:styleId="Piedepgina">
     <w:name w:val="footer"/>
     <w:basedOn w:val="Normal"/>
-    <w:link w:val="FooterChar"/>
+    <w:link w:val="PiedepginaCar"/>
     <w:uiPriority w:val="99"/>
     <w:unhideWhenUsed/>
     <w:rsid w:val="00080878"/>
@@ -5020,14 +5648,14 @@
       <w:spacing w:after="0" w:line="240" w:lineRule="auto"/>
     </w:pPr>
   </w:style>
-  <w:style w:type="character" w:customStyle="1" w:styleId="FooterChar">
-    <w:name w:val="Footer Char"/>
-    <w:basedOn w:val="DefaultParagraphFont"/>
-    <w:link w:val="Footer"/>
+  <w:style w:type="character" w:customStyle="1" w:styleId="PiedepginaCar">
+    <w:name w:val="Pie de página Car"/>
+    <w:basedOn w:val="Fuentedeprrafopredeter"/>
+    <w:link w:val="Piedepgina"/>
     <w:uiPriority w:val="99"/>
     <w:rsid w:val="00080878"/>
   </w:style>
-  <w:style w:type="paragraph" w:styleId="ListParagraph">
+  <w:style w:type="paragraph" w:styleId="Prrafodelista">
     <w:name w:val="List Paragraph"/>
     <w:basedOn w:val="Normal"/>
     <w:uiPriority w:val="34"/>

</xml_diff>

<commit_message>
Game class and udgrade methods with some exceptions
</commit_message>
<xml_diff>
--- a/Guia de instalacion.docx
+++ b/Guia de instalacion.docx
@@ -3,13 +3,8 @@
 <w:document xmlns:wpc="http://schemas.microsoft.com/office/word/2010/wordprocessingCanvas" xmlns:cx="http://schemas.microsoft.com/office/drawing/2014/chartex" xmlns:cx1="http://schemas.microsoft.com/office/drawing/2015/9/8/chartex" xmlns:cx2="http://schemas.microsoft.com/office/drawing/2015/10/21/chartex" xmlns:cx3="http://schemas.microsoft.com/office/drawing/2016/5/9/chartex" xmlns:cx4="http://schemas.microsoft.com/office/drawing/2016/5/10/chartex" xmlns:cx5="http://schemas.microsoft.com/office/drawing/2016/5/11/chartex" xmlns:cx6="http://schemas.microsoft.com/office/drawing/2016/5/12/chartex" xmlns:cx7="http://schemas.microsoft.com/office/drawing/2016/5/13/chartex" xmlns:cx8="http://schemas.microsoft.com/office/drawing/2016/5/14/chartex" xmlns:mc="http://schemas.openxmlformats.org/markup-compatibility/2006" xmlns:aink="http://schemas.microsoft.com/office/drawing/2016/ink" xmlns:am3d="http://schemas.microsoft.com/office/drawing/2017/model3d" xmlns:o="urn:schemas-microsoft-com:office:office" xmlns:oel="http://schemas.microsoft.com/office/2019/extlst" xmlns:r="http://schemas.openxmlformats.org/officeDocument/2006/relationships" xmlns:m="http://schemas.openxmlformats.org/officeDocument/2006/math" xmlns:v="urn:schemas-microsoft-com:vml" xmlns:wp14="http://schemas.microsoft.com/office/word/2010/wordprocessingDrawing" xmlns:wp="http://schemas.openxmlformats.org/drawingml/2006/wordprocessingDrawing" xmlns:w10="urn:schemas-microsoft-com:office:word" xmlns:w="http://schemas.openxmlformats.org/wordprocessingml/2006/main" xmlns:w14="http://schemas.microsoft.com/office/word/2010/wordml" xmlns:w15="http://schemas.microsoft.com/office/word/2012/wordml" xmlns:w16cex="http://schemas.microsoft.com/office/word/2018/wordml/cex" xmlns:w16cid="http://schemas.microsoft.com/office/word/2016/wordml/cid" xmlns:w16="http://schemas.microsoft.com/office/word/2018/wordml" xmlns:w16sdtdh="http://schemas.microsoft.com/office/word/2020/wordml/sdtdatahash" xmlns:w16se="http://schemas.microsoft.com/office/word/2015/wordml/symex" xmlns:wpg="http://schemas.microsoft.com/office/word/2010/wordprocessingGroup" xmlns:wpi="http://schemas.microsoft.com/office/word/2010/wordprocessingInk" xmlns:wne="http://schemas.microsoft.com/office/word/2006/wordml" xmlns:wps="http://schemas.microsoft.com/office/word/2010/wordprocessingShape" mc:Ignorable="w14 w15 w16se w16cid w16 w16cex w16sdtdh wp14">
   <w:body>
     <w:p>
-      <w:proofErr w:type="spellStart"/>
-      <w:r>
-        <w:t>Documentation</w:t>
-      </w:r>
-      <w:proofErr w:type="spellEnd"/>
-      <w:r>
-        <w:t xml:space="preserve"> Proyecto Modular </w:t>
+      <w:r>
+        <w:t xml:space="preserve">Documentation Proyecto Modular </w:t>
       </w:r>
     </w:p>
     <w:p/>
@@ -27,25 +22,7 @@
           <w:sz w:val="24"/>
           <w:szCs w:val="24"/>
         </w:rPr>
-        <w:t xml:space="preserve">Para creación de un programa nuevo desde cero en </w:t>
-      </w:r>
-      <w:proofErr w:type="spellStart"/>
-      <w:r>
-        <w:rPr>
-          <w:rFonts w:ascii="Times New Roman" w:hAnsi="Times New Roman" w:cs="Times New Roman"/>
-          <w:sz w:val="24"/>
-          <w:szCs w:val="24"/>
-        </w:rPr>
-        <w:t>react</w:t>
-      </w:r>
-      <w:proofErr w:type="spellEnd"/>
-      <w:r>
-        <w:rPr>
-          <w:rFonts w:ascii="Times New Roman" w:hAnsi="Times New Roman" w:cs="Times New Roman"/>
-          <w:sz w:val="24"/>
-          <w:szCs w:val="24"/>
-        </w:rPr>
-        <w:t xml:space="preserve"> es necesario tener instalado Node.js y correr el siguiente comando</w:t>
+        <w:t>Para creación de un programa nuevo desde cero en react es necesario tener instalado Node.js y correr el siguiente comando</w:t>
       </w:r>
     </w:p>
     <w:p>
@@ -70,7 +47,6 @@
           <w:lang w:val="en-US"/>
         </w:rPr>
       </w:pPr>
-      <w:proofErr w:type="spellStart"/>
       <w:r>
         <w:rPr>
           <w:rFonts w:ascii="Times New Roman" w:hAnsi="Times New Roman" w:cs="Times New Roman"/>
@@ -82,66 +58,34 @@
           <w:szCs w:val="24"/>
           <w:lang w:val="en-US"/>
         </w:rPr>
-        <w:t>npx</w:t>
-      </w:r>
-      <w:proofErr w:type="spellEnd"/>
-      <w:r>
-        <w:rPr>
-          <w:rFonts w:ascii="Times New Roman" w:hAnsi="Times New Roman" w:cs="Times New Roman"/>
-          <w:b/>
-          <w:bCs/>
-          <w:i/>
-          <w:iCs/>
-          <w:sz w:val="24"/>
-          <w:szCs w:val="24"/>
-          <w:lang w:val="en-US"/>
-        </w:rPr>
-        <w:t xml:space="preserve"> create-react-app my-app</w:t>
-      </w:r>
-    </w:p>
-    <w:p>
-      <w:pPr>
-        <w:rPr>
-          <w:rFonts w:ascii="Times New Roman" w:hAnsi="Times New Roman" w:cs="Times New Roman"/>
-          <w:sz w:val="24"/>
-          <w:szCs w:val="24"/>
-          <w:lang w:val="en-US"/>
-        </w:rPr>
-      </w:pPr>
-    </w:p>
-    <w:p>
-      <w:pPr>
-        <w:rPr>
-          <w:rFonts w:ascii="Times New Roman" w:hAnsi="Times New Roman" w:cs="Times New Roman"/>
-          <w:sz w:val="24"/>
-          <w:szCs w:val="24"/>
-        </w:rPr>
-      </w:pPr>
-      <w:r>
-        <w:rPr>
-          <w:rFonts w:ascii="Times New Roman" w:hAnsi="Times New Roman" w:cs="Times New Roman"/>
-          <w:sz w:val="24"/>
-          <w:szCs w:val="24"/>
-        </w:rPr>
-        <w:t xml:space="preserve">El Front esta desarrollado en </w:t>
-      </w:r>
-      <w:proofErr w:type="spellStart"/>
-      <w:r>
-        <w:rPr>
-          <w:rFonts w:ascii="Times New Roman" w:hAnsi="Times New Roman" w:cs="Times New Roman"/>
-          <w:sz w:val="24"/>
-          <w:szCs w:val="24"/>
-        </w:rPr>
-        <w:t>React</w:t>
-      </w:r>
-      <w:proofErr w:type="spellEnd"/>
-      <w:r>
-        <w:rPr>
-          <w:rFonts w:ascii="Times New Roman" w:hAnsi="Times New Roman" w:cs="Times New Roman"/>
-          <w:sz w:val="24"/>
-          <w:szCs w:val="24"/>
-        </w:rPr>
-        <w:t xml:space="preserve"> para esto es necesario instalar las siguientes dependencias para poder ejecutar el programa de manera local.</w:t>
+        <w:t>npx create-react-app my-app</w:t>
+      </w:r>
+    </w:p>
+    <w:p>
+      <w:pPr>
+        <w:rPr>
+          <w:rFonts w:ascii="Times New Roman" w:hAnsi="Times New Roman" w:cs="Times New Roman"/>
+          <w:sz w:val="24"/>
+          <w:szCs w:val="24"/>
+          <w:lang w:val="en-US"/>
+        </w:rPr>
+      </w:pPr>
+    </w:p>
+    <w:p>
+      <w:pPr>
+        <w:rPr>
+          <w:rFonts w:ascii="Times New Roman" w:hAnsi="Times New Roman" w:cs="Times New Roman"/>
+          <w:sz w:val="24"/>
+          <w:szCs w:val="24"/>
+        </w:rPr>
+      </w:pPr>
+      <w:r>
+        <w:rPr>
+          <w:rFonts w:ascii="Times New Roman" w:hAnsi="Times New Roman" w:cs="Times New Roman"/>
+          <w:sz w:val="24"/>
+          <w:szCs w:val="24"/>
+        </w:rPr>
+        <w:t>El Front esta desarrollado en React para esto es necesario instalar las siguientes dependencias para poder ejecutar el programa de manera local.</w:t>
       </w:r>
     </w:p>
     <w:p>
@@ -175,37 +119,15 @@
           <w:lang w:val="en-US"/>
         </w:rPr>
       </w:pPr>
-      <w:proofErr w:type="spellStart"/>
-      <w:r>
-        <w:rPr>
-          <w:rFonts w:ascii="Times New Roman" w:hAnsi="Times New Roman" w:cs="Times New Roman"/>
-          <w:sz w:val="24"/>
-          <w:szCs w:val="24"/>
-          <w:lang w:val="en-US"/>
-        </w:rPr>
-        <w:t>npm</w:t>
-      </w:r>
-      <w:proofErr w:type="spellEnd"/>
-      <w:r>
-        <w:rPr>
-          <w:rFonts w:ascii="Times New Roman" w:hAnsi="Times New Roman" w:cs="Times New Roman"/>
-          <w:sz w:val="24"/>
-          <w:szCs w:val="24"/>
-          <w:lang w:val="en-US"/>
-        </w:rPr>
-        <w:t xml:space="preserve"> install react-router-</w:t>
-      </w:r>
-      <w:proofErr w:type="spellStart"/>
-      <w:r>
-        <w:rPr>
-          <w:rFonts w:ascii="Times New Roman" w:hAnsi="Times New Roman" w:cs="Times New Roman"/>
-          <w:sz w:val="24"/>
-          <w:szCs w:val="24"/>
-          <w:lang w:val="en-US"/>
-        </w:rPr>
-        <w:t>dom</w:t>
-      </w:r>
-      <w:proofErr w:type="spellEnd"/>
+      <w:r>
+        <w:rPr>
+          <w:rFonts w:ascii="Times New Roman" w:hAnsi="Times New Roman" w:cs="Times New Roman"/>
+          <w:sz w:val="24"/>
+          <w:szCs w:val="24"/>
+          <w:lang w:val="en-US"/>
+        </w:rPr>
+        <w:t>npm install react-router-dom</w:t>
+      </w:r>
     </w:p>
     <w:p>
       <w:pPr>
@@ -221,25 +143,14 @@
           <w:lang w:val="en-US"/>
         </w:rPr>
       </w:pPr>
-      <w:proofErr w:type="spellStart"/>
-      <w:r>
-        <w:rPr>
-          <w:rFonts w:ascii="Times New Roman" w:hAnsi="Times New Roman" w:cs="Times New Roman"/>
-          <w:sz w:val="24"/>
-          <w:szCs w:val="24"/>
-          <w:lang w:val="en-US"/>
-        </w:rPr>
-        <w:t>npm</w:t>
-      </w:r>
-      <w:proofErr w:type="spellEnd"/>
-      <w:r>
-        <w:rPr>
-          <w:rFonts w:ascii="Times New Roman" w:hAnsi="Times New Roman" w:cs="Times New Roman"/>
-          <w:sz w:val="24"/>
-          <w:szCs w:val="24"/>
-          <w:lang w:val="en-US"/>
-        </w:rPr>
-        <w:t xml:space="preserve"> install react-bootstrap bootstrap</w:t>
+      <w:r>
+        <w:rPr>
+          <w:rFonts w:ascii="Times New Roman" w:hAnsi="Times New Roman" w:cs="Times New Roman"/>
+          <w:sz w:val="24"/>
+          <w:szCs w:val="24"/>
+          <w:lang w:val="en-US"/>
+        </w:rPr>
+        <w:t>npm install react-bootstrap bootstrap</w:t>
       </w:r>
     </w:p>
     <w:p>
@@ -256,173 +167,50 @@
           <w:lang w:val="en-US"/>
         </w:rPr>
       </w:pPr>
-      <w:proofErr w:type="spellStart"/>
-      <w:r>
-        <w:rPr>
-          <w:rFonts w:ascii="Times New Roman" w:hAnsi="Times New Roman" w:cs="Times New Roman"/>
-          <w:sz w:val="24"/>
-          <w:szCs w:val="24"/>
-          <w:lang w:val="en-US"/>
-        </w:rPr>
-        <w:t>npm</w:t>
-      </w:r>
-      <w:proofErr w:type="spellEnd"/>
-      <w:r>
-        <w:rPr>
-          <w:rFonts w:ascii="Times New Roman" w:hAnsi="Times New Roman" w:cs="Times New Roman"/>
-          <w:sz w:val="24"/>
-          <w:szCs w:val="24"/>
-          <w:lang w:val="en-US"/>
-        </w:rPr>
-        <w:t xml:space="preserve"> install </w:t>
-      </w:r>
-      <w:proofErr w:type="spellStart"/>
-      <w:r>
-        <w:rPr>
-          <w:rFonts w:ascii="Times New Roman" w:hAnsi="Times New Roman" w:cs="Times New Roman"/>
-          <w:sz w:val="24"/>
-          <w:szCs w:val="24"/>
-          <w:lang w:val="en-US"/>
-        </w:rPr>
-        <w:t>axios</w:t>
-      </w:r>
-      <w:proofErr w:type="spellEnd"/>
-    </w:p>
-    <w:p>
-      <w:pPr>
-        <w:rPr>
-          <w:rFonts w:ascii="Times New Roman" w:hAnsi="Times New Roman" w:cs="Times New Roman"/>
-          <w:sz w:val="24"/>
-          <w:szCs w:val="24"/>
-        </w:rPr>
-      </w:pPr>
-      <w:proofErr w:type="spellStart"/>
-      <w:r>
-        <w:rPr>
-          <w:rFonts w:ascii="Times New Roman" w:hAnsi="Times New Roman" w:cs="Times New Roman"/>
-          <w:sz w:val="24"/>
-          <w:szCs w:val="24"/>
-        </w:rPr>
-        <w:t>Ademas</w:t>
-      </w:r>
-      <w:proofErr w:type="spellEnd"/>
-      <w:r>
-        <w:rPr>
-          <w:rFonts w:ascii="Times New Roman" w:hAnsi="Times New Roman" w:cs="Times New Roman"/>
-          <w:sz w:val="24"/>
-          <w:szCs w:val="24"/>
-        </w:rPr>
-        <w:t xml:space="preserve"> se debe de </w:t>
-      </w:r>
-      <w:r>
-        <w:rPr>
-          <w:rFonts w:ascii="Times New Roman" w:hAnsi="Times New Roman" w:cs="Times New Roman"/>
-          <w:sz w:val="24"/>
-          <w:szCs w:val="24"/>
-        </w:rPr>
-        <w:t xml:space="preserve">instalar </w:t>
-      </w:r>
-      <w:proofErr w:type="spellStart"/>
-      <w:r>
-        <w:rPr>
-          <w:rFonts w:ascii="Times New Roman" w:hAnsi="Times New Roman" w:cs="Times New Roman"/>
-          <w:sz w:val="24"/>
-          <w:szCs w:val="24"/>
-        </w:rPr>
-        <w:t>Tailwind</w:t>
-      </w:r>
-      <w:proofErr w:type="spellEnd"/>
-      <w:r>
-        <w:rPr>
-          <w:rFonts w:ascii="Times New Roman" w:hAnsi="Times New Roman" w:cs="Times New Roman"/>
-          <w:sz w:val="24"/>
-          <w:szCs w:val="24"/>
-        </w:rPr>
-        <w:t xml:space="preserve"> a </w:t>
-      </w:r>
-      <w:proofErr w:type="spellStart"/>
-      <w:r>
-        <w:rPr>
-          <w:rFonts w:ascii="Times New Roman" w:hAnsi="Times New Roman" w:cs="Times New Roman"/>
-          <w:sz w:val="24"/>
-          <w:szCs w:val="24"/>
-        </w:rPr>
-        <w:t>react</w:t>
-      </w:r>
-      <w:proofErr w:type="spellEnd"/>
-      <w:r>
-        <w:rPr>
-          <w:rFonts w:ascii="Times New Roman" w:hAnsi="Times New Roman" w:cs="Times New Roman"/>
-          <w:sz w:val="24"/>
-          <w:szCs w:val="24"/>
-        </w:rPr>
-        <w:t xml:space="preserve"> para lo siguiente se aconseja consultar la </w:t>
-      </w:r>
-      <w:proofErr w:type="spellStart"/>
-      <w:r>
-        <w:rPr>
-          <w:rFonts w:ascii="Times New Roman" w:hAnsi="Times New Roman" w:cs="Times New Roman"/>
-          <w:sz w:val="24"/>
-          <w:szCs w:val="24"/>
-        </w:rPr>
-        <w:t>pagina</w:t>
-      </w:r>
-      <w:proofErr w:type="spellEnd"/>
-      <w:r>
-        <w:rPr>
-          <w:rFonts w:ascii="Times New Roman" w:hAnsi="Times New Roman" w:cs="Times New Roman"/>
-          <w:sz w:val="24"/>
-          <w:szCs w:val="24"/>
-        </w:rPr>
-        <w:t xml:space="preserve"> y </w:t>
-      </w:r>
-      <w:proofErr w:type="spellStart"/>
-      <w:r>
-        <w:rPr>
-          <w:rFonts w:ascii="Times New Roman" w:hAnsi="Times New Roman" w:cs="Times New Roman"/>
-          <w:sz w:val="24"/>
-          <w:szCs w:val="24"/>
-        </w:rPr>
-        <w:t>segui</w:t>
-      </w:r>
-      <w:proofErr w:type="spellEnd"/>
-      <w:r>
-        <w:rPr>
-          <w:rFonts w:ascii="Times New Roman" w:hAnsi="Times New Roman" w:cs="Times New Roman"/>
-          <w:sz w:val="24"/>
-          <w:szCs w:val="24"/>
-        </w:rPr>
-        <w:t xml:space="preserve"> las instrucciones para su </w:t>
-      </w:r>
-      <w:proofErr w:type="spellStart"/>
-      <w:r>
-        <w:rPr>
-          <w:rFonts w:ascii="Times New Roman" w:hAnsi="Times New Roman" w:cs="Times New Roman"/>
-          <w:sz w:val="24"/>
-          <w:szCs w:val="24"/>
-        </w:rPr>
-        <w:t>coorecto</w:t>
-      </w:r>
-      <w:proofErr w:type="spellEnd"/>
-      <w:r>
-        <w:rPr>
-          <w:rFonts w:ascii="Times New Roman" w:hAnsi="Times New Roman" w:cs="Times New Roman"/>
-          <w:sz w:val="24"/>
-          <w:szCs w:val="24"/>
-        </w:rPr>
-        <w:t xml:space="preserve"> acoplamiento</w:t>
-      </w:r>
-    </w:p>
-    <w:p>
-      <w:pPr>
-        <w:rPr>
-          <w:rFonts w:ascii="Times New Roman" w:hAnsi="Times New Roman" w:cs="Times New Roman"/>
-          <w:sz w:val="24"/>
-          <w:szCs w:val="24"/>
-          <w:lang w:val="en-US"/>
-        </w:rPr>
-      </w:pPr>
-      <w:proofErr w:type="spellStart"/>
+      <w:r>
+        <w:rPr>
+          <w:rFonts w:ascii="Times New Roman" w:hAnsi="Times New Roman" w:cs="Times New Roman"/>
+          <w:sz w:val="24"/>
+          <w:szCs w:val="24"/>
+          <w:lang w:val="en-US"/>
+        </w:rPr>
+        <w:t>npm install axios</w:t>
+      </w:r>
+    </w:p>
+    <w:p>
+      <w:pPr>
+        <w:rPr>
+          <w:rFonts w:ascii="Times New Roman" w:hAnsi="Times New Roman" w:cs="Times New Roman"/>
+          <w:sz w:val="24"/>
+          <w:szCs w:val="24"/>
+        </w:rPr>
+      </w:pPr>
+      <w:r>
+        <w:rPr>
+          <w:rFonts w:ascii="Times New Roman" w:hAnsi="Times New Roman" w:cs="Times New Roman"/>
+          <w:sz w:val="24"/>
+          <w:szCs w:val="24"/>
+        </w:rPr>
+        <w:t xml:space="preserve">Ademas se debe de </w:t>
+      </w:r>
+      <w:r>
+        <w:rPr>
+          <w:rFonts w:ascii="Times New Roman" w:hAnsi="Times New Roman" w:cs="Times New Roman"/>
+          <w:sz w:val="24"/>
+          <w:szCs w:val="24"/>
+        </w:rPr>
+        <w:t>instalar Tailwind a react para lo siguiente se aconseja consultar la pagina y segui las instrucciones para su coorecto acoplamiento</w:t>
+      </w:r>
+    </w:p>
+    <w:p>
+      <w:pPr>
+        <w:rPr>
+          <w:rFonts w:ascii="Times New Roman" w:hAnsi="Times New Roman" w:cs="Times New Roman"/>
+          <w:sz w:val="24"/>
+          <w:szCs w:val="24"/>
+          <w:lang w:val="en-US"/>
+        </w:rPr>
+      </w:pPr>
       <w:r>
         <w:rPr>
           <w:rFonts w:ascii="Times New Roman" w:hAnsi="Times New Roman" w:cs="Times New Roman"/>
@@ -431,18 +219,7 @@
           <w:u w:val="single"/>
           <w:lang w:val="en-US"/>
         </w:rPr>
-        <w:t>Installar</w:t>
-      </w:r>
-      <w:proofErr w:type="spellEnd"/>
-      <w:r>
-        <w:rPr>
-          <w:rFonts w:ascii="Times New Roman" w:hAnsi="Times New Roman" w:cs="Times New Roman"/>
-          <w:sz w:val="24"/>
-          <w:szCs w:val="24"/>
-          <w:u w:val="single"/>
-          <w:lang w:val="en-US"/>
-        </w:rPr>
-        <w:t xml:space="preserve"> tailwind</w:t>
+        <w:t>Installar tailwind</w:t>
       </w:r>
     </w:p>
     <w:p>
@@ -475,11 +252,10 @@
           <w:kern w:val="0"/>
           <w:sz w:val="24"/>
           <w:szCs w:val="24"/>
-          <w:lang w:val="en-US" w:eastAsia="es-MX"/>
+          <w:lang w:eastAsia="es-MX"/>
           <w14:ligatures w14:val="none"/>
         </w:rPr>
       </w:pPr>
-      <w:proofErr w:type="spellStart"/>
       <w:r>
         <w:rPr>
           <w:rFonts w:ascii="Times New Roman" w:eastAsia="Times New Roman" w:hAnsi="Times New Roman" w:cs="Times New Roman"/>
@@ -487,64 +263,11 @@
           <w:kern w:val="0"/>
           <w:sz w:val="24"/>
           <w:szCs w:val="24"/>
-          <w:lang w:val="en-US" w:eastAsia="es-MX"/>
+          <w:lang w:eastAsia="es-MX"/>
           <w14:ligatures w14:val="none"/>
         </w:rPr>
-        <w:t>Codigo</w:t>
-      </w:r>
-      <w:proofErr w:type="spellEnd"/>
-      <w:r>
-        <w:rPr>
-          <w:rFonts w:ascii="Times New Roman" w:eastAsia="Times New Roman" w:hAnsi="Times New Roman" w:cs="Times New Roman"/>
-          <w:color w:val="569CD6"/>
-          <w:kern w:val="0"/>
-          <w:sz w:val="24"/>
-          <w:szCs w:val="24"/>
-          <w:lang w:val="en-US" w:eastAsia="es-MX"/>
-          <w14:ligatures w14:val="none"/>
-        </w:rPr>
-        <w:t xml:space="preserve"> de </w:t>
-      </w:r>
-      <w:proofErr w:type="spellStart"/>
-      <w:r>
-        <w:rPr>
-          <w:rFonts w:ascii="Times New Roman" w:eastAsia="Times New Roman" w:hAnsi="Times New Roman" w:cs="Times New Roman"/>
-          <w:color w:val="569CD6"/>
-          <w:kern w:val="0"/>
-          <w:sz w:val="24"/>
-          <w:szCs w:val="24"/>
-          <w:lang w:val="en-US" w:eastAsia="es-MX"/>
-          <w14:ligatures w14:val="none"/>
-        </w:rPr>
-        <w:t>ejemplo</w:t>
-      </w:r>
-      <w:proofErr w:type="spellEnd"/>
-      <w:r>
-        <w:rPr>
-          <w:rFonts w:ascii="Times New Roman" w:eastAsia="Times New Roman" w:hAnsi="Times New Roman" w:cs="Times New Roman"/>
-          <w:color w:val="569CD6"/>
-          <w:kern w:val="0"/>
-          <w:sz w:val="24"/>
-          <w:szCs w:val="24"/>
-          <w:lang w:val="en-US" w:eastAsia="es-MX"/>
-          <w14:ligatures w14:val="none"/>
-        </w:rPr>
-        <w:t xml:space="preserve"> de </w:t>
-      </w:r>
-      <w:proofErr w:type="spellStart"/>
-      <w:r>
-        <w:rPr>
-          <w:rFonts w:ascii="Times New Roman" w:eastAsia="Times New Roman" w:hAnsi="Times New Roman" w:cs="Times New Roman"/>
-          <w:color w:val="569CD6"/>
-          <w:kern w:val="0"/>
-          <w:sz w:val="24"/>
-          <w:szCs w:val="24"/>
-          <w:lang w:val="en-US" w:eastAsia="es-MX"/>
-          <w14:ligatures w14:val="none"/>
-        </w:rPr>
-        <w:t>chatgpt</w:t>
-      </w:r>
-      <w:proofErr w:type="spellEnd"/>
+        <w:t>Codigo de ejemplo de chatgpt</w:t>
+      </w:r>
     </w:p>
     <w:p>
       <w:pPr>
@@ -555,7 +278,7 @@
           <w:sz w:val="24"/>
           <w:szCs w:val="24"/>
           <w:bdr w:val="single" w:sz="2" w:space="0" w:color="D9D9E3" w:frame="1"/>
-          <w:lang w:val="en-US" w:eastAsia="es-MX"/>
+          <w:lang w:eastAsia="es-MX"/>
           <w14:ligatures w14:val="none"/>
         </w:rPr>
       </w:pPr>
@@ -569,7 +292,7 @@
           <w:sz w:val="24"/>
           <w:szCs w:val="24"/>
           <w:bdr w:val="single" w:sz="2" w:space="0" w:color="D9D9E3" w:frame="1"/>
-          <w:lang w:val="en-US" w:eastAsia="es-MX"/>
+          <w:lang w:eastAsia="es-MX"/>
           <w14:ligatures w14:val="none"/>
         </w:rPr>
       </w:pPr>
@@ -594,55 +317,7 @@
           <w:lang w:eastAsia="es-MX"/>
           <w14:ligatures w14:val="none"/>
         </w:rPr>
-        <w:t xml:space="preserve">Links de las </w:t>
-      </w:r>
-      <w:proofErr w:type="spellStart"/>
-      <w:r>
-        <w:rPr>
-          <w:rFonts w:ascii="Times New Roman" w:eastAsia="Times New Roman" w:hAnsi="Times New Roman" w:cs="Times New Roman"/>
-          <w:kern w:val="0"/>
-          <w:sz w:val="24"/>
-          <w:szCs w:val="24"/>
-          <w:lang w:eastAsia="es-MX"/>
-          <w14:ligatures w14:val="none"/>
-        </w:rPr>
-        <w:t>paginas</w:t>
-      </w:r>
-      <w:proofErr w:type="spellEnd"/>
-      <w:r>
-        <w:rPr>
-          <w:rFonts w:ascii="Times New Roman" w:eastAsia="Times New Roman" w:hAnsi="Times New Roman" w:cs="Times New Roman"/>
-          <w:kern w:val="0"/>
-          <w:sz w:val="24"/>
-          <w:szCs w:val="24"/>
-          <w:lang w:eastAsia="es-MX"/>
-          <w14:ligatures w14:val="none"/>
-        </w:rPr>
-        <w:t xml:space="preserve"> que se van a usar </w:t>
-      </w:r>
-      <w:proofErr w:type="spellStart"/>
-      <w:r>
-        <w:rPr>
-          <w:rFonts w:ascii="Times New Roman" w:eastAsia="Times New Roman" w:hAnsi="Times New Roman" w:cs="Times New Roman"/>
-          <w:kern w:val="0"/>
-          <w:sz w:val="24"/>
-          <w:szCs w:val="24"/>
-          <w:lang w:eastAsia="es-MX"/>
-          <w14:ligatures w14:val="none"/>
-        </w:rPr>
-        <w:t>comom</w:t>
-      </w:r>
-      <w:proofErr w:type="spellEnd"/>
-      <w:r>
-        <w:rPr>
-          <w:rFonts w:ascii="Times New Roman" w:eastAsia="Times New Roman" w:hAnsi="Times New Roman" w:cs="Times New Roman"/>
-          <w:kern w:val="0"/>
-          <w:sz w:val="24"/>
-          <w:szCs w:val="24"/>
-          <w:lang w:eastAsia="es-MX"/>
-          <w14:ligatures w14:val="none"/>
-        </w:rPr>
-        <w:t xml:space="preserve"> ejemplo </w:t>
+        <w:t xml:space="preserve">Links de las paginas que se van a usar comom ejemplo </w:t>
       </w:r>
     </w:p>
     <w:p>
@@ -735,78 +410,30 @@
           <w:szCs w:val="24"/>
           <w:u w:val="none"/>
         </w:rPr>
-        <w:t>Para correr el back-</w:t>
-      </w:r>
-      <w:proofErr w:type="spellStart"/>
-      <w:r>
-        <w:rPr>
-          <w:rStyle w:val="Hipervnculo"/>
-          <w:rFonts w:ascii="Times New Roman" w:hAnsi="Times New Roman" w:cs="Times New Roman"/>
-          <w:color w:val="auto"/>
-          <w:sz w:val="24"/>
-          <w:szCs w:val="24"/>
-          <w:u w:val="none"/>
-        </w:rPr>
-        <w:t>end</w:t>
-      </w:r>
-      <w:proofErr w:type="spellEnd"/>
-      <w:r>
-        <w:rPr>
-          <w:rStyle w:val="Hipervnculo"/>
-          <w:rFonts w:ascii="Times New Roman" w:hAnsi="Times New Roman" w:cs="Times New Roman"/>
-          <w:color w:val="auto"/>
-          <w:sz w:val="24"/>
-          <w:szCs w:val="24"/>
-          <w:u w:val="none"/>
-        </w:rPr>
-        <w:t xml:space="preserve"> es necesario tener instalado un editor de código para poder ejecutarlo y tener libre el puerto 8080. Ahí es donde correr el programa.</w:t>
-      </w:r>
-    </w:p>
-    <w:p>
-      <w:pPr>
-        <w:rPr>
-          <w:rStyle w:val="Hipervnculo"/>
-          <w:rFonts w:ascii="Times New Roman" w:hAnsi="Times New Roman" w:cs="Times New Roman"/>
-          <w:color w:val="auto"/>
-          <w:sz w:val="24"/>
-          <w:szCs w:val="24"/>
-          <w:u w:val="none"/>
-        </w:rPr>
-      </w:pPr>
-      <w:r>
-        <w:rPr>
-          <w:rStyle w:val="Hipervnculo"/>
-          <w:rFonts w:ascii="Times New Roman" w:hAnsi="Times New Roman" w:cs="Times New Roman"/>
-          <w:color w:val="auto"/>
-          <w:sz w:val="24"/>
-          <w:szCs w:val="24"/>
-          <w:u w:val="none"/>
-        </w:rPr>
-        <w:t xml:space="preserve">Si se desea hacer </w:t>
-      </w:r>
-      <w:proofErr w:type="spellStart"/>
-      <w:r>
-        <w:rPr>
-          <w:rStyle w:val="Hipervnculo"/>
-          <w:rFonts w:ascii="Times New Roman" w:hAnsi="Times New Roman" w:cs="Times New Roman"/>
-          <w:color w:val="auto"/>
-          <w:sz w:val="24"/>
-          <w:szCs w:val="24"/>
-          <w:u w:val="none"/>
-        </w:rPr>
-        <w:t>testing</w:t>
-      </w:r>
-      <w:proofErr w:type="spellEnd"/>
-      <w:r>
-        <w:rPr>
-          <w:rStyle w:val="Hipervnculo"/>
-          <w:rFonts w:ascii="Times New Roman" w:hAnsi="Times New Roman" w:cs="Times New Roman"/>
-          <w:color w:val="auto"/>
-          <w:sz w:val="24"/>
-          <w:szCs w:val="24"/>
-          <w:u w:val="none"/>
-        </w:rPr>
-        <w:t xml:space="preserve"> se puede utilizar la </w:t>
+        <w:t>Para correr el back-end es necesario tener instalado un editor de código para poder ejecutarlo y tener libre el puerto 8080. Ahí es donde correr el programa.</w:t>
+      </w:r>
+    </w:p>
+    <w:p>
+      <w:pPr>
+        <w:rPr>
+          <w:rStyle w:val="Hipervnculo"/>
+          <w:rFonts w:ascii="Times New Roman" w:hAnsi="Times New Roman" w:cs="Times New Roman"/>
+          <w:color w:val="auto"/>
+          <w:sz w:val="24"/>
+          <w:szCs w:val="24"/>
+          <w:u w:val="none"/>
+        </w:rPr>
+      </w:pPr>
+      <w:r>
+        <w:rPr>
+          <w:rStyle w:val="Hipervnculo"/>
+          <w:rFonts w:ascii="Times New Roman" w:hAnsi="Times New Roman" w:cs="Times New Roman"/>
+          <w:color w:val="auto"/>
+          <w:sz w:val="24"/>
+          <w:szCs w:val="24"/>
+          <w:u w:val="none"/>
+        </w:rPr>
+        <w:t xml:space="preserve">Si se desea hacer testing se puede utilizar la </w:t>
       </w:r>
       <w:r>
         <w:rPr>
@@ -897,55 +524,7 @@
           <w:szCs w:val="24"/>
           <w:u w:val="none"/>
         </w:rPr>
-        <w:t xml:space="preserve"> una vez que </w:t>
-      </w:r>
-      <w:proofErr w:type="spellStart"/>
-      <w:r>
-        <w:rPr>
-          <w:rStyle w:val="Hipervnculo"/>
-          <w:rFonts w:ascii="Times New Roman" w:hAnsi="Times New Roman" w:cs="Times New Roman"/>
-          <w:color w:val="auto"/>
-          <w:sz w:val="24"/>
-          <w:szCs w:val="24"/>
-          <w:u w:val="none"/>
-        </w:rPr>
-        <w:t>spring</w:t>
-      </w:r>
-      <w:proofErr w:type="spellEnd"/>
-      <w:r>
-        <w:rPr>
-          <w:rStyle w:val="Hipervnculo"/>
-          <w:rFonts w:ascii="Times New Roman" w:hAnsi="Times New Roman" w:cs="Times New Roman"/>
-          <w:color w:val="auto"/>
-          <w:sz w:val="24"/>
-          <w:szCs w:val="24"/>
-          <w:u w:val="none"/>
-        </w:rPr>
-        <w:t xml:space="preserve"> </w:t>
-      </w:r>
-      <w:proofErr w:type="spellStart"/>
-      <w:r>
-        <w:rPr>
-          <w:rStyle w:val="Hipervnculo"/>
-          <w:rFonts w:ascii="Times New Roman" w:hAnsi="Times New Roman" w:cs="Times New Roman"/>
-          <w:color w:val="auto"/>
-          <w:sz w:val="24"/>
-          <w:szCs w:val="24"/>
-          <w:u w:val="none"/>
-        </w:rPr>
-        <w:t>boot</w:t>
-      </w:r>
-      <w:proofErr w:type="spellEnd"/>
-      <w:r>
-        <w:rPr>
-          <w:rStyle w:val="Hipervnculo"/>
-          <w:rFonts w:ascii="Times New Roman" w:hAnsi="Times New Roman" w:cs="Times New Roman"/>
-          <w:color w:val="auto"/>
-          <w:sz w:val="24"/>
-          <w:szCs w:val="24"/>
-          <w:u w:val="none"/>
-        </w:rPr>
-        <w:t xml:space="preserve"> haya podido levantar todos los servicios, de no esperar los suficiente la </w:t>
+        <w:t xml:space="preserve"> una vez que spring boot haya podido levantar todos los servicios, de no esperar los suficiente la </w:t>
       </w:r>
       <w:r>
         <w:rPr>
@@ -1027,39 +606,8 @@
           <w:szCs w:val="27"/>
           <w:lang w:val="en-US"/>
         </w:rPr>
-        <w:t>./</w:t>
-      </w:r>
-      <w:proofErr w:type="spellStart"/>
-      <w:r>
-        <w:rPr>
-          <w:color w:val="000000"/>
-          <w:sz w:val="27"/>
-          <w:szCs w:val="27"/>
-          <w:lang w:val="en-US"/>
-        </w:rPr>
-        <w:t>mvnw</w:t>
-      </w:r>
-      <w:proofErr w:type="spellEnd"/>
-      <w:r>
-        <w:rPr>
-          <w:color w:val="000000"/>
-          <w:sz w:val="27"/>
-          <w:szCs w:val="27"/>
-          <w:lang w:val="en-US"/>
-        </w:rPr>
-        <w:t xml:space="preserve"> </w:t>
-      </w:r>
-      <w:proofErr w:type="spellStart"/>
-      <w:r>
-        <w:rPr>
-          <w:color w:val="000000"/>
-          <w:sz w:val="27"/>
-          <w:szCs w:val="27"/>
-          <w:lang w:val="en-US"/>
-        </w:rPr>
-        <w:t>spring-boot:build-image</w:t>
-      </w:r>
-      <w:proofErr w:type="spellEnd"/>
+        <w:t>./mvnw spring-boot:build-image</w:t>
+      </w:r>
     </w:p>
     <w:p>
       <w:pPr>
@@ -1223,31 +771,7 @@
           <w:szCs w:val="24"/>
           <w:u w:val="none"/>
         </w:rPr>
-        <w:t xml:space="preserve">Si existe algún error con respecto a </w:t>
-      </w:r>
-      <w:proofErr w:type="spellStart"/>
-      <w:r>
-        <w:rPr>
-          <w:rStyle w:val="Hipervnculo"/>
-          <w:rFonts w:ascii="Times New Roman" w:hAnsi="Times New Roman" w:cs="Times New Roman"/>
-          <w:color w:val="auto"/>
-          <w:sz w:val="24"/>
-          <w:szCs w:val="24"/>
-          <w:u w:val="none"/>
-        </w:rPr>
-        <w:t>mognoDB</w:t>
-      </w:r>
-      <w:proofErr w:type="spellEnd"/>
-      <w:r>
-        <w:rPr>
-          <w:rStyle w:val="Hipervnculo"/>
-          <w:rFonts w:ascii="Times New Roman" w:hAnsi="Times New Roman" w:cs="Times New Roman"/>
-          <w:color w:val="auto"/>
-          <w:sz w:val="24"/>
-          <w:szCs w:val="24"/>
-          <w:u w:val="none"/>
-        </w:rPr>
-        <w:t xml:space="preserve"> en la inicialización de </w:t>
+        <w:t xml:space="preserve">Si existe algún error con respecto a mognoDB en la inicialización de </w:t>
       </w:r>
       <w:r>
         <w:rPr>
@@ -1271,7 +795,6 @@
         </w:rPr>
         <w:t xml:space="preserve"> </w:t>
       </w:r>
-      <w:proofErr w:type="spellStart"/>
       <w:r>
         <w:rPr>
           <w:rStyle w:val="Hipervnculo"/>
@@ -1292,209 +815,77 @@
           <w:szCs w:val="24"/>
           <w:u w:val="none"/>
         </w:rPr>
-        <w:t>oot</w:t>
-      </w:r>
-      <w:proofErr w:type="spellEnd"/>
-      <w:r>
-        <w:rPr>
-          <w:rStyle w:val="Hipervnculo"/>
-          <w:rFonts w:ascii="Times New Roman" w:hAnsi="Times New Roman" w:cs="Times New Roman"/>
-          <w:color w:val="auto"/>
-          <w:sz w:val="24"/>
-          <w:szCs w:val="24"/>
-          <w:u w:val="none"/>
-        </w:rPr>
-        <w:t xml:space="preserve"> revisar que los puertos en los que corre el mismo estén disponibles o que en su defecto este corriendo </w:t>
-      </w:r>
-      <w:proofErr w:type="spellStart"/>
-      <w:r>
-        <w:rPr>
-          <w:rStyle w:val="Hipervnculo"/>
-          <w:rFonts w:ascii="Times New Roman" w:hAnsi="Times New Roman" w:cs="Times New Roman"/>
-          <w:color w:val="auto"/>
-          <w:sz w:val="24"/>
-          <w:szCs w:val="24"/>
-          <w:u w:val="none"/>
-        </w:rPr>
-        <w:t>mongoDB</w:t>
-      </w:r>
-      <w:proofErr w:type="spellEnd"/>
-      <w:r>
-        <w:rPr>
-          <w:rStyle w:val="Hipervnculo"/>
-          <w:rFonts w:ascii="Times New Roman" w:hAnsi="Times New Roman" w:cs="Times New Roman"/>
-          <w:color w:val="auto"/>
-          <w:sz w:val="24"/>
-          <w:szCs w:val="24"/>
-          <w:u w:val="none"/>
-        </w:rPr>
-        <w:t xml:space="preserve"> (Las pruebas de integración desactivan </w:t>
-      </w:r>
-      <w:proofErr w:type="spellStart"/>
-      <w:r>
-        <w:rPr>
-          <w:rStyle w:val="Hipervnculo"/>
-          <w:rFonts w:ascii="Times New Roman" w:hAnsi="Times New Roman" w:cs="Times New Roman"/>
-          <w:color w:val="auto"/>
-          <w:sz w:val="24"/>
-          <w:szCs w:val="24"/>
-          <w:u w:val="none"/>
-        </w:rPr>
-        <w:t>mongoDB</w:t>
-      </w:r>
-      <w:proofErr w:type="spellEnd"/>
-      <w:r>
-        <w:rPr>
-          <w:rStyle w:val="Hipervnculo"/>
-          <w:rFonts w:ascii="Times New Roman" w:hAnsi="Times New Roman" w:cs="Times New Roman"/>
-          <w:color w:val="auto"/>
-          <w:sz w:val="24"/>
-          <w:szCs w:val="24"/>
-          <w:u w:val="none"/>
-        </w:rPr>
-        <w:t xml:space="preserve"> local por lo que es necesario volver a activarlo en los servicios de Windows.</w:t>
-      </w:r>
-    </w:p>
-    <w:p>
-      <w:pPr>
-        <w:rPr>
-          <w:rStyle w:val="Hipervnculo"/>
-          <w:rFonts w:ascii="Times New Roman" w:hAnsi="Times New Roman" w:cs="Times New Roman"/>
-          <w:color w:val="auto"/>
-          <w:sz w:val="24"/>
-          <w:szCs w:val="24"/>
-          <w:u w:val="none"/>
-        </w:rPr>
-      </w:pPr>
-    </w:p>
-    <w:p>
-      <w:pPr>
-        <w:rPr>
-          <w:rStyle w:val="Hipervnculo"/>
-          <w:rFonts w:ascii="Times New Roman" w:hAnsi="Times New Roman" w:cs="Times New Roman"/>
-          <w:color w:val="auto"/>
-          <w:sz w:val="24"/>
-          <w:szCs w:val="24"/>
-          <w:u w:val="none"/>
-        </w:rPr>
-      </w:pPr>
-      <w:r>
-        <w:rPr>
-          <w:rStyle w:val="Hipervnculo"/>
-          <w:rFonts w:ascii="Times New Roman" w:hAnsi="Times New Roman" w:cs="Times New Roman"/>
-          <w:color w:val="auto"/>
-          <w:sz w:val="24"/>
-          <w:szCs w:val="24"/>
-          <w:u w:val="none"/>
-        </w:rPr>
-        <w:t xml:space="preserve">Plan </w:t>
-      </w:r>
-      <w:proofErr w:type="spellStart"/>
-      <w:r>
-        <w:rPr>
-          <w:rStyle w:val="Hipervnculo"/>
-          <w:rFonts w:ascii="Times New Roman" w:hAnsi="Times New Roman" w:cs="Times New Roman"/>
-          <w:color w:val="auto"/>
-          <w:sz w:val="24"/>
-          <w:szCs w:val="24"/>
-          <w:u w:val="none"/>
-        </w:rPr>
-        <w:t>acccion</w:t>
-      </w:r>
-      <w:proofErr w:type="spellEnd"/>
-      <w:r>
-        <w:rPr>
-          <w:rStyle w:val="Hipervnculo"/>
-          <w:rFonts w:ascii="Times New Roman" w:hAnsi="Times New Roman" w:cs="Times New Roman"/>
-          <w:color w:val="auto"/>
-          <w:sz w:val="24"/>
-          <w:szCs w:val="24"/>
-          <w:u w:val="none"/>
-        </w:rPr>
-        <w:t xml:space="preserve"> de la </w:t>
-      </w:r>
-      <w:proofErr w:type="spellStart"/>
-      <w:r>
-        <w:rPr>
-          <w:rStyle w:val="Hipervnculo"/>
-          <w:rFonts w:ascii="Times New Roman" w:hAnsi="Times New Roman" w:cs="Times New Roman"/>
-          <w:color w:val="auto"/>
-          <w:sz w:val="24"/>
-          <w:szCs w:val="24"/>
-          <w:u w:val="none"/>
-        </w:rPr>
-        <w:t>pagina</w:t>
-      </w:r>
-      <w:proofErr w:type="spellEnd"/>
-      <w:r>
-        <w:rPr>
-          <w:rStyle w:val="Hipervnculo"/>
-          <w:rFonts w:ascii="Times New Roman" w:hAnsi="Times New Roman" w:cs="Times New Roman"/>
-          <w:color w:val="auto"/>
-          <w:sz w:val="24"/>
-          <w:szCs w:val="24"/>
-          <w:u w:val="none"/>
-        </w:rPr>
-        <w:t xml:space="preserve"> principal </w:t>
-      </w:r>
-    </w:p>
-    <w:p>
-      <w:pPr>
-        <w:rPr>
-          <w:rStyle w:val="Hipervnculo"/>
-          <w:rFonts w:ascii="Times New Roman" w:hAnsi="Times New Roman" w:cs="Times New Roman"/>
-          <w:color w:val="auto"/>
-          <w:sz w:val="24"/>
-          <w:szCs w:val="24"/>
-          <w:u w:val="none"/>
-        </w:rPr>
-      </w:pPr>
-    </w:p>
-    <w:p>
-      <w:pPr>
-        <w:rPr>
-          <w:rStyle w:val="Hipervnculo"/>
-          <w:rFonts w:ascii="Times New Roman" w:hAnsi="Times New Roman" w:cs="Times New Roman"/>
-          <w:color w:val="auto"/>
-          <w:sz w:val="24"/>
-          <w:szCs w:val="24"/>
-          <w:u w:val="none"/>
-        </w:rPr>
-      </w:pPr>
-      <w:r>
-        <w:rPr>
-          <w:rStyle w:val="Hipervnculo"/>
-          <w:rFonts w:ascii="Times New Roman" w:hAnsi="Times New Roman" w:cs="Times New Roman"/>
-          <w:color w:val="auto"/>
-          <w:sz w:val="24"/>
-          <w:szCs w:val="24"/>
-          <w:u w:val="none"/>
-        </w:rPr>
-        <w:t xml:space="preserve">Los botones que debe de estar en la </w:t>
-      </w:r>
-      <w:proofErr w:type="spellStart"/>
-      <w:r>
-        <w:rPr>
-          <w:rStyle w:val="Hipervnculo"/>
-          <w:rFonts w:ascii="Times New Roman" w:hAnsi="Times New Roman" w:cs="Times New Roman"/>
-          <w:color w:val="auto"/>
-          <w:sz w:val="24"/>
-          <w:szCs w:val="24"/>
-          <w:u w:val="none"/>
-        </w:rPr>
-        <w:t>NavBar</w:t>
-      </w:r>
-      <w:proofErr w:type="spellEnd"/>
-      <w:r>
-        <w:rPr>
-          <w:rStyle w:val="Hipervnculo"/>
-          <w:rFonts w:ascii="Times New Roman" w:hAnsi="Times New Roman" w:cs="Times New Roman"/>
-          <w:color w:val="auto"/>
-          <w:sz w:val="24"/>
-          <w:szCs w:val="24"/>
-          <w:u w:val="none"/>
-        </w:rPr>
-        <w:t xml:space="preserve"> Va a ser</w:t>
+        <w:t>oot revisar que los puertos en los que corre el mismo estén disponibles o que en su defecto este corriendo mongoDB (Las pruebas de integración desactivan mongoDB local por lo que es necesario volver a activarlo en los servicios de Windows.</w:t>
+      </w:r>
+    </w:p>
+    <w:p>
+      <w:pPr>
+        <w:rPr>
+          <w:rStyle w:val="Hipervnculo"/>
+          <w:rFonts w:ascii="Times New Roman" w:hAnsi="Times New Roman" w:cs="Times New Roman"/>
+          <w:color w:val="auto"/>
+          <w:sz w:val="24"/>
+          <w:szCs w:val="24"/>
+          <w:u w:val="none"/>
+        </w:rPr>
+      </w:pPr>
+    </w:p>
+    <w:p>
+      <w:pPr>
+        <w:rPr>
+          <w:rStyle w:val="Hipervnculo"/>
+          <w:rFonts w:ascii="Times New Roman" w:hAnsi="Times New Roman" w:cs="Times New Roman"/>
+          <w:color w:val="auto"/>
+          <w:sz w:val="24"/>
+          <w:szCs w:val="24"/>
+          <w:u w:val="none"/>
+        </w:rPr>
+      </w:pPr>
+      <w:r>
+        <w:rPr>
+          <w:rStyle w:val="Hipervnculo"/>
+          <w:rFonts w:ascii="Times New Roman" w:hAnsi="Times New Roman" w:cs="Times New Roman"/>
+          <w:color w:val="auto"/>
+          <w:sz w:val="24"/>
+          <w:szCs w:val="24"/>
+          <w:u w:val="none"/>
+        </w:rPr>
+        <w:t xml:space="preserve">Plan acccion de la pagina principal </w:t>
+      </w:r>
+    </w:p>
+    <w:p>
+      <w:pPr>
+        <w:rPr>
+          <w:rStyle w:val="Hipervnculo"/>
+          <w:rFonts w:ascii="Times New Roman" w:hAnsi="Times New Roman" w:cs="Times New Roman"/>
+          <w:color w:val="auto"/>
+          <w:sz w:val="24"/>
+          <w:szCs w:val="24"/>
+          <w:u w:val="none"/>
+        </w:rPr>
+      </w:pPr>
+    </w:p>
+    <w:p>
+      <w:pPr>
+        <w:rPr>
+          <w:rStyle w:val="Hipervnculo"/>
+          <w:rFonts w:ascii="Times New Roman" w:hAnsi="Times New Roman" w:cs="Times New Roman"/>
+          <w:color w:val="auto"/>
+          <w:sz w:val="24"/>
+          <w:szCs w:val="24"/>
+          <w:u w:val="none"/>
+        </w:rPr>
+      </w:pPr>
+      <w:r>
+        <w:rPr>
+          <w:rStyle w:val="Hipervnculo"/>
+          <w:rFonts w:ascii="Times New Roman" w:hAnsi="Times New Roman" w:cs="Times New Roman"/>
+          <w:color w:val="auto"/>
+          <w:sz w:val="24"/>
+          <w:szCs w:val="24"/>
+          <w:u w:val="none"/>
+        </w:rPr>
+        <w:t>Los botones que debe de estar en la NavBar Va a ser</w:t>
       </w:r>
     </w:p>
     <w:p>
@@ -1771,9 +1162,39 @@
           <w:color w:val="auto"/>
           <w:sz w:val="24"/>
           <w:szCs w:val="24"/>
-          <w:u w:val="none"/>
-        </w:rPr>
-      </w:pPr>
+        </w:rPr>
+      </w:pPr>
+      <w:r>
+        <w:rPr>
+          <w:rStyle w:val="Hipervnculo"/>
+          <w:rFonts w:ascii="Times New Roman" w:hAnsi="Times New Roman" w:cs="Times New Roman"/>
+          <w:color w:val="auto"/>
+          <w:sz w:val="24"/>
+          <w:szCs w:val="24"/>
+          <w:u w:val="none"/>
+        </w:rPr>
+        <w:t>Conectar a la base de datos de mysql:</w:t>
+      </w:r>
+      <w:r>
+        <w:rPr>
+          <w:rFonts w:ascii="Ubuntu Mono" w:hAnsi="Ubuntu Mono"/>
+          <w:color w:val="FFFFFF"/>
+          <w:sz w:val="21"/>
+          <w:szCs w:val="21"/>
+          <w:highlight w:val="black"/>
+        </w:rPr>
+        <w:t xml:space="preserve"> </w:t>
+      </w:r>
+      <w:r>
+        <w:rPr>
+          <w:rFonts w:ascii="Ubuntu Mono" w:hAnsi="Ubuntu Mono"/>
+          <w:color w:val="FFFFFF"/>
+          <w:sz w:val="21"/>
+          <w:szCs w:val="21"/>
+          <w:highlight w:val="black"/>
+        </w:rPr>
+        <w:t>MySQL  JS &gt; \connect your_username@localhost:3306</w:t>
+      </w:r>
     </w:p>
     <w:sectPr>
       <w:pgSz w:w="12240" w:h="15840"/>

</xml_diff>

<commit_message>
add edit services and change to MySQL
</commit_message>
<xml_diff>
--- a/Guia de instalacion.docx
+++ b/Guia de instalacion.docx
@@ -3,8 +3,13 @@
 <w:document xmlns:wpc="http://schemas.microsoft.com/office/word/2010/wordprocessingCanvas" xmlns:cx="http://schemas.microsoft.com/office/drawing/2014/chartex" xmlns:cx1="http://schemas.microsoft.com/office/drawing/2015/9/8/chartex" xmlns:cx2="http://schemas.microsoft.com/office/drawing/2015/10/21/chartex" xmlns:cx3="http://schemas.microsoft.com/office/drawing/2016/5/9/chartex" xmlns:cx4="http://schemas.microsoft.com/office/drawing/2016/5/10/chartex" xmlns:cx5="http://schemas.microsoft.com/office/drawing/2016/5/11/chartex" xmlns:cx6="http://schemas.microsoft.com/office/drawing/2016/5/12/chartex" xmlns:cx7="http://schemas.microsoft.com/office/drawing/2016/5/13/chartex" xmlns:cx8="http://schemas.microsoft.com/office/drawing/2016/5/14/chartex" xmlns:mc="http://schemas.openxmlformats.org/markup-compatibility/2006" xmlns:aink="http://schemas.microsoft.com/office/drawing/2016/ink" xmlns:am3d="http://schemas.microsoft.com/office/drawing/2017/model3d" xmlns:o="urn:schemas-microsoft-com:office:office" xmlns:oel="http://schemas.microsoft.com/office/2019/extlst" xmlns:r="http://schemas.openxmlformats.org/officeDocument/2006/relationships" xmlns:m="http://schemas.openxmlformats.org/officeDocument/2006/math" xmlns:v="urn:schemas-microsoft-com:vml" xmlns:wp14="http://schemas.microsoft.com/office/word/2010/wordprocessingDrawing" xmlns:wp="http://schemas.openxmlformats.org/drawingml/2006/wordprocessingDrawing" xmlns:w10="urn:schemas-microsoft-com:office:word" xmlns:w="http://schemas.openxmlformats.org/wordprocessingml/2006/main" xmlns:w14="http://schemas.microsoft.com/office/word/2010/wordml" xmlns:w15="http://schemas.microsoft.com/office/word/2012/wordml" xmlns:w16cex="http://schemas.microsoft.com/office/word/2018/wordml/cex" xmlns:w16cid="http://schemas.microsoft.com/office/word/2016/wordml/cid" xmlns:w16="http://schemas.microsoft.com/office/word/2018/wordml" xmlns:w16sdtdh="http://schemas.microsoft.com/office/word/2020/wordml/sdtdatahash" xmlns:w16se="http://schemas.microsoft.com/office/word/2015/wordml/symex" xmlns:wpg="http://schemas.microsoft.com/office/word/2010/wordprocessingGroup" xmlns:wpi="http://schemas.microsoft.com/office/word/2010/wordprocessingInk" xmlns:wne="http://schemas.microsoft.com/office/word/2006/wordml" xmlns:wps="http://schemas.microsoft.com/office/word/2010/wordprocessingShape" mc:Ignorable="w14 w15 w16se w16cid w16 w16cex w16sdtdh wp14">
   <w:body>
     <w:p>
-      <w:r>
-        <w:t xml:space="preserve">Documentation Proyecto Modular </w:t>
+      <w:proofErr w:type="spellStart"/>
+      <w:r>
+        <w:t>Documentation</w:t>
+      </w:r>
+      <w:proofErr w:type="spellEnd"/>
+      <w:r>
+        <w:t xml:space="preserve"> Proyecto Modular </w:t>
       </w:r>
     </w:p>
     <w:p/>
@@ -22,7 +27,25 @@
           <w:sz w:val="24"/>
           <w:szCs w:val="24"/>
         </w:rPr>
-        <w:t>Para creación de un programa nuevo desde cero en react es necesario tener instalado Node.js y correr el siguiente comando</w:t>
+        <w:t xml:space="preserve">Para creación de un programa nuevo desde cero en </w:t>
+      </w:r>
+      <w:proofErr w:type="spellStart"/>
+      <w:r>
+        <w:rPr>
+          <w:rFonts w:ascii="Times New Roman" w:hAnsi="Times New Roman" w:cs="Times New Roman"/>
+          <w:sz w:val="24"/>
+          <w:szCs w:val="24"/>
+        </w:rPr>
+        <w:t>react</w:t>
+      </w:r>
+      <w:proofErr w:type="spellEnd"/>
+      <w:r>
+        <w:rPr>
+          <w:rFonts w:ascii="Times New Roman" w:hAnsi="Times New Roman" w:cs="Times New Roman"/>
+          <w:sz w:val="24"/>
+          <w:szCs w:val="24"/>
+        </w:rPr>
+        <w:t xml:space="preserve"> es necesario tener instalado Node.js y correr el siguiente comando</w:t>
       </w:r>
     </w:p>
     <w:p>
@@ -47,6 +70,7 @@
           <w:lang w:val="en-US"/>
         </w:rPr>
       </w:pPr>
+      <w:proofErr w:type="spellStart"/>
       <w:r>
         <w:rPr>
           <w:rFonts w:ascii="Times New Roman" w:hAnsi="Times New Roman" w:cs="Times New Roman"/>
@@ -58,34 +82,81 @@
           <w:szCs w:val="24"/>
           <w:lang w:val="en-US"/>
         </w:rPr>
-        <w:t>npx create-react-app my-app</w:t>
-      </w:r>
-    </w:p>
-    <w:p>
-      <w:pPr>
-        <w:rPr>
-          <w:rFonts w:ascii="Times New Roman" w:hAnsi="Times New Roman" w:cs="Times New Roman"/>
-          <w:sz w:val="24"/>
-          <w:szCs w:val="24"/>
-          <w:lang w:val="en-US"/>
-        </w:rPr>
-      </w:pPr>
-    </w:p>
-    <w:p>
-      <w:pPr>
-        <w:rPr>
-          <w:rFonts w:ascii="Times New Roman" w:hAnsi="Times New Roman" w:cs="Times New Roman"/>
-          <w:sz w:val="24"/>
-          <w:szCs w:val="24"/>
-        </w:rPr>
-      </w:pPr>
-      <w:r>
-        <w:rPr>
-          <w:rFonts w:ascii="Times New Roman" w:hAnsi="Times New Roman" w:cs="Times New Roman"/>
-          <w:sz w:val="24"/>
-          <w:szCs w:val="24"/>
-        </w:rPr>
-        <w:t>El Front esta desarrollado en React para esto es necesario instalar las siguientes dependencias para poder ejecutar el programa de manera local.</w:t>
+        <w:t>npx</w:t>
+      </w:r>
+      <w:proofErr w:type="spellEnd"/>
+      <w:r>
+        <w:rPr>
+          <w:rFonts w:ascii="Times New Roman" w:hAnsi="Times New Roman" w:cs="Times New Roman"/>
+          <w:b/>
+          <w:bCs/>
+          <w:i/>
+          <w:iCs/>
+          <w:sz w:val="24"/>
+          <w:szCs w:val="24"/>
+          <w:lang w:val="en-US"/>
+        </w:rPr>
+        <w:t xml:space="preserve"> create-react-app my-</w:t>
+      </w:r>
+      <w:proofErr w:type="gramStart"/>
+      <w:r>
+        <w:rPr>
+          <w:rFonts w:ascii="Times New Roman" w:hAnsi="Times New Roman" w:cs="Times New Roman"/>
+          <w:b/>
+          <w:bCs/>
+          <w:i/>
+          <w:iCs/>
+          <w:sz w:val="24"/>
+          <w:szCs w:val="24"/>
+          <w:lang w:val="en-US"/>
+        </w:rPr>
+        <w:t>app</w:t>
+      </w:r>
+      <w:proofErr w:type="gramEnd"/>
+    </w:p>
+    <w:p>
+      <w:pPr>
+        <w:rPr>
+          <w:rFonts w:ascii="Times New Roman" w:hAnsi="Times New Roman" w:cs="Times New Roman"/>
+          <w:sz w:val="24"/>
+          <w:szCs w:val="24"/>
+          <w:lang w:val="en-US"/>
+        </w:rPr>
+      </w:pPr>
+    </w:p>
+    <w:p>
+      <w:pPr>
+        <w:rPr>
+          <w:rFonts w:ascii="Times New Roman" w:hAnsi="Times New Roman" w:cs="Times New Roman"/>
+          <w:sz w:val="24"/>
+          <w:szCs w:val="24"/>
+        </w:rPr>
+      </w:pPr>
+      <w:r>
+        <w:rPr>
+          <w:rFonts w:ascii="Times New Roman" w:hAnsi="Times New Roman" w:cs="Times New Roman"/>
+          <w:sz w:val="24"/>
+          <w:szCs w:val="24"/>
+        </w:rPr>
+        <w:t xml:space="preserve">El Front esta desarrollado en </w:t>
+      </w:r>
+      <w:proofErr w:type="spellStart"/>
+      <w:r>
+        <w:rPr>
+          <w:rFonts w:ascii="Times New Roman" w:hAnsi="Times New Roman" w:cs="Times New Roman"/>
+          <w:sz w:val="24"/>
+          <w:szCs w:val="24"/>
+        </w:rPr>
+        <w:t>React</w:t>
+      </w:r>
+      <w:proofErr w:type="spellEnd"/>
+      <w:r>
+        <w:rPr>
+          <w:rFonts w:ascii="Times New Roman" w:hAnsi="Times New Roman" w:cs="Times New Roman"/>
+          <w:sz w:val="24"/>
+          <w:szCs w:val="24"/>
+        </w:rPr>
+        <w:t xml:space="preserve"> para esto es necesario instalar las siguientes dependencias para poder ejecutar el programa de manera local.</w:t>
       </w:r>
     </w:p>
     <w:p>
@@ -119,15 +190,39 @@
           <w:lang w:val="en-US"/>
         </w:rPr>
       </w:pPr>
-      <w:r>
-        <w:rPr>
-          <w:rFonts w:ascii="Times New Roman" w:hAnsi="Times New Roman" w:cs="Times New Roman"/>
-          <w:sz w:val="24"/>
-          <w:szCs w:val="24"/>
-          <w:lang w:val="en-US"/>
-        </w:rPr>
-        <w:t>npm install react-router-dom</w:t>
-      </w:r>
+      <w:proofErr w:type="spellStart"/>
+      <w:r>
+        <w:rPr>
+          <w:rFonts w:ascii="Times New Roman" w:hAnsi="Times New Roman" w:cs="Times New Roman"/>
+          <w:sz w:val="24"/>
+          <w:szCs w:val="24"/>
+          <w:lang w:val="en-US"/>
+        </w:rPr>
+        <w:t>npm</w:t>
+      </w:r>
+      <w:proofErr w:type="spellEnd"/>
+      <w:r>
+        <w:rPr>
+          <w:rFonts w:ascii="Times New Roman" w:hAnsi="Times New Roman" w:cs="Times New Roman"/>
+          <w:sz w:val="24"/>
+          <w:szCs w:val="24"/>
+          <w:lang w:val="en-US"/>
+        </w:rPr>
+        <w:t xml:space="preserve"> install react-router-</w:t>
+      </w:r>
+      <w:proofErr w:type="spellStart"/>
+      <w:proofErr w:type="gramStart"/>
+      <w:r>
+        <w:rPr>
+          <w:rFonts w:ascii="Times New Roman" w:hAnsi="Times New Roman" w:cs="Times New Roman"/>
+          <w:sz w:val="24"/>
+          <w:szCs w:val="24"/>
+          <w:lang w:val="en-US"/>
+        </w:rPr>
+        <w:t>dom</w:t>
+      </w:r>
+      <w:proofErr w:type="spellEnd"/>
+      <w:proofErr w:type="gramEnd"/>
     </w:p>
     <w:p>
       <w:pPr>
@@ -143,15 +238,37 @@
           <w:lang w:val="en-US"/>
         </w:rPr>
       </w:pPr>
-      <w:r>
-        <w:rPr>
-          <w:rFonts w:ascii="Times New Roman" w:hAnsi="Times New Roman" w:cs="Times New Roman"/>
-          <w:sz w:val="24"/>
-          <w:szCs w:val="24"/>
-          <w:lang w:val="en-US"/>
-        </w:rPr>
-        <w:t>npm install react-bootstrap bootstrap</w:t>
-      </w:r>
+      <w:proofErr w:type="spellStart"/>
+      <w:r>
+        <w:rPr>
+          <w:rFonts w:ascii="Times New Roman" w:hAnsi="Times New Roman" w:cs="Times New Roman"/>
+          <w:sz w:val="24"/>
+          <w:szCs w:val="24"/>
+          <w:lang w:val="en-US"/>
+        </w:rPr>
+        <w:t>npm</w:t>
+      </w:r>
+      <w:proofErr w:type="spellEnd"/>
+      <w:r>
+        <w:rPr>
+          <w:rFonts w:ascii="Times New Roman" w:hAnsi="Times New Roman" w:cs="Times New Roman"/>
+          <w:sz w:val="24"/>
+          <w:szCs w:val="24"/>
+          <w:lang w:val="en-US"/>
+        </w:rPr>
+        <w:t xml:space="preserve"> install react-bootstrap </w:t>
+      </w:r>
+      <w:proofErr w:type="gramStart"/>
+      <w:r>
+        <w:rPr>
+          <w:rFonts w:ascii="Times New Roman" w:hAnsi="Times New Roman" w:cs="Times New Roman"/>
+          <w:sz w:val="24"/>
+          <w:szCs w:val="24"/>
+          <w:lang w:val="en-US"/>
+        </w:rPr>
+        <w:t>bootstrap</w:t>
+      </w:r>
+      <w:proofErr w:type="gramEnd"/>
     </w:p>
     <w:p>
       <w:pPr>
@@ -167,50 +284,175 @@
           <w:lang w:val="en-US"/>
         </w:rPr>
       </w:pPr>
-      <w:r>
-        <w:rPr>
-          <w:rFonts w:ascii="Times New Roman" w:hAnsi="Times New Roman" w:cs="Times New Roman"/>
-          <w:sz w:val="24"/>
-          <w:szCs w:val="24"/>
-          <w:lang w:val="en-US"/>
-        </w:rPr>
-        <w:t>npm install axios</w:t>
-      </w:r>
-    </w:p>
-    <w:p>
-      <w:pPr>
-        <w:rPr>
-          <w:rFonts w:ascii="Times New Roman" w:hAnsi="Times New Roman" w:cs="Times New Roman"/>
-          <w:sz w:val="24"/>
-          <w:szCs w:val="24"/>
-        </w:rPr>
-      </w:pPr>
-      <w:r>
-        <w:rPr>
-          <w:rFonts w:ascii="Times New Roman" w:hAnsi="Times New Roman" w:cs="Times New Roman"/>
-          <w:sz w:val="24"/>
-          <w:szCs w:val="24"/>
-        </w:rPr>
-        <w:t xml:space="preserve">Ademas se debe de </w:t>
-      </w:r>
-      <w:r>
-        <w:rPr>
-          <w:rFonts w:ascii="Times New Roman" w:hAnsi="Times New Roman" w:cs="Times New Roman"/>
-          <w:sz w:val="24"/>
-          <w:szCs w:val="24"/>
-        </w:rPr>
-        <w:t>instalar Tailwind a react para lo siguiente se aconseja consultar la pagina y segui las instrucciones para su coorecto acoplamiento</w:t>
-      </w:r>
-    </w:p>
-    <w:p>
-      <w:pPr>
-        <w:rPr>
-          <w:rFonts w:ascii="Times New Roman" w:hAnsi="Times New Roman" w:cs="Times New Roman"/>
-          <w:sz w:val="24"/>
-          <w:szCs w:val="24"/>
-          <w:lang w:val="en-US"/>
-        </w:rPr>
-      </w:pPr>
+      <w:proofErr w:type="spellStart"/>
+      <w:r>
+        <w:rPr>
+          <w:rFonts w:ascii="Times New Roman" w:hAnsi="Times New Roman" w:cs="Times New Roman"/>
+          <w:sz w:val="24"/>
+          <w:szCs w:val="24"/>
+          <w:lang w:val="en-US"/>
+        </w:rPr>
+        <w:t>npm</w:t>
+      </w:r>
+      <w:proofErr w:type="spellEnd"/>
+      <w:r>
+        <w:rPr>
+          <w:rFonts w:ascii="Times New Roman" w:hAnsi="Times New Roman" w:cs="Times New Roman"/>
+          <w:sz w:val="24"/>
+          <w:szCs w:val="24"/>
+          <w:lang w:val="en-US"/>
+        </w:rPr>
+        <w:t xml:space="preserve"> install </w:t>
+      </w:r>
+      <w:proofErr w:type="spellStart"/>
+      <w:proofErr w:type="gramStart"/>
+      <w:r>
+        <w:rPr>
+          <w:rFonts w:ascii="Times New Roman" w:hAnsi="Times New Roman" w:cs="Times New Roman"/>
+          <w:sz w:val="24"/>
+          <w:szCs w:val="24"/>
+          <w:lang w:val="en-US"/>
+        </w:rPr>
+        <w:t>axios</w:t>
+      </w:r>
+      <w:proofErr w:type="spellEnd"/>
+      <w:proofErr w:type="gramEnd"/>
+    </w:p>
+    <w:p>
+      <w:pPr>
+        <w:rPr>
+          <w:rFonts w:ascii="Times New Roman" w:hAnsi="Times New Roman" w:cs="Times New Roman"/>
+          <w:sz w:val="24"/>
+          <w:szCs w:val="24"/>
+        </w:rPr>
+      </w:pPr>
+      <w:proofErr w:type="spellStart"/>
+      <w:r>
+        <w:rPr>
+          <w:rFonts w:ascii="Times New Roman" w:hAnsi="Times New Roman" w:cs="Times New Roman"/>
+          <w:sz w:val="24"/>
+          <w:szCs w:val="24"/>
+        </w:rPr>
+        <w:t>Ademas</w:t>
+      </w:r>
+      <w:proofErr w:type="spellEnd"/>
+      <w:r>
+        <w:rPr>
+          <w:rFonts w:ascii="Times New Roman" w:hAnsi="Times New Roman" w:cs="Times New Roman"/>
+          <w:sz w:val="24"/>
+          <w:szCs w:val="24"/>
+        </w:rPr>
+        <w:t xml:space="preserve"> se debe de </w:t>
+      </w:r>
+      <w:r>
+        <w:rPr>
+          <w:rFonts w:ascii="Times New Roman" w:hAnsi="Times New Roman" w:cs="Times New Roman"/>
+          <w:sz w:val="24"/>
+          <w:szCs w:val="24"/>
+        </w:rPr>
+        <w:t xml:space="preserve">instalar </w:t>
+      </w:r>
+      <w:proofErr w:type="spellStart"/>
+      <w:r>
+        <w:rPr>
+          <w:rFonts w:ascii="Times New Roman" w:hAnsi="Times New Roman" w:cs="Times New Roman"/>
+          <w:sz w:val="24"/>
+          <w:szCs w:val="24"/>
+        </w:rPr>
+        <w:t>Tailwind</w:t>
+      </w:r>
+      <w:proofErr w:type="spellEnd"/>
+      <w:r>
+        <w:rPr>
+          <w:rFonts w:ascii="Times New Roman" w:hAnsi="Times New Roman" w:cs="Times New Roman"/>
+          <w:sz w:val="24"/>
+          <w:szCs w:val="24"/>
+        </w:rPr>
+        <w:t xml:space="preserve"> a </w:t>
+      </w:r>
+      <w:proofErr w:type="spellStart"/>
+      <w:r>
+        <w:rPr>
+          <w:rFonts w:ascii="Times New Roman" w:hAnsi="Times New Roman" w:cs="Times New Roman"/>
+          <w:sz w:val="24"/>
+          <w:szCs w:val="24"/>
+        </w:rPr>
+        <w:t>react</w:t>
+      </w:r>
+      <w:proofErr w:type="spellEnd"/>
+      <w:r>
+        <w:rPr>
+          <w:rFonts w:ascii="Times New Roman" w:hAnsi="Times New Roman" w:cs="Times New Roman"/>
+          <w:sz w:val="24"/>
+          <w:szCs w:val="24"/>
+        </w:rPr>
+        <w:t xml:space="preserve"> para lo siguiente se aconseja consultar la </w:t>
+      </w:r>
+      <w:proofErr w:type="spellStart"/>
+      <w:r>
+        <w:rPr>
+          <w:rFonts w:ascii="Times New Roman" w:hAnsi="Times New Roman" w:cs="Times New Roman"/>
+          <w:sz w:val="24"/>
+          <w:szCs w:val="24"/>
+        </w:rPr>
+        <w:t>pagina</w:t>
+      </w:r>
+      <w:proofErr w:type="spellEnd"/>
+      <w:r>
+        <w:rPr>
+          <w:rFonts w:ascii="Times New Roman" w:hAnsi="Times New Roman" w:cs="Times New Roman"/>
+          <w:sz w:val="24"/>
+          <w:szCs w:val="24"/>
+        </w:rPr>
+        <w:t xml:space="preserve"> y </w:t>
+      </w:r>
+      <w:proofErr w:type="spellStart"/>
+      <w:r>
+        <w:rPr>
+          <w:rFonts w:ascii="Times New Roman" w:hAnsi="Times New Roman" w:cs="Times New Roman"/>
+          <w:sz w:val="24"/>
+          <w:szCs w:val="24"/>
+        </w:rPr>
+        <w:t>segui</w:t>
+      </w:r>
+      <w:proofErr w:type="spellEnd"/>
+      <w:r>
+        <w:rPr>
+          <w:rFonts w:ascii="Times New Roman" w:hAnsi="Times New Roman" w:cs="Times New Roman"/>
+          <w:sz w:val="24"/>
+          <w:szCs w:val="24"/>
+        </w:rPr>
+        <w:t xml:space="preserve"> las instrucciones para su </w:t>
+      </w:r>
+      <w:proofErr w:type="spellStart"/>
+      <w:r>
+        <w:rPr>
+          <w:rFonts w:ascii="Times New Roman" w:hAnsi="Times New Roman" w:cs="Times New Roman"/>
+          <w:sz w:val="24"/>
+          <w:szCs w:val="24"/>
+        </w:rPr>
+        <w:t>coorecto</w:t>
+      </w:r>
+      <w:proofErr w:type="spellEnd"/>
+      <w:r>
+        <w:rPr>
+          <w:rFonts w:ascii="Times New Roman" w:hAnsi="Times New Roman" w:cs="Times New Roman"/>
+          <w:sz w:val="24"/>
+          <w:szCs w:val="24"/>
+        </w:rPr>
+        <w:t xml:space="preserve"> acoplamiento</w:t>
+      </w:r>
+    </w:p>
+    <w:p>
+      <w:pPr>
+        <w:rPr>
+          <w:rFonts w:ascii="Times New Roman" w:hAnsi="Times New Roman" w:cs="Times New Roman"/>
+          <w:sz w:val="24"/>
+          <w:szCs w:val="24"/>
+          <w:lang w:val="en-US"/>
+        </w:rPr>
+      </w:pPr>
+      <w:proofErr w:type="spellStart"/>
       <w:r>
         <w:rPr>
           <w:rFonts w:ascii="Times New Roman" w:hAnsi="Times New Roman" w:cs="Times New Roman"/>
@@ -219,7 +461,18 @@
           <w:u w:val="single"/>
           <w:lang w:val="en-US"/>
         </w:rPr>
-        <w:t>Installar tailwind</w:t>
+        <w:t>Installar</w:t>
+      </w:r>
+      <w:proofErr w:type="spellEnd"/>
+      <w:r>
+        <w:rPr>
+          <w:rFonts w:ascii="Times New Roman" w:hAnsi="Times New Roman" w:cs="Times New Roman"/>
+          <w:sz w:val="24"/>
+          <w:szCs w:val="24"/>
+          <w:u w:val="single"/>
+          <w:lang w:val="en-US"/>
+        </w:rPr>
+        <w:t xml:space="preserve"> tailwind</w:t>
       </w:r>
     </w:p>
     <w:p>
@@ -256,6 +509,7 @@
           <w14:ligatures w14:val="none"/>
         </w:rPr>
       </w:pPr>
+      <w:proofErr w:type="spellStart"/>
       <w:r>
         <w:rPr>
           <w:rFonts w:ascii="Times New Roman" w:eastAsia="Times New Roman" w:hAnsi="Times New Roman" w:cs="Times New Roman"/>
@@ -266,8 +520,35 @@
           <w:lang w:eastAsia="es-MX"/>
           <w14:ligatures w14:val="none"/>
         </w:rPr>
-        <w:t>Codigo de ejemplo de chatgpt</w:t>
-      </w:r>
+        <w:t>Codigo</w:t>
+      </w:r>
+      <w:proofErr w:type="spellEnd"/>
+      <w:r>
+        <w:rPr>
+          <w:rFonts w:ascii="Times New Roman" w:eastAsia="Times New Roman" w:hAnsi="Times New Roman" w:cs="Times New Roman"/>
+          <w:color w:val="569CD6"/>
+          <w:kern w:val="0"/>
+          <w:sz w:val="24"/>
+          <w:szCs w:val="24"/>
+          <w:lang w:eastAsia="es-MX"/>
+          <w14:ligatures w14:val="none"/>
+        </w:rPr>
+        <w:t xml:space="preserve"> de ejemplo de </w:t>
+      </w:r>
+      <w:proofErr w:type="spellStart"/>
+      <w:r>
+        <w:rPr>
+          <w:rFonts w:ascii="Times New Roman" w:eastAsia="Times New Roman" w:hAnsi="Times New Roman" w:cs="Times New Roman"/>
+          <w:color w:val="569CD6"/>
+          <w:kern w:val="0"/>
+          <w:sz w:val="24"/>
+          <w:szCs w:val="24"/>
+          <w:lang w:eastAsia="es-MX"/>
+          <w14:ligatures w14:val="none"/>
+        </w:rPr>
+        <w:t>chatgpt</w:t>
+      </w:r>
+      <w:proofErr w:type="spellEnd"/>
     </w:p>
     <w:p>
       <w:pPr>
@@ -317,7 +598,55 @@
           <w:lang w:eastAsia="es-MX"/>
           <w14:ligatures w14:val="none"/>
         </w:rPr>
-        <w:t xml:space="preserve">Links de las paginas que se van a usar comom ejemplo </w:t>
+        <w:t xml:space="preserve">Links de las </w:t>
+      </w:r>
+      <w:proofErr w:type="spellStart"/>
+      <w:r>
+        <w:rPr>
+          <w:rFonts w:ascii="Times New Roman" w:eastAsia="Times New Roman" w:hAnsi="Times New Roman" w:cs="Times New Roman"/>
+          <w:kern w:val="0"/>
+          <w:sz w:val="24"/>
+          <w:szCs w:val="24"/>
+          <w:lang w:eastAsia="es-MX"/>
+          <w14:ligatures w14:val="none"/>
+        </w:rPr>
+        <w:t>paginas</w:t>
+      </w:r>
+      <w:proofErr w:type="spellEnd"/>
+      <w:r>
+        <w:rPr>
+          <w:rFonts w:ascii="Times New Roman" w:eastAsia="Times New Roman" w:hAnsi="Times New Roman" w:cs="Times New Roman"/>
+          <w:kern w:val="0"/>
+          <w:sz w:val="24"/>
+          <w:szCs w:val="24"/>
+          <w:lang w:eastAsia="es-MX"/>
+          <w14:ligatures w14:val="none"/>
+        </w:rPr>
+        <w:t xml:space="preserve"> que se van a usar </w:t>
+      </w:r>
+      <w:proofErr w:type="spellStart"/>
+      <w:r>
+        <w:rPr>
+          <w:rFonts w:ascii="Times New Roman" w:eastAsia="Times New Roman" w:hAnsi="Times New Roman" w:cs="Times New Roman"/>
+          <w:kern w:val="0"/>
+          <w:sz w:val="24"/>
+          <w:szCs w:val="24"/>
+          <w:lang w:eastAsia="es-MX"/>
+          <w14:ligatures w14:val="none"/>
+        </w:rPr>
+        <w:t>comom</w:t>
+      </w:r>
+      <w:proofErr w:type="spellEnd"/>
+      <w:r>
+        <w:rPr>
+          <w:rFonts w:ascii="Times New Roman" w:eastAsia="Times New Roman" w:hAnsi="Times New Roman" w:cs="Times New Roman"/>
+          <w:kern w:val="0"/>
+          <w:sz w:val="24"/>
+          <w:szCs w:val="24"/>
+          <w:lang w:eastAsia="es-MX"/>
+          <w14:ligatures w14:val="none"/>
+        </w:rPr>
+        <w:t xml:space="preserve"> ejemplo </w:t>
       </w:r>
     </w:p>
     <w:p>
@@ -410,30 +739,78 @@
           <w:szCs w:val="24"/>
           <w:u w:val="none"/>
         </w:rPr>
-        <w:t>Para correr el back-end es necesario tener instalado un editor de código para poder ejecutarlo y tener libre el puerto 8080. Ahí es donde correr el programa.</w:t>
-      </w:r>
-    </w:p>
-    <w:p>
-      <w:pPr>
-        <w:rPr>
-          <w:rStyle w:val="Hipervnculo"/>
-          <w:rFonts w:ascii="Times New Roman" w:hAnsi="Times New Roman" w:cs="Times New Roman"/>
-          <w:color w:val="auto"/>
-          <w:sz w:val="24"/>
-          <w:szCs w:val="24"/>
-          <w:u w:val="none"/>
-        </w:rPr>
-      </w:pPr>
-      <w:r>
-        <w:rPr>
-          <w:rStyle w:val="Hipervnculo"/>
-          <w:rFonts w:ascii="Times New Roman" w:hAnsi="Times New Roman" w:cs="Times New Roman"/>
-          <w:color w:val="auto"/>
-          <w:sz w:val="24"/>
-          <w:szCs w:val="24"/>
-          <w:u w:val="none"/>
-        </w:rPr>
-        <w:t xml:space="preserve">Si se desea hacer testing se puede utilizar la </w:t>
+        <w:t>Para correr el back-</w:t>
+      </w:r>
+      <w:proofErr w:type="spellStart"/>
+      <w:r>
+        <w:rPr>
+          <w:rStyle w:val="Hipervnculo"/>
+          <w:rFonts w:ascii="Times New Roman" w:hAnsi="Times New Roman" w:cs="Times New Roman"/>
+          <w:color w:val="auto"/>
+          <w:sz w:val="24"/>
+          <w:szCs w:val="24"/>
+          <w:u w:val="none"/>
+        </w:rPr>
+        <w:t>end</w:t>
+      </w:r>
+      <w:proofErr w:type="spellEnd"/>
+      <w:r>
+        <w:rPr>
+          <w:rStyle w:val="Hipervnculo"/>
+          <w:rFonts w:ascii="Times New Roman" w:hAnsi="Times New Roman" w:cs="Times New Roman"/>
+          <w:color w:val="auto"/>
+          <w:sz w:val="24"/>
+          <w:szCs w:val="24"/>
+          <w:u w:val="none"/>
+        </w:rPr>
+        <w:t xml:space="preserve"> es necesario tener instalado un editor de código para poder ejecutarlo y tener libre el puerto 8080. Ahí es donde correr el programa.</w:t>
+      </w:r>
+    </w:p>
+    <w:p>
+      <w:pPr>
+        <w:rPr>
+          <w:rStyle w:val="Hipervnculo"/>
+          <w:rFonts w:ascii="Times New Roman" w:hAnsi="Times New Roman" w:cs="Times New Roman"/>
+          <w:color w:val="auto"/>
+          <w:sz w:val="24"/>
+          <w:szCs w:val="24"/>
+          <w:u w:val="none"/>
+        </w:rPr>
+      </w:pPr>
+      <w:r>
+        <w:rPr>
+          <w:rStyle w:val="Hipervnculo"/>
+          <w:rFonts w:ascii="Times New Roman" w:hAnsi="Times New Roman" w:cs="Times New Roman"/>
+          <w:color w:val="auto"/>
+          <w:sz w:val="24"/>
+          <w:szCs w:val="24"/>
+          <w:u w:val="none"/>
+        </w:rPr>
+        <w:t xml:space="preserve">Si se desea hacer </w:t>
+      </w:r>
+      <w:proofErr w:type="spellStart"/>
+      <w:r>
+        <w:rPr>
+          <w:rStyle w:val="Hipervnculo"/>
+          <w:rFonts w:ascii="Times New Roman" w:hAnsi="Times New Roman" w:cs="Times New Roman"/>
+          <w:color w:val="auto"/>
+          <w:sz w:val="24"/>
+          <w:szCs w:val="24"/>
+          <w:u w:val="none"/>
+        </w:rPr>
+        <w:t>testing</w:t>
+      </w:r>
+      <w:proofErr w:type="spellEnd"/>
+      <w:r>
+        <w:rPr>
+          <w:rStyle w:val="Hipervnculo"/>
+          <w:rFonts w:ascii="Times New Roman" w:hAnsi="Times New Roman" w:cs="Times New Roman"/>
+          <w:color w:val="auto"/>
+          <w:sz w:val="24"/>
+          <w:szCs w:val="24"/>
+          <w:u w:val="none"/>
+        </w:rPr>
+        <w:t xml:space="preserve"> se puede utilizar la </w:t>
       </w:r>
       <w:r>
         <w:rPr>
@@ -513,18 +890,79 @@
           <w:szCs w:val="24"/>
           <w:u w:val="none"/>
         </w:rPr>
-        <w:t>al link</w:t>
-      </w:r>
-      <w:r>
-        <w:rPr>
-          <w:rStyle w:val="Hipervnculo"/>
-          <w:rFonts w:ascii="Times New Roman" w:hAnsi="Times New Roman" w:cs="Times New Roman"/>
-          <w:color w:val="auto"/>
-          <w:sz w:val="24"/>
-          <w:szCs w:val="24"/>
-          <w:u w:val="none"/>
-        </w:rPr>
-        <w:t xml:space="preserve"> una vez que spring boot haya podido levantar todos los servicios, de no esperar los suficiente la </w:t>
+        <w:t xml:space="preserve">al </w:t>
+      </w:r>
+      <w:proofErr w:type="gramStart"/>
+      <w:r>
+        <w:rPr>
+          <w:rStyle w:val="Hipervnculo"/>
+          <w:rFonts w:ascii="Times New Roman" w:hAnsi="Times New Roman" w:cs="Times New Roman"/>
+          <w:color w:val="auto"/>
+          <w:sz w:val="24"/>
+          <w:szCs w:val="24"/>
+          <w:u w:val="none"/>
+        </w:rPr>
+        <w:t>link</w:t>
+      </w:r>
+      <w:proofErr w:type="gramEnd"/>
+      <w:r>
+        <w:rPr>
+          <w:rStyle w:val="Hipervnculo"/>
+          <w:rFonts w:ascii="Times New Roman" w:hAnsi="Times New Roman" w:cs="Times New Roman"/>
+          <w:color w:val="auto"/>
+          <w:sz w:val="24"/>
+          <w:szCs w:val="24"/>
+          <w:u w:val="none"/>
+        </w:rPr>
+        <w:t xml:space="preserve"> una vez que </w:t>
+      </w:r>
+      <w:proofErr w:type="spellStart"/>
+      <w:r>
+        <w:rPr>
+          <w:rStyle w:val="Hipervnculo"/>
+          <w:rFonts w:ascii="Times New Roman" w:hAnsi="Times New Roman" w:cs="Times New Roman"/>
+          <w:color w:val="auto"/>
+          <w:sz w:val="24"/>
+          <w:szCs w:val="24"/>
+          <w:u w:val="none"/>
+        </w:rPr>
+        <w:t>spring</w:t>
+      </w:r>
+      <w:proofErr w:type="spellEnd"/>
+      <w:r>
+        <w:rPr>
+          <w:rStyle w:val="Hipervnculo"/>
+          <w:rFonts w:ascii="Times New Roman" w:hAnsi="Times New Roman" w:cs="Times New Roman"/>
+          <w:color w:val="auto"/>
+          <w:sz w:val="24"/>
+          <w:szCs w:val="24"/>
+          <w:u w:val="none"/>
+        </w:rPr>
+        <w:t xml:space="preserve"> </w:t>
+      </w:r>
+      <w:proofErr w:type="spellStart"/>
+      <w:r>
+        <w:rPr>
+          <w:rStyle w:val="Hipervnculo"/>
+          <w:rFonts w:ascii="Times New Roman" w:hAnsi="Times New Roman" w:cs="Times New Roman"/>
+          <w:color w:val="auto"/>
+          <w:sz w:val="24"/>
+          <w:szCs w:val="24"/>
+          <w:u w:val="none"/>
+        </w:rPr>
+        <w:t>boot</w:t>
+      </w:r>
+      <w:proofErr w:type="spellEnd"/>
+      <w:r>
+        <w:rPr>
+          <w:rStyle w:val="Hipervnculo"/>
+          <w:rFonts w:ascii="Times New Roman" w:hAnsi="Times New Roman" w:cs="Times New Roman"/>
+          <w:color w:val="auto"/>
+          <w:sz w:val="24"/>
+          <w:szCs w:val="24"/>
+          <w:u w:val="none"/>
+        </w:rPr>
+        <w:t xml:space="preserve"> haya podido levantar todos los servicios, de no esperar los suficiente la </w:t>
       </w:r>
       <w:r>
         <w:rPr>
@@ -599,6 +1037,7 @@
           <w:lang w:val="en-US"/>
         </w:rPr>
       </w:pPr>
+      <w:proofErr w:type="gramStart"/>
       <w:r>
         <w:rPr>
           <w:color w:val="000000"/>
@@ -606,8 +1045,40 @@
           <w:szCs w:val="27"/>
           <w:lang w:val="en-US"/>
         </w:rPr>
-        <w:t>./mvnw spring-boot:build-image</w:t>
-      </w:r>
+        <w:t>./</w:t>
+      </w:r>
+      <w:proofErr w:type="spellStart"/>
+      <w:proofErr w:type="gramEnd"/>
+      <w:r>
+        <w:rPr>
+          <w:color w:val="000000"/>
+          <w:sz w:val="27"/>
+          <w:szCs w:val="27"/>
+          <w:lang w:val="en-US"/>
+        </w:rPr>
+        <w:t>mvnw</w:t>
+      </w:r>
+      <w:proofErr w:type="spellEnd"/>
+      <w:r>
+        <w:rPr>
+          <w:color w:val="000000"/>
+          <w:sz w:val="27"/>
+          <w:szCs w:val="27"/>
+          <w:lang w:val="en-US"/>
+        </w:rPr>
+        <w:t xml:space="preserve"> </w:t>
+      </w:r>
+      <w:proofErr w:type="spellStart"/>
+      <w:r>
+        <w:rPr>
+          <w:color w:val="000000"/>
+          <w:sz w:val="27"/>
+          <w:szCs w:val="27"/>
+          <w:lang w:val="en-US"/>
+        </w:rPr>
+        <w:t>spring-boot:build-image</w:t>
+      </w:r>
+      <w:proofErr w:type="spellEnd"/>
     </w:p>
     <w:p>
       <w:pPr>
@@ -771,7 +1242,31 @@
           <w:szCs w:val="24"/>
           <w:u w:val="none"/>
         </w:rPr>
-        <w:t xml:space="preserve">Si existe algún error con respecto a mognoDB en la inicialización de </w:t>
+        <w:t xml:space="preserve">Si existe algún error con respecto a </w:t>
+      </w:r>
+      <w:proofErr w:type="spellStart"/>
+      <w:r>
+        <w:rPr>
+          <w:rStyle w:val="Hipervnculo"/>
+          <w:rFonts w:ascii="Times New Roman" w:hAnsi="Times New Roman" w:cs="Times New Roman"/>
+          <w:color w:val="auto"/>
+          <w:sz w:val="24"/>
+          <w:szCs w:val="24"/>
+          <w:u w:val="none"/>
+        </w:rPr>
+        <w:t>mognoDB</w:t>
+      </w:r>
+      <w:proofErr w:type="spellEnd"/>
+      <w:r>
+        <w:rPr>
+          <w:rStyle w:val="Hipervnculo"/>
+          <w:rFonts w:ascii="Times New Roman" w:hAnsi="Times New Roman" w:cs="Times New Roman"/>
+          <w:color w:val="auto"/>
+          <w:sz w:val="24"/>
+          <w:szCs w:val="24"/>
+          <w:u w:val="none"/>
+        </w:rPr>
+        <w:t xml:space="preserve"> en la inicialización de </w:t>
       </w:r>
       <w:r>
         <w:rPr>
@@ -795,6 +1290,7 @@
         </w:rPr>
         <w:t xml:space="preserve"> </w:t>
       </w:r>
+      <w:proofErr w:type="spellStart"/>
       <w:r>
         <w:rPr>
           <w:rStyle w:val="Hipervnculo"/>
@@ -815,77 +1311,209 @@
           <w:szCs w:val="24"/>
           <w:u w:val="none"/>
         </w:rPr>
-        <w:t>oot revisar que los puertos en los que corre el mismo estén disponibles o que en su defecto este corriendo mongoDB (Las pruebas de integración desactivan mongoDB local por lo que es necesario volver a activarlo en los servicios de Windows.</w:t>
-      </w:r>
-    </w:p>
-    <w:p>
-      <w:pPr>
-        <w:rPr>
-          <w:rStyle w:val="Hipervnculo"/>
-          <w:rFonts w:ascii="Times New Roman" w:hAnsi="Times New Roman" w:cs="Times New Roman"/>
-          <w:color w:val="auto"/>
-          <w:sz w:val="24"/>
-          <w:szCs w:val="24"/>
-          <w:u w:val="none"/>
-        </w:rPr>
-      </w:pPr>
-    </w:p>
-    <w:p>
-      <w:pPr>
-        <w:rPr>
-          <w:rStyle w:val="Hipervnculo"/>
-          <w:rFonts w:ascii="Times New Roman" w:hAnsi="Times New Roman" w:cs="Times New Roman"/>
-          <w:color w:val="auto"/>
-          <w:sz w:val="24"/>
-          <w:szCs w:val="24"/>
-          <w:u w:val="none"/>
-        </w:rPr>
-      </w:pPr>
-      <w:r>
-        <w:rPr>
-          <w:rStyle w:val="Hipervnculo"/>
-          <w:rFonts w:ascii="Times New Roman" w:hAnsi="Times New Roman" w:cs="Times New Roman"/>
-          <w:color w:val="auto"/>
-          <w:sz w:val="24"/>
-          <w:szCs w:val="24"/>
-          <w:u w:val="none"/>
-        </w:rPr>
-        <w:t xml:space="preserve">Plan acccion de la pagina principal </w:t>
-      </w:r>
-    </w:p>
-    <w:p>
-      <w:pPr>
-        <w:rPr>
-          <w:rStyle w:val="Hipervnculo"/>
-          <w:rFonts w:ascii="Times New Roman" w:hAnsi="Times New Roman" w:cs="Times New Roman"/>
-          <w:color w:val="auto"/>
-          <w:sz w:val="24"/>
-          <w:szCs w:val="24"/>
-          <w:u w:val="none"/>
-        </w:rPr>
-      </w:pPr>
-    </w:p>
-    <w:p>
-      <w:pPr>
-        <w:rPr>
-          <w:rStyle w:val="Hipervnculo"/>
-          <w:rFonts w:ascii="Times New Roman" w:hAnsi="Times New Roman" w:cs="Times New Roman"/>
-          <w:color w:val="auto"/>
-          <w:sz w:val="24"/>
-          <w:szCs w:val="24"/>
-          <w:u w:val="none"/>
-        </w:rPr>
-      </w:pPr>
-      <w:r>
-        <w:rPr>
-          <w:rStyle w:val="Hipervnculo"/>
-          <w:rFonts w:ascii="Times New Roman" w:hAnsi="Times New Roman" w:cs="Times New Roman"/>
-          <w:color w:val="auto"/>
-          <w:sz w:val="24"/>
-          <w:szCs w:val="24"/>
-          <w:u w:val="none"/>
-        </w:rPr>
-        <w:t>Los botones que debe de estar en la NavBar Va a ser</w:t>
+        <w:t>oot</w:t>
+      </w:r>
+      <w:proofErr w:type="spellEnd"/>
+      <w:r>
+        <w:rPr>
+          <w:rStyle w:val="Hipervnculo"/>
+          <w:rFonts w:ascii="Times New Roman" w:hAnsi="Times New Roman" w:cs="Times New Roman"/>
+          <w:color w:val="auto"/>
+          <w:sz w:val="24"/>
+          <w:szCs w:val="24"/>
+          <w:u w:val="none"/>
+        </w:rPr>
+        <w:t xml:space="preserve"> revisar que los puertos en los que corre el mismo estén disponibles o que en su defecto este corriendo </w:t>
+      </w:r>
+      <w:proofErr w:type="spellStart"/>
+      <w:r>
+        <w:rPr>
+          <w:rStyle w:val="Hipervnculo"/>
+          <w:rFonts w:ascii="Times New Roman" w:hAnsi="Times New Roman" w:cs="Times New Roman"/>
+          <w:color w:val="auto"/>
+          <w:sz w:val="24"/>
+          <w:szCs w:val="24"/>
+          <w:u w:val="none"/>
+        </w:rPr>
+        <w:t>mongoDB</w:t>
+      </w:r>
+      <w:proofErr w:type="spellEnd"/>
+      <w:r>
+        <w:rPr>
+          <w:rStyle w:val="Hipervnculo"/>
+          <w:rFonts w:ascii="Times New Roman" w:hAnsi="Times New Roman" w:cs="Times New Roman"/>
+          <w:color w:val="auto"/>
+          <w:sz w:val="24"/>
+          <w:szCs w:val="24"/>
+          <w:u w:val="none"/>
+        </w:rPr>
+        <w:t xml:space="preserve"> (Las pruebas de integración desactivan </w:t>
+      </w:r>
+      <w:proofErr w:type="spellStart"/>
+      <w:r>
+        <w:rPr>
+          <w:rStyle w:val="Hipervnculo"/>
+          <w:rFonts w:ascii="Times New Roman" w:hAnsi="Times New Roman" w:cs="Times New Roman"/>
+          <w:color w:val="auto"/>
+          <w:sz w:val="24"/>
+          <w:szCs w:val="24"/>
+          <w:u w:val="none"/>
+        </w:rPr>
+        <w:t>mongoDB</w:t>
+      </w:r>
+      <w:proofErr w:type="spellEnd"/>
+      <w:r>
+        <w:rPr>
+          <w:rStyle w:val="Hipervnculo"/>
+          <w:rFonts w:ascii="Times New Roman" w:hAnsi="Times New Roman" w:cs="Times New Roman"/>
+          <w:color w:val="auto"/>
+          <w:sz w:val="24"/>
+          <w:szCs w:val="24"/>
+          <w:u w:val="none"/>
+        </w:rPr>
+        <w:t xml:space="preserve"> local por lo que es necesario volver a activarlo en los servicios de Windows.</w:t>
+      </w:r>
+    </w:p>
+    <w:p>
+      <w:pPr>
+        <w:rPr>
+          <w:rStyle w:val="Hipervnculo"/>
+          <w:rFonts w:ascii="Times New Roman" w:hAnsi="Times New Roman" w:cs="Times New Roman"/>
+          <w:color w:val="auto"/>
+          <w:sz w:val="24"/>
+          <w:szCs w:val="24"/>
+          <w:u w:val="none"/>
+        </w:rPr>
+      </w:pPr>
+    </w:p>
+    <w:p>
+      <w:pPr>
+        <w:rPr>
+          <w:rStyle w:val="Hipervnculo"/>
+          <w:rFonts w:ascii="Times New Roman" w:hAnsi="Times New Roman" w:cs="Times New Roman"/>
+          <w:color w:val="auto"/>
+          <w:sz w:val="24"/>
+          <w:szCs w:val="24"/>
+          <w:u w:val="none"/>
+        </w:rPr>
+      </w:pPr>
+      <w:r>
+        <w:rPr>
+          <w:rStyle w:val="Hipervnculo"/>
+          <w:rFonts w:ascii="Times New Roman" w:hAnsi="Times New Roman" w:cs="Times New Roman"/>
+          <w:color w:val="auto"/>
+          <w:sz w:val="24"/>
+          <w:szCs w:val="24"/>
+          <w:u w:val="none"/>
+        </w:rPr>
+        <w:t xml:space="preserve">Plan </w:t>
+      </w:r>
+      <w:proofErr w:type="spellStart"/>
+      <w:r>
+        <w:rPr>
+          <w:rStyle w:val="Hipervnculo"/>
+          <w:rFonts w:ascii="Times New Roman" w:hAnsi="Times New Roman" w:cs="Times New Roman"/>
+          <w:color w:val="auto"/>
+          <w:sz w:val="24"/>
+          <w:szCs w:val="24"/>
+          <w:u w:val="none"/>
+        </w:rPr>
+        <w:t>acccion</w:t>
+      </w:r>
+      <w:proofErr w:type="spellEnd"/>
+      <w:r>
+        <w:rPr>
+          <w:rStyle w:val="Hipervnculo"/>
+          <w:rFonts w:ascii="Times New Roman" w:hAnsi="Times New Roman" w:cs="Times New Roman"/>
+          <w:color w:val="auto"/>
+          <w:sz w:val="24"/>
+          <w:szCs w:val="24"/>
+          <w:u w:val="none"/>
+        </w:rPr>
+        <w:t xml:space="preserve"> de la </w:t>
+      </w:r>
+      <w:proofErr w:type="spellStart"/>
+      <w:r>
+        <w:rPr>
+          <w:rStyle w:val="Hipervnculo"/>
+          <w:rFonts w:ascii="Times New Roman" w:hAnsi="Times New Roman" w:cs="Times New Roman"/>
+          <w:color w:val="auto"/>
+          <w:sz w:val="24"/>
+          <w:szCs w:val="24"/>
+          <w:u w:val="none"/>
+        </w:rPr>
+        <w:t>pagina</w:t>
+      </w:r>
+      <w:proofErr w:type="spellEnd"/>
+      <w:r>
+        <w:rPr>
+          <w:rStyle w:val="Hipervnculo"/>
+          <w:rFonts w:ascii="Times New Roman" w:hAnsi="Times New Roman" w:cs="Times New Roman"/>
+          <w:color w:val="auto"/>
+          <w:sz w:val="24"/>
+          <w:szCs w:val="24"/>
+          <w:u w:val="none"/>
+        </w:rPr>
+        <w:t xml:space="preserve"> principal </w:t>
+      </w:r>
+    </w:p>
+    <w:p>
+      <w:pPr>
+        <w:rPr>
+          <w:rStyle w:val="Hipervnculo"/>
+          <w:rFonts w:ascii="Times New Roman" w:hAnsi="Times New Roman" w:cs="Times New Roman"/>
+          <w:color w:val="auto"/>
+          <w:sz w:val="24"/>
+          <w:szCs w:val="24"/>
+          <w:u w:val="none"/>
+        </w:rPr>
+      </w:pPr>
+    </w:p>
+    <w:p>
+      <w:pPr>
+        <w:rPr>
+          <w:rStyle w:val="Hipervnculo"/>
+          <w:rFonts w:ascii="Times New Roman" w:hAnsi="Times New Roman" w:cs="Times New Roman"/>
+          <w:color w:val="auto"/>
+          <w:sz w:val="24"/>
+          <w:szCs w:val="24"/>
+          <w:u w:val="none"/>
+        </w:rPr>
+      </w:pPr>
+      <w:r>
+        <w:rPr>
+          <w:rStyle w:val="Hipervnculo"/>
+          <w:rFonts w:ascii="Times New Roman" w:hAnsi="Times New Roman" w:cs="Times New Roman"/>
+          <w:color w:val="auto"/>
+          <w:sz w:val="24"/>
+          <w:szCs w:val="24"/>
+          <w:u w:val="none"/>
+        </w:rPr>
+        <w:t xml:space="preserve">Los botones que debe de estar en la </w:t>
+      </w:r>
+      <w:proofErr w:type="spellStart"/>
+      <w:r>
+        <w:rPr>
+          <w:rStyle w:val="Hipervnculo"/>
+          <w:rFonts w:ascii="Times New Roman" w:hAnsi="Times New Roman" w:cs="Times New Roman"/>
+          <w:color w:val="auto"/>
+          <w:sz w:val="24"/>
+          <w:szCs w:val="24"/>
+          <w:u w:val="none"/>
+        </w:rPr>
+        <w:t>NavBar</w:t>
+      </w:r>
+      <w:proofErr w:type="spellEnd"/>
+      <w:r>
+        <w:rPr>
+          <w:rStyle w:val="Hipervnculo"/>
+          <w:rFonts w:ascii="Times New Roman" w:hAnsi="Times New Roman" w:cs="Times New Roman"/>
+          <w:color w:val="auto"/>
+          <w:sz w:val="24"/>
+          <w:szCs w:val="24"/>
+          <w:u w:val="none"/>
+        </w:rPr>
+        <w:t xml:space="preserve"> Va a ser</w:t>
       </w:r>
     </w:p>
     <w:p>
@@ -1070,7 +1698,31 @@
           <w:szCs w:val="24"/>
           <w:u w:val="none"/>
         </w:rPr>
-        <w:t>Mejor lo de acerca de nosotros poner el link en la parte de aba</w:t>
+        <w:t xml:space="preserve">Mejor lo de acerca de nosotros poner el </w:t>
+      </w:r>
+      <w:proofErr w:type="gramStart"/>
+      <w:r>
+        <w:rPr>
+          <w:rStyle w:val="Hipervnculo"/>
+          <w:rFonts w:ascii="Times New Roman" w:hAnsi="Times New Roman" w:cs="Times New Roman"/>
+          <w:color w:val="auto"/>
+          <w:sz w:val="24"/>
+          <w:szCs w:val="24"/>
+          <w:u w:val="none"/>
+        </w:rPr>
+        <w:t>link</w:t>
+      </w:r>
+      <w:proofErr w:type="gramEnd"/>
+      <w:r>
+        <w:rPr>
+          <w:rStyle w:val="Hipervnculo"/>
+          <w:rFonts w:ascii="Times New Roman" w:hAnsi="Times New Roman" w:cs="Times New Roman"/>
+          <w:color w:val="auto"/>
+          <w:sz w:val="24"/>
+          <w:szCs w:val="24"/>
+          <w:u w:val="none"/>
+        </w:rPr>
+        <w:t xml:space="preserve"> en la parte de aba</w:t>
       </w:r>
       <w:r>
         <w:rPr>
@@ -1157,23 +1809,46 @@
     <w:p>
       <w:pPr>
         <w:rPr>
-          <w:rStyle w:val="Hipervnculo"/>
-          <w:rFonts w:ascii="Times New Roman" w:hAnsi="Times New Roman" w:cs="Times New Roman"/>
-          <w:color w:val="auto"/>
-          <w:sz w:val="24"/>
-          <w:szCs w:val="24"/>
-        </w:rPr>
-      </w:pPr>
-      <w:r>
-        <w:rPr>
-          <w:rStyle w:val="Hipervnculo"/>
-          <w:rFonts w:ascii="Times New Roman" w:hAnsi="Times New Roman" w:cs="Times New Roman"/>
-          <w:color w:val="auto"/>
-          <w:sz w:val="24"/>
-          <w:szCs w:val="24"/>
-          <w:u w:val="none"/>
-        </w:rPr>
-        <w:t>Conectar a la base de datos de mysql:</w:t>
+          <w:rFonts w:ascii="Ubuntu Mono" w:hAnsi="Ubuntu Mono"/>
+          <w:color w:val="FFFFFF"/>
+          <w:sz w:val="21"/>
+          <w:szCs w:val="21"/>
+        </w:rPr>
+      </w:pPr>
+      <w:r>
+        <w:rPr>
+          <w:rStyle w:val="Hipervnculo"/>
+          <w:rFonts w:ascii="Times New Roman" w:hAnsi="Times New Roman" w:cs="Times New Roman"/>
+          <w:color w:val="auto"/>
+          <w:sz w:val="24"/>
+          <w:szCs w:val="24"/>
+          <w:u w:val="none"/>
+        </w:rPr>
+        <w:t xml:space="preserve">Conectar a la base de datos de </w:t>
+      </w:r>
+      <w:proofErr w:type="spellStart"/>
+      <w:r>
+        <w:rPr>
+          <w:rStyle w:val="Hipervnculo"/>
+          <w:rFonts w:ascii="Times New Roman" w:hAnsi="Times New Roman" w:cs="Times New Roman"/>
+          <w:color w:val="auto"/>
+          <w:sz w:val="24"/>
+          <w:szCs w:val="24"/>
+          <w:u w:val="none"/>
+        </w:rPr>
+        <w:t>mysql</w:t>
+      </w:r>
+      <w:proofErr w:type="spellEnd"/>
+      <w:r>
+        <w:rPr>
+          <w:rStyle w:val="Hipervnculo"/>
+          <w:rFonts w:ascii="Times New Roman" w:hAnsi="Times New Roman" w:cs="Times New Roman"/>
+          <w:color w:val="auto"/>
+          <w:sz w:val="24"/>
+          <w:szCs w:val="24"/>
+          <w:u w:val="none"/>
+        </w:rPr>
+        <w:t>:</w:t>
       </w:r>
       <w:r>
         <w:rPr>
@@ -1185,6 +1860,7 @@
         </w:rPr>
         <w:t xml:space="preserve"> </w:t>
       </w:r>
+      <w:proofErr w:type="gramStart"/>
       <w:r>
         <w:rPr>
           <w:rFonts w:ascii="Ubuntu Mono" w:hAnsi="Ubuntu Mono"/>
@@ -1193,7 +1869,383 @@
           <w:szCs w:val="21"/>
           <w:highlight w:val="black"/>
         </w:rPr>
-        <w:t>MySQL  JS &gt; \connect your_username@localhost:3306</w:t>
+        <w:t>MySQL  JS</w:t>
+      </w:r>
+      <w:proofErr w:type="gramEnd"/>
+      <w:r>
+        <w:rPr>
+          <w:rFonts w:ascii="Ubuntu Mono" w:hAnsi="Ubuntu Mono"/>
+          <w:color w:val="FFFFFF"/>
+          <w:sz w:val="21"/>
+          <w:szCs w:val="21"/>
+          <w:highlight w:val="black"/>
+        </w:rPr>
+        <w:t xml:space="preserve"> &gt; \</w:t>
+      </w:r>
+      <w:proofErr w:type="spellStart"/>
+      <w:r>
+        <w:rPr>
+          <w:rFonts w:ascii="Ubuntu Mono" w:hAnsi="Ubuntu Mono"/>
+          <w:color w:val="FFFFFF"/>
+          <w:sz w:val="21"/>
+          <w:szCs w:val="21"/>
+          <w:highlight w:val="black"/>
+        </w:rPr>
+        <w:t>connect</w:t>
+      </w:r>
+      <w:proofErr w:type="spellEnd"/>
+      <w:r>
+        <w:rPr>
+          <w:rFonts w:ascii="Ubuntu Mono" w:hAnsi="Ubuntu Mono"/>
+          <w:color w:val="FFFFFF"/>
+          <w:sz w:val="21"/>
+          <w:szCs w:val="21"/>
+          <w:highlight w:val="black"/>
+        </w:rPr>
+        <w:t xml:space="preserve"> your_username@localhost:3306</w:t>
+      </w:r>
+    </w:p>
+    <w:p>
+      <w:pPr>
+        <w:rPr>
+          <w:rFonts w:ascii="Ubuntu Mono" w:hAnsi="Ubuntu Mono"/>
+          <w:color w:val="FFFFFF"/>
+          <w:sz w:val="21"/>
+          <w:szCs w:val="21"/>
+        </w:rPr>
+      </w:pPr>
+    </w:p>
+    <w:p>
+      <w:pPr>
+        <w:rPr>
+          <w:rFonts w:ascii="Ubuntu Mono" w:hAnsi="Ubuntu Mono"/>
+          <w:b/>
+          <w:bCs/>
+          <w:sz w:val="21"/>
+          <w:szCs w:val="21"/>
+        </w:rPr>
+      </w:pPr>
+      <w:r>
+        <w:rPr>
+          <w:rFonts w:ascii="Ubuntu Mono" w:hAnsi="Ubuntu Mono"/>
+          <w:b/>
+          <w:bCs/>
+          <w:sz w:val="21"/>
+          <w:szCs w:val="21"/>
+        </w:rPr>
+        <w:t>Flujo de trabajo para el registro del juego</w:t>
+      </w:r>
+    </w:p>
+    <w:p>
+      <w:pPr>
+        <w:rPr>
+          <w:rFonts w:ascii="Ubuntu Mono" w:hAnsi="Ubuntu Mono"/>
+          <w:sz w:val="21"/>
+          <w:szCs w:val="21"/>
+        </w:rPr>
+      </w:pPr>
+    </w:p>
+    <w:p>
+      <w:pPr>
+        <w:rPr>
+          <w:rFonts w:ascii="Ubuntu Mono" w:hAnsi="Ubuntu Mono"/>
+          <w:sz w:val="21"/>
+          <w:szCs w:val="21"/>
+        </w:rPr>
+      </w:pPr>
+      <w:r>
+        <w:rPr>
+          <w:rFonts w:ascii="Ubuntu Mono" w:hAnsi="Ubuntu Mono"/>
+          <w:sz w:val="21"/>
+          <w:szCs w:val="21"/>
+        </w:rPr>
+        <w:t xml:space="preserve">Para crear un objeto de la clase </w:t>
+      </w:r>
+      <w:proofErr w:type="spellStart"/>
+      <w:r>
+        <w:rPr>
+          <w:rFonts w:ascii="Ubuntu Mono" w:hAnsi="Ubuntu Mono"/>
+          <w:sz w:val="21"/>
+          <w:szCs w:val="21"/>
+        </w:rPr>
+        <w:t>Game</w:t>
+      </w:r>
+      <w:proofErr w:type="spellEnd"/>
+      <w:r>
+        <w:rPr>
+          <w:rFonts w:ascii="Ubuntu Mono" w:hAnsi="Ubuntu Mono"/>
+          <w:sz w:val="21"/>
+          <w:szCs w:val="21"/>
+        </w:rPr>
+        <w:t xml:space="preserve"> es necesario tener un </w:t>
+      </w:r>
+      <w:proofErr w:type="spellStart"/>
+      <w:r>
+        <w:rPr>
+          <w:rFonts w:ascii="Ubuntu Mono" w:hAnsi="Ubuntu Mono"/>
+          <w:sz w:val="21"/>
+          <w:szCs w:val="21"/>
+        </w:rPr>
+        <w:t>customer</w:t>
+      </w:r>
+      <w:proofErr w:type="spellEnd"/>
+      <w:r>
+        <w:rPr>
+          <w:rFonts w:ascii="Ubuntu Mono" w:hAnsi="Ubuntu Mono"/>
+          <w:sz w:val="21"/>
+          <w:szCs w:val="21"/>
+        </w:rPr>
+        <w:t xml:space="preserve"> </w:t>
+      </w:r>
+      <w:r>
+        <w:rPr>
+          <w:rFonts w:ascii="Ubuntu Mono" w:hAnsi="Ubuntu Mono"/>
+          <w:sz w:val="21"/>
+          <w:szCs w:val="21"/>
+        </w:rPr>
+        <w:t>(cliente creado)</w:t>
+      </w:r>
+      <w:r>
+        <w:rPr>
+          <w:rFonts w:ascii="Ubuntu Mono" w:hAnsi="Ubuntu Mono"/>
+          <w:sz w:val="21"/>
+          <w:szCs w:val="21"/>
+        </w:rPr>
+        <w:t>.</w:t>
+      </w:r>
+    </w:p>
+    <w:p>
+      <w:pPr>
+        <w:rPr>
+          <w:rFonts w:ascii="Ubuntu Mono" w:hAnsi="Ubuntu Mono"/>
+          <w:sz w:val="21"/>
+          <w:szCs w:val="21"/>
+        </w:rPr>
+      </w:pPr>
+      <w:r>
+        <w:rPr>
+          <w:rFonts w:ascii="Ubuntu Mono" w:hAnsi="Ubuntu Mono"/>
+          <w:sz w:val="21"/>
+          <w:szCs w:val="21"/>
+        </w:rPr>
+        <w:t xml:space="preserve">Primero tendrás que generar un id este se auto </w:t>
+      </w:r>
+      <w:proofErr w:type="gramStart"/>
+      <w:r>
+        <w:rPr>
+          <w:rFonts w:ascii="Ubuntu Mono" w:hAnsi="Ubuntu Mono"/>
+          <w:sz w:val="21"/>
+          <w:szCs w:val="21"/>
+        </w:rPr>
+        <w:t>genera</w:t>
+      </w:r>
+      <w:proofErr w:type="gramEnd"/>
+      <w:r>
+        <w:rPr>
+          <w:rFonts w:ascii="Ubuntu Mono" w:hAnsi="Ubuntu Mono"/>
+          <w:sz w:val="21"/>
+          <w:szCs w:val="21"/>
+        </w:rPr>
+        <w:t xml:space="preserve"> pero tendrá que revisar una vez que se registra para poder verlo en la parte de abajo. Si no te acuerdas igual lo puedes consultar en la </w:t>
+      </w:r>
+      <w:proofErr w:type="spellStart"/>
+      <w:r>
+        <w:rPr>
+          <w:rFonts w:ascii="Ubuntu Mono" w:hAnsi="Ubuntu Mono"/>
+          <w:sz w:val="21"/>
+          <w:szCs w:val="21"/>
+        </w:rPr>
+        <w:t>get</w:t>
+      </w:r>
+      <w:proofErr w:type="spellEnd"/>
+      <w:r>
+        <w:rPr>
+          <w:rFonts w:ascii="Ubuntu Mono" w:hAnsi="Ubuntu Mono"/>
+          <w:sz w:val="21"/>
+          <w:szCs w:val="21"/>
+        </w:rPr>
+        <w:t xml:space="preserve"> </w:t>
+      </w:r>
+      <w:proofErr w:type="spellStart"/>
+      <w:r>
+        <w:rPr>
+          <w:rFonts w:ascii="Ubuntu Mono" w:hAnsi="Ubuntu Mono"/>
+          <w:sz w:val="21"/>
+          <w:szCs w:val="21"/>
+        </w:rPr>
+        <w:t>Customer</w:t>
+      </w:r>
+      <w:proofErr w:type="spellEnd"/>
+      <w:r>
+        <w:rPr>
+          <w:rFonts w:ascii="Ubuntu Mono" w:hAnsi="Ubuntu Mono"/>
+          <w:sz w:val="21"/>
+          <w:szCs w:val="21"/>
+        </w:rPr>
+        <w:t xml:space="preserve"> todos los registros.</w:t>
+      </w:r>
+    </w:p>
+    <w:p>
+      <w:pPr>
+        <w:rPr>
+          <w:rFonts w:ascii="Ubuntu Mono" w:hAnsi="Ubuntu Mono"/>
+          <w:sz w:val="21"/>
+          <w:szCs w:val="21"/>
+          <w:u w:val="single"/>
+        </w:rPr>
+      </w:pPr>
+    </w:p>
+    <w:p>
+      <w:pPr>
+        <w:rPr>
+          <w:rFonts w:ascii="Ubuntu Mono" w:hAnsi="Ubuntu Mono"/>
+          <w:sz w:val="21"/>
+          <w:szCs w:val="21"/>
+        </w:rPr>
+      </w:pPr>
+    </w:p>
+    <w:p>
+      <w:pPr>
+        <w:rPr>
+          <w:rStyle w:val="Hipervnculo"/>
+          <w:rFonts w:ascii="Ubuntu Mono" w:hAnsi="Ubuntu Mono"/>
+          <w:color w:val="auto"/>
+          <w:sz w:val="21"/>
+          <w:szCs w:val="21"/>
+        </w:rPr>
+      </w:pPr>
+      <w:r>
+        <w:rPr>
+          <w:rStyle w:val="Hipervnculo"/>
+          <w:rFonts w:ascii="Ubuntu Mono" w:hAnsi="Ubuntu Mono"/>
+          <w:color w:val="auto"/>
+          <w:sz w:val="21"/>
+          <w:szCs w:val="21"/>
+          <w:u w:val="none"/>
+        </w:rPr>
+        <w:t>Notas</w:t>
+      </w:r>
+    </w:p>
+    <w:p>
+      <w:pPr>
+        <w:rPr>
+          <w:rStyle w:val="Hipervnculo"/>
+          <w:rFonts w:ascii="Ubuntu Mono" w:hAnsi="Ubuntu Mono"/>
+          <w:color w:val="auto"/>
+          <w:sz w:val="21"/>
+          <w:szCs w:val="21"/>
+          <w:u w:val="none"/>
+        </w:rPr>
+      </w:pPr>
+      <w:r>
+        <w:rPr>
+          <w:noProof/>
+        </w:rPr>
+        <w:drawing>
+          <wp:inline distT="0" distB="0" distL="0" distR="0" wp14:anchorId="01635764" wp14:editId="2954E9EA">
+            <wp:extent cx="4770120" cy="2070938"/>
+            <wp:effectExtent l="0" t="0" r="0" b="5715"/>
+            <wp:docPr id="1694713231" name="Imagen 1" descr="Texto&#10;&#10;Descripción generada automáticamente"/>
+            <wp:cNvGraphicFramePr>
+              <a:graphicFrameLocks xmlns:a="http://schemas.openxmlformats.org/drawingml/2006/main" noChangeAspect="1"/>
+            </wp:cNvGraphicFramePr>
+            <a:graphic xmlns:a="http://schemas.openxmlformats.org/drawingml/2006/main">
+              <a:graphicData uri="http://schemas.openxmlformats.org/drawingml/2006/picture">
+                <pic:pic xmlns:pic="http://schemas.openxmlformats.org/drawingml/2006/picture">
+                  <pic:nvPicPr>
+                    <pic:cNvPr id="1694713231" name="Imagen 1" descr="Texto&#10;&#10;Descripción generada automáticamente"/>
+                    <pic:cNvPicPr/>
+                  </pic:nvPicPr>
+                  <pic:blipFill>
+                    <a:blip r:embed="rId10"/>
+                    <a:stretch>
+                      <a:fillRect/>
+                    </a:stretch>
+                  </pic:blipFill>
+                  <pic:spPr>
+                    <a:xfrm>
+                      <a:off x="0" y="0"/>
+                      <a:ext cx="4771864" cy="2071695"/>
+                    </a:xfrm>
+                    <a:prstGeom prst="rect">
+                      <a:avLst/>
+                    </a:prstGeom>
+                  </pic:spPr>
+                </pic:pic>
+              </a:graphicData>
+            </a:graphic>
+          </wp:inline>
+        </w:drawing>
+      </w:r>
+    </w:p>
+    <w:p>
+      <w:pPr>
+        <w:rPr>
+          <w:rStyle w:val="Hipervnculo"/>
+          <w:rFonts w:ascii="Ubuntu Mono" w:hAnsi="Ubuntu Mono"/>
+          <w:color w:val="auto"/>
+          <w:sz w:val="21"/>
+          <w:szCs w:val="21"/>
+        </w:rPr>
+      </w:pPr>
+      <w:r>
+        <w:rPr>
+          <w:rStyle w:val="Hipervnculo"/>
+          <w:rFonts w:ascii="Ubuntu Mono" w:hAnsi="Ubuntu Mono"/>
+          <w:color w:val="auto"/>
+          <w:sz w:val="21"/>
+          <w:szCs w:val="21"/>
+          <w:u w:val="none"/>
+        </w:rPr>
+        <w:t xml:space="preserve">Cambiar el </w:t>
+      </w:r>
+      <w:proofErr w:type="spellStart"/>
+      <w:r>
+        <w:rPr>
+          <w:rStyle w:val="Hipervnculo"/>
+          <w:rFonts w:ascii="Ubuntu Mono" w:hAnsi="Ubuntu Mono"/>
+          <w:color w:val="auto"/>
+          <w:sz w:val="21"/>
+          <w:szCs w:val="21"/>
+          <w:u w:val="none"/>
+        </w:rPr>
+        <w:t>aplication</w:t>
+      </w:r>
+      <w:proofErr w:type="spellEnd"/>
+      <w:r>
+        <w:rPr>
+          <w:rStyle w:val="Hipervnculo"/>
+          <w:rFonts w:ascii="Ubuntu Mono" w:hAnsi="Ubuntu Mono"/>
+          <w:color w:val="auto"/>
+          <w:sz w:val="21"/>
+          <w:szCs w:val="21"/>
+          <w:u w:val="none"/>
+        </w:rPr>
+        <w:t xml:space="preserve"> </w:t>
+      </w:r>
+      <w:proofErr w:type="spellStart"/>
+      <w:r>
+        <w:rPr>
+          <w:rStyle w:val="Hipervnculo"/>
+          <w:rFonts w:ascii="Ubuntu Mono" w:hAnsi="Ubuntu Mono"/>
+          <w:color w:val="auto"/>
+          <w:sz w:val="21"/>
+          <w:szCs w:val="21"/>
+          <w:u w:val="none"/>
+        </w:rPr>
+        <w:t>properties</w:t>
+      </w:r>
+      <w:proofErr w:type="spellEnd"/>
+      <w:r>
+        <w:rPr>
+          <w:rStyle w:val="Hipervnculo"/>
+          <w:rFonts w:ascii="Ubuntu Mono" w:hAnsi="Ubuntu Mono"/>
+          <w:color w:val="auto"/>
+          <w:sz w:val="21"/>
+          <w:szCs w:val="21"/>
+          <w:u w:val="none"/>
+        </w:rPr>
+        <w:t xml:space="preserve"> cuando se quiera apuntar al contenedor</w:t>
       </w:r>
     </w:p>
     <w:sectPr>

</xml_diff>

<commit_message>
Udgrade Query and fix the edit methods
</commit_message>
<xml_diff>
--- a/Guia de instalacion.docx
+++ b/Guia de instalacion.docx
@@ -25,7 +25,25 @@
           <w:sz w:val="24"/>
           <w:szCs w:val="24"/>
         </w:rPr>
-        <w:t>Para creación de un programa nuevo desde cero en react es necesario tener instalado Node.js y correr el siguiente comando</w:t>
+        <w:t xml:space="preserve">Para creación de un programa nuevo desde cero en </w:t>
+      </w:r>
+      <w:proofErr w:type="spellStart"/>
+      <w:r>
+        <w:rPr>
+          <w:rFonts w:ascii="Times New Roman" w:hAnsi="Times New Roman" w:cs="Times New Roman"/>
+          <w:sz w:val="24"/>
+          <w:szCs w:val="24"/>
+        </w:rPr>
+        <w:t>react</w:t>
+      </w:r>
+      <w:proofErr w:type="spellEnd"/>
+      <w:r>
+        <w:rPr>
+          <w:rFonts w:ascii="Times New Roman" w:hAnsi="Times New Roman" w:cs="Times New Roman"/>
+          <w:sz w:val="24"/>
+          <w:szCs w:val="24"/>
+        </w:rPr>
+        <w:t xml:space="preserve"> es necesario tener instalado Node.js y correr el siguiente comando</w:t>
       </w:r>
     </w:p>
     <w:p>
@@ -50,6 +68,7 @@
           <w:lang w:val="en-US"/>
         </w:rPr>
       </w:pPr>
+      <w:proofErr w:type="spellStart"/>
       <w:r>
         <w:rPr>
           <w:rFonts w:ascii="Times New Roman" w:hAnsi="Times New Roman" w:cs="Times New Roman"/>
@@ -61,34 +80,81 @@
           <w:szCs w:val="24"/>
           <w:lang w:val="en-US"/>
         </w:rPr>
-        <w:t>npx create-react-app my-app</w:t>
-      </w:r>
-    </w:p>
-    <w:p>
-      <w:pPr>
-        <w:rPr>
-          <w:rFonts w:ascii="Times New Roman" w:hAnsi="Times New Roman" w:cs="Times New Roman"/>
+        <w:t>npx</w:t>
+      </w:r>
+      <w:proofErr w:type="spellEnd"/>
+      <w:r>
+        <w:rPr>
+          <w:rFonts w:ascii="Times New Roman" w:hAnsi="Times New Roman" w:cs="Times New Roman"/>
+          <w:b/>
+          <w:bCs/>
+          <w:i/>
+          <w:iCs/>
           <w:sz w:val="24"/>
           <w:szCs w:val="24"/>
           <w:lang w:val="en-US"/>
         </w:rPr>
-      </w:pPr>
-    </w:p>
-    <w:p>
-      <w:pPr>
-        <w:rPr>
-          <w:rFonts w:ascii="Times New Roman" w:hAnsi="Times New Roman" w:cs="Times New Roman"/>
-          <w:sz w:val="24"/>
-          <w:szCs w:val="24"/>
-        </w:rPr>
-      </w:pPr>
-      <w:r>
-        <w:rPr>
-          <w:rFonts w:ascii="Times New Roman" w:hAnsi="Times New Roman" w:cs="Times New Roman"/>
-          <w:sz w:val="24"/>
-          <w:szCs w:val="24"/>
-        </w:rPr>
-        <w:t>El Front esta desarrollado en React para esto es necesario instalar las siguientes dependencias para poder ejecutar el programa de manera local.</w:t>
+        <w:t xml:space="preserve"> create-react-app my-</w:t>
+      </w:r>
+      <w:proofErr w:type="gramStart"/>
+      <w:r>
+        <w:rPr>
+          <w:rFonts w:ascii="Times New Roman" w:hAnsi="Times New Roman" w:cs="Times New Roman"/>
+          <w:b/>
+          <w:bCs/>
+          <w:i/>
+          <w:iCs/>
+          <w:sz w:val="24"/>
+          <w:szCs w:val="24"/>
+          <w:lang w:val="en-US"/>
+        </w:rPr>
+        <w:t>app</w:t>
+      </w:r>
+      <w:proofErr w:type="gramEnd"/>
+    </w:p>
+    <w:p>
+      <w:pPr>
+        <w:rPr>
+          <w:rFonts w:ascii="Times New Roman" w:hAnsi="Times New Roman" w:cs="Times New Roman"/>
+          <w:sz w:val="24"/>
+          <w:szCs w:val="24"/>
+          <w:lang w:val="en-US"/>
+        </w:rPr>
+      </w:pPr>
+    </w:p>
+    <w:p>
+      <w:pPr>
+        <w:rPr>
+          <w:rFonts w:ascii="Times New Roman" w:hAnsi="Times New Roman" w:cs="Times New Roman"/>
+          <w:sz w:val="24"/>
+          <w:szCs w:val="24"/>
+        </w:rPr>
+      </w:pPr>
+      <w:r>
+        <w:rPr>
+          <w:rFonts w:ascii="Times New Roman" w:hAnsi="Times New Roman" w:cs="Times New Roman"/>
+          <w:sz w:val="24"/>
+          <w:szCs w:val="24"/>
+        </w:rPr>
+        <w:t xml:space="preserve">El Front esta desarrollado en </w:t>
+      </w:r>
+      <w:proofErr w:type="spellStart"/>
+      <w:r>
+        <w:rPr>
+          <w:rFonts w:ascii="Times New Roman" w:hAnsi="Times New Roman" w:cs="Times New Roman"/>
+          <w:sz w:val="24"/>
+          <w:szCs w:val="24"/>
+        </w:rPr>
+        <w:t>React</w:t>
+      </w:r>
+      <w:proofErr w:type="spellEnd"/>
+      <w:r>
+        <w:rPr>
+          <w:rFonts w:ascii="Times New Roman" w:hAnsi="Times New Roman" w:cs="Times New Roman"/>
+          <w:sz w:val="24"/>
+          <w:szCs w:val="24"/>
+        </w:rPr>
+        <w:t xml:space="preserve"> para esto es necesario instalar las siguientes dependencias para poder ejecutar el programa de manera local.</w:t>
       </w:r>
     </w:p>
     <w:p>
@@ -122,6 +188,7 @@
           <w:lang w:val="en-US"/>
         </w:rPr>
       </w:pPr>
+      <w:proofErr w:type="spellStart"/>
       <w:r>
         <w:rPr>
           <w:rFonts w:ascii="Times New Roman" w:hAnsi="Times New Roman" w:cs="Times New Roman"/>
@@ -129,8 +196,31 @@
           <w:szCs w:val="24"/>
           <w:lang w:val="en-US"/>
         </w:rPr>
-        <w:t>npm install react-router-dom</w:t>
-      </w:r>
+        <w:t>npm</w:t>
+      </w:r>
+      <w:proofErr w:type="spellEnd"/>
+      <w:r>
+        <w:rPr>
+          <w:rFonts w:ascii="Times New Roman" w:hAnsi="Times New Roman" w:cs="Times New Roman"/>
+          <w:sz w:val="24"/>
+          <w:szCs w:val="24"/>
+          <w:lang w:val="en-US"/>
+        </w:rPr>
+        <w:t xml:space="preserve"> install react-router-</w:t>
+      </w:r>
+      <w:proofErr w:type="spellStart"/>
+      <w:proofErr w:type="gramStart"/>
+      <w:r>
+        <w:rPr>
+          <w:rFonts w:ascii="Times New Roman" w:hAnsi="Times New Roman" w:cs="Times New Roman"/>
+          <w:sz w:val="24"/>
+          <w:szCs w:val="24"/>
+          <w:lang w:val="en-US"/>
+        </w:rPr>
+        <w:t>dom</w:t>
+      </w:r>
+      <w:proofErr w:type="spellEnd"/>
+      <w:proofErr w:type="gramEnd"/>
     </w:p>
     <w:p>
       <w:pPr>
@@ -146,6 +236,7 @@
           <w:lang w:val="en-US"/>
         </w:rPr>
       </w:pPr>
+      <w:proofErr w:type="spellStart"/>
       <w:r>
         <w:rPr>
           <w:rFonts w:ascii="Times New Roman" w:hAnsi="Times New Roman" w:cs="Times New Roman"/>
@@ -153,8 +244,29 @@
           <w:szCs w:val="24"/>
           <w:lang w:val="en-US"/>
         </w:rPr>
-        <w:t>npm install react-bootstrap bootstrap</w:t>
-      </w:r>
+        <w:t>npm</w:t>
+      </w:r>
+      <w:proofErr w:type="spellEnd"/>
+      <w:r>
+        <w:rPr>
+          <w:rFonts w:ascii="Times New Roman" w:hAnsi="Times New Roman" w:cs="Times New Roman"/>
+          <w:sz w:val="24"/>
+          <w:szCs w:val="24"/>
+          <w:lang w:val="en-US"/>
+        </w:rPr>
+        <w:t xml:space="preserve"> install react-bootstrap </w:t>
+      </w:r>
+      <w:proofErr w:type="gramStart"/>
+      <w:r>
+        <w:rPr>
+          <w:rFonts w:ascii="Times New Roman" w:hAnsi="Times New Roman" w:cs="Times New Roman"/>
+          <w:sz w:val="24"/>
+          <w:szCs w:val="24"/>
+          <w:lang w:val="en-US"/>
+        </w:rPr>
+        <w:t>bootstrap</w:t>
+      </w:r>
+      <w:proofErr w:type="gramEnd"/>
     </w:p>
     <w:p>
       <w:pPr>
@@ -170,6 +282,7 @@
           <w:lang w:val="en-US"/>
         </w:rPr>
       </w:pPr>
+      <w:proofErr w:type="spellStart"/>
       <w:r>
         <w:rPr>
           <w:rFonts w:ascii="Times New Roman" w:hAnsi="Times New Roman" w:cs="Times New Roman"/>
@@ -177,43 +290,167 @@
           <w:szCs w:val="24"/>
           <w:lang w:val="en-US"/>
         </w:rPr>
-        <w:t>npm install axios</w:t>
-      </w:r>
-    </w:p>
-    <w:p>
-      <w:pPr>
-        <w:rPr>
-          <w:rFonts w:ascii="Times New Roman" w:hAnsi="Times New Roman" w:cs="Times New Roman"/>
-          <w:sz w:val="24"/>
-          <w:szCs w:val="24"/>
-        </w:rPr>
-      </w:pPr>
-      <w:r>
-        <w:rPr>
-          <w:rFonts w:ascii="Times New Roman" w:hAnsi="Times New Roman" w:cs="Times New Roman"/>
-          <w:sz w:val="24"/>
-          <w:szCs w:val="24"/>
-        </w:rPr>
-        <w:t xml:space="preserve">Ademas se debe de </w:t>
-      </w:r>
-      <w:r>
-        <w:rPr>
-          <w:rFonts w:ascii="Times New Roman" w:hAnsi="Times New Roman" w:cs="Times New Roman"/>
-          <w:sz w:val="24"/>
-          <w:szCs w:val="24"/>
-        </w:rPr>
-        <w:t>instalar Tailwind a react para lo siguiente se aconseja consultar la pagina y segui las instrucciones para su coorecto acoplamiento</w:t>
-      </w:r>
-    </w:p>
-    <w:p>
-      <w:pPr>
+        <w:t>npm</w:t>
+      </w:r>
+      <w:proofErr w:type="spellEnd"/>
+      <w:r>
         <w:rPr>
           <w:rFonts w:ascii="Times New Roman" w:hAnsi="Times New Roman" w:cs="Times New Roman"/>
           <w:sz w:val="24"/>
           <w:szCs w:val="24"/>
           <w:lang w:val="en-US"/>
         </w:rPr>
-      </w:pPr>
+        <w:t xml:space="preserve"> install </w:t>
+      </w:r>
+      <w:proofErr w:type="spellStart"/>
+      <w:proofErr w:type="gramStart"/>
+      <w:r>
+        <w:rPr>
+          <w:rFonts w:ascii="Times New Roman" w:hAnsi="Times New Roman" w:cs="Times New Roman"/>
+          <w:sz w:val="24"/>
+          <w:szCs w:val="24"/>
+          <w:lang w:val="en-US"/>
+        </w:rPr>
+        <w:t>axios</w:t>
+      </w:r>
+      <w:proofErr w:type="spellEnd"/>
+      <w:proofErr w:type="gramEnd"/>
+    </w:p>
+    <w:p>
+      <w:pPr>
+        <w:rPr>
+          <w:rFonts w:ascii="Times New Roman" w:hAnsi="Times New Roman" w:cs="Times New Roman"/>
+          <w:sz w:val="24"/>
+          <w:szCs w:val="24"/>
+        </w:rPr>
+      </w:pPr>
+      <w:proofErr w:type="spellStart"/>
+      <w:r>
+        <w:rPr>
+          <w:rFonts w:ascii="Times New Roman" w:hAnsi="Times New Roman" w:cs="Times New Roman"/>
+          <w:sz w:val="24"/>
+          <w:szCs w:val="24"/>
+        </w:rPr>
+        <w:t>Ademas</w:t>
+      </w:r>
+      <w:proofErr w:type="spellEnd"/>
+      <w:r>
+        <w:rPr>
+          <w:rFonts w:ascii="Times New Roman" w:hAnsi="Times New Roman" w:cs="Times New Roman"/>
+          <w:sz w:val="24"/>
+          <w:szCs w:val="24"/>
+        </w:rPr>
+        <w:t xml:space="preserve"> se debe de </w:t>
+      </w:r>
+      <w:r>
+        <w:rPr>
+          <w:rFonts w:ascii="Times New Roman" w:hAnsi="Times New Roman" w:cs="Times New Roman"/>
+          <w:sz w:val="24"/>
+          <w:szCs w:val="24"/>
+        </w:rPr>
+        <w:t xml:space="preserve">instalar </w:t>
+      </w:r>
+      <w:proofErr w:type="spellStart"/>
+      <w:r>
+        <w:rPr>
+          <w:rFonts w:ascii="Times New Roman" w:hAnsi="Times New Roman" w:cs="Times New Roman"/>
+          <w:sz w:val="24"/>
+          <w:szCs w:val="24"/>
+        </w:rPr>
+        <w:t>Tailwind</w:t>
+      </w:r>
+      <w:proofErr w:type="spellEnd"/>
+      <w:r>
+        <w:rPr>
+          <w:rFonts w:ascii="Times New Roman" w:hAnsi="Times New Roman" w:cs="Times New Roman"/>
+          <w:sz w:val="24"/>
+          <w:szCs w:val="24"/>
+        </w:rPr>
+        <w:t xml:space="preserve"> a </w:t>
+      </w:r>
+      <w:proofErr w:type="spellStart"/>
+      <w:r>
+        <w:rPr>
+          <w:rFonts w:ascii="Times New Roman" w:hAnsi="Times New Roman" w:cs="Times New Roman"/>
+          <w:sz w:val="24"/>
+          <w:szCs w:val="24"/>
+        </w:rPr>
+        <w:t>react</w:t>
+      </w:r>
+      <w:proofErr w:type="spellEnd"/>
+      <w:r>
+        <w:rPr>
+          <w:rFonts w:ascii="Times New Roman" w:hAnsi="Times New Roman" w:cs="Times New Roman"/>
+          <w:sz w:val="24"/>
+          <w:szCs w:val="24"/>
+        </w:rPr>
+        <w:t xml:space="preserve"> para lo siguiente se aconseja consultar la </w:t>
+      </w:r>
+      <w:proofErr w:type="spellStart"/>
+      <w:r>
+        <w:rPr>
+          <w:rFonts w:ascii="Times New Roman" w:hAnsi="Times New Roman" w:cs="Times New Roman"/>
+          <w:sz w:val="24"/>
+          <w:szCs w:val="24"/>
+        </w:rPr>
+        <w:t>pagina</w:t>
+      </w:r>
+      <w:proofErr w:type="spellEnd"/>
+      <w:r>
+        <w:rPr>
+          <w:rFonts w:ascii="Times New Roman" w:hAnsi="Times New Roman" w:cs="Times New Roman"/>
+          <w:sz w:val="24"/>
+          <w:szCs w:val="24"/>
+        </w:rPr>
+        <w:t xml:space="preserve"> y </w:t>
+      </w:r>
+      <w:proofErr w:type="spellStart"/>
+      <w:r>
+        <w:rPr>
+          <w:rFonts w:ascii="Times New Roman" w:hAnsi="Times New Roman" w:cs="Times New Roman"/>
+          <w:sz w:val="24"/>
+          <w:szCs w:val="24"/>
+        </w:rPr>
+        <w:t>segui</w:t>
+      </w:r>
+      <w:proofErr w:type="spellEnd"/>
+      <w:r>
+        <w:rPr>
+          <w:rFonts w:ascii="Times New Roman" w:hAnsi="Times New Roman" w:cs="Times New Roman"/>
+          <w:sz w:val="24"/>
+          <w:szCs w:val="24"/>
+        </w:rPr>
+        <w:t xml:space="preserve"> las instrucciones para su </w:t>
+      </w:r>
+      <w:proofErr w:type="spellStart"/>
+      <w:r>
+        <w:rPr>
+          <w:rFonts w:ascii="Times New Roman" w:hAnsi="Times New Roman" w:cs="Times New Roman"/>
+          <w:sz w:val="24"/>
+          <w:szCs w:val="24"/>
+        </w:rPr>
+        <w:t>coorecto</w:t>
+      </w:r>
+      <w:proofErr w:type="spellEnd"/>
+      <w:r>
+        <w:rPr>
+          <w:rFonts w:ascii="Times New Roman" w:hAnsi="Times New Roman" w:cs="Times New Roman"/>
+          <w:sz w:val="24"/>
+          <w:szCs w:val="24"/>
+        </w:rPr>
+        <w:t xml:space="preserve"> acoplamiento</w:t>
+      </w:r>
+    </w:p>
+    <w:p>
+      <w:pPr>
+        <w:rPr>
+          <w:rFonts w:ascii="Times New Roman" w:hAnsi="Times New Roman" w:cs="Times New Roman"/>
+          <w:sz w:val="24"/>
+          <w:szCs w:val="24"/>
+          <w:lang w:val="en-US"/>
+        </w:rPr>
+      </w:pPr>
+      <w:proofErr w:type="spellStart"/>
       <w:r>
         <w:rPr>
           <w:rFonts w:ascii="Times New Roman" w:hAnsi="Times New Roman" w:cs="Times New Roman"/>
@@ -222,7 +459,18 @@
           <w:u w:val="single"/>
           <w:lang w:val="en-US"/>
         </w:rPr>
-        <w:t>Installar tailwind</w:t>
+        <w:t>Installar</w:t>
+      </w:r>
+      <w:proofErr w:type="spellEnd"/>
+      <w:r>
+        <w:rPr>
+          <w:rFonts w:ascii="Times New Roman" w:hAnsi="Times New Roman" w:cs="Times New Roman"/>
+          <w:sz w:val="24"/>
+          <w:szCs w:val="24"/>
+          <w:u w:val="single"/>
+          <w:lang w:val="en-US"/>
+        </w:rPr>
+        <w:t xml:space="preserve"> tailwind</w:t>
       </w:r>
     </w:p>
     <w:p>
@@ -259,6 +507,7 @@
           <w14:ligatures w14:val="none"/>
         </w:rPr>
       </w:pPr>
+      <w:proofErr w:type="spellStart"/>
       <w:r>
         <w:rPr>
           <w:rFonts w:ascii="Times New Roman" w:eastAsia="Times New Roman" w:hAnsi="Times New Roman" w:cs="Times New Roman"/>
@@ -269,8 +518,35 @@
           <w:lang w:eastAsia="es-MX"/>
           <w14:ligatures w14:val="none"/>
         </w:rPr>
-        <w:t>Codigo de ejemplo de chatgpt</w:t>
-      </w:r>
+        <w:t>Codigo</w:t>
+      </w:r>
+      <w:proofErr w:type="spellEnd"/>
+      <w:r>
+        <w:rPr>
+          <w:rFonts w:ascii="Times New Roman" w:eastAsia="Times New Roman" w:hAnsi="Times New Roman" w:cs="Times New Roman"/>
+          <w:color w:val="569CD6"/>
+          <w:kern w:val="0"/>
+          <w:sz w:val="24"/>
+          <w:szCs w:val="24"/>
+          <w:lang w:eastAsia="es-MX"/>
+          <w14:ligatures w14:val="none"/>
+        </w:rPr>
+        <w:t xml:space="preserve"> de ejemplo de </w:t>
+      </w:r>
+      <w:proofErr w:type="spellStart"/>
+      <w:r>
+        <w:rPr>
+          <w:rFonts w:ascii="Times New Roman" w:eastAsia="Times New Roman" w:hAnsi="Times New Roman" w:cs="Times New Roman"/>
+          <w:color w:val="569CD6"/>
+          <w:kern w:val="0"/>
+          <w:sz w:val="24"/>
+          <w:szCs w:val="24"/>
+          <w:lang w:eastAsia="es-MX"/>
+          <w14:ligatures w14:val="none"/>
+        </w:rPr>
+        <w:t>chatgpt</w:t>
+      </w:r>
+      <w:proofErr w:type="spellEnd"/>
     </w:p>
     <w:p>
       <w:pPr>
@@ -320,7 +596,55 @@
           <w:lang w:eastAsia="es-MX"/>
           <w14:ligatures w14:val="none"/>
         </w:rPr>
-        <w:t xml:space="preserve">Links de las paginas que se van a usar comom ejemplo </w:t>
+        <w:t xml:space="preserve">Links de las </w:t>
+      </w:r>
+      <w:proofErr w:type="spellStart"/>
+      <w:r>
+        <w:rPr>
+          <w:rFonts w:ascii="Times New Roman" w:eastAsia="Times New Roman" w:hAnsi="Times New Roman" w:cs="Times New Roman"/>
+          <w:kern w:val="0"/>
+          <w:sz w:val="24"/>
+          <w:szCs w:val="24"/>
+          <w:lang w:eastAsia="es-MX"/>
+          <w14:ligatures w14:val="none"/>
+        </w:rPr>
+        <w:t>paginas</w:t>
+      </w:r>
+      <w:proofErr w:type="spellEnd"/>
+      <w:r>
+        <w:rPr>
+          <w:rFonts w:ascii="Times New Roman" w:eastAsia="Times New Roman" w:hAnsi="Times New Roman" w:cs="Times New Roman"/>
+          <w:kern w:val="0"/>
+          <w:sz w:val="24"/>
+          <w:szCs w:val="24"/>
+          <w:lang w:eastAsia="es-MX"/>
+          <w14:ligatures w14:val="none"/>
+        </w:rPr>
+        <w:t xml:space="preserve"> que se van a usar </w:t>
+      </w:r>
+      <w:proofErr w:type="spellStart"/>
+      <w:r>
+        <w:rPr>
+          <w:rFonts w:ascii="Times New Roman" w:eastAsia="Times New Roman" w:hAnsi="Times New Roman" w:cs="Times New Roman"/>
+          <w:kern w:val="0"/>
+          <w:sz w:val="24"/>
+          <w:szCs w:val="24"/>
+          <w:lang w:eastAsia="es-MX"/>
+          <w14:ligatures w14:val="none"/>
+        </w:rPr>
+        <w:t>comom</w:t>
+      </w:r>
+      <w:proofErr w:type="spellEnd"/>
+      <w:r>
+        <w:rPr>
+          <w:rFonts w:ascii="Times New Roman" w:eastAsia="Times New Roman" w:hAnsi="Times New Roman" w:cs="Times New Roman"/>
+          <w:kern w:val="0"/>
+          <w:sz w:val="24"/>
+          <w:szCs w:val="24"/>
+          <w:lang w:eastAsia="es-MX"/>
+          <w14:ligatures w14:val="none"/>
+        </w:rPr>
+        <w:t xml:space="preserve"> ejemplo </w:t>
       </w:r>
     </w:p>
     <w:p>
@@ -413,30 +737,78 @@
           <w:szCs w:val="24"/>
           <w:u w:val="none"/>
         </w:rPr>
-        <w:t>Para correr el back-end es necesario tener instalado un editor de código para poder ejecutarlo y tener libre el puerto 8080. Ahí es donde correr el programa.</w:t>
-      </w:r>
-    </w:p>
-    <w:p>
-      <w:pPr>
-        <w:rPr>
-          <w:rStyle w:val="Hipervnculo"/>
-          <w:rFonts w:ascii="Times New Roman" w:hAnsi="Times New Roman" w:cs="Times New Roman"/>
-          <w:color w:val="auto"/>
-          <w:sz w:val="24"/>
-          <w:szCs w:val="24"/>
-          <w:u w:val="none"/>
-        </w:rPr>
-      </w:pPr>
-      <w:r>
-        <w:rPr>
-          <w:rStyle w:val="Hipervnculo"/>
-          <w:rFonts w:ascii="Times New Roman" w:hAnsi="Times New Roman" w:cs="Times New Roman"/>
-          <w:color w:val="auto"/>
-          <w:sz w:val="24"/>
-          <w:szCs w:val="24"/>
-          <w:u w:val="none"/>
-        </w:rPr>
-        <w:t xml:space="preserve">Si se desea hacer testing se puede utilizar la </w:t>
+        <w:t>Para correr el back-</w:t>
+      </w:r>
+      <w:proofErr w:type="spellStart"/>
+      <w:r>
+        <w:rPr>
+          <w:rStyle w:val="Hipervnculo"/>
+          <w:rFonts w:ascii="Times New Roman" w:hAnsi="Times New Roman" w:cs="Times New Roman"/>
+          <w:color w:val="auto"/>
+          <w:sz w:val="24"/>
+          <w:szCs w:val="24"/>
+          <w:u w:val="none"/>
+        </w:rPr>
+        <w:t>end</w:t>
+      </w:r>
+      <w:proofErr w:type="spellEnd"/>
+      <w:r>
+        <w:rPr>
+          <w:rStyle w:val="Hipervnculo"/>
+          <w:rFonts w:ascii="Times New Roman" w:hAnsi="Times New Roman" w:cs="Times New Roman"/>
+          <w:color w:val="auto"/>
+          <w:sz w:val="24"/>
+          <w:szCs w:val="24"/>
+          <w:u w:val="none"/>
+        </w:rPr>
+        <w:t xml:space="preserve"> es necesario tener instalado un editor de código para poder ejecutarlo y tener libre el puerto 8080. Ahí es donde correr el programa.</w:t>
+      </w:r>
+    </w:p>
+    <w:p>
+      <w:pPr>
+        <w:rPr>
+          <w:rStyle w:val="Hipervnculo"/>
+          <w:rFonts w:ascii="Times New Roman" w:hAnsi="Times New Roman" w:cs="Times New Roman"/>
+          <w:color w:val="auto"/>
+          <w:sz w:val="24"/>
+          <w:szCs w:val="24"/>
+          <w:u w:val="none"/>
+        </w:rPr>
+      </w:pPr>
+      <w:r>
+        <w:rPr>
+          <w:rStyle w:val="Hipervnculo"/>
+          <w:rFonts w:ascii="Times New Roman" w:hAnsi="Times New Roman" w:cs="Times New Roman"/>
+          <w:color w:val="auto"/>
+          <w:sz w:val="24"/>
+          <w:szCs w:val="24"/>
+          <w:u w:val="none"/>
+        </w:rPr>
+        <w:t xml:space="preserve">Si se desea hacer </w:t>
+      </w:r>
+      <w:proofErr w:type="spellStart"/>
+      <w:r>
+        <w:rPr>
+          <w:rStyle w:val="Hipervnculo"/>
+          <w:rFonts w:ascii="Times New Roman" w:hAnsi="Times New Roman" w:cs="Times New Roman"/>
+          <w:color w:val="auto"/>
+          <w:sz w:val="24"/>
+          <w:szCs w:val="24"/>
+          <w:u w:val="none"/>
+        </w:rPr>
+        <w:t>testing</w:t>
+      </w:r>
+      <w:proofErr w:type="spellEnd"/>
+      <w:r>
+        <w:rPr>
+          <w:rStyle w:val="Hipervnculo"/>
+          <w:rFonts w:ascii="Times New Roman" w:hAnsi="Times New Roman" w:cs="Times New Roman"/>
+          <w:color w:val="auto"/>
+          <w:sz w:val="24"/>
+          <w:szCs w:val="24"/>
+          <w:u w:val="none"/>
+        </w:rPr>
+        <w:t xml:space="preserve"> se puede utilizar la </w:t>
       </w:r>
       <w:r>
         <w:rPr>
@@ -516,18 +888,79 @@
           <w:szCs w:val="24"/>
           <w:u w:val="none"/>
         </w:rPr>
-        <w:t>al link</w:t>
-      </w:r>
-      <w:r>
-        <w:rPr>
-          <w:rStyle w:val="Hipervnculo"/>
-          <w:rFonts w:ascii="Times New Roman" w:hAnsi="Times New Roman" w:cs="Times New Roman"/>
-          <w:color w:val="auto"/>
-          <w:sz w:val="24"/>
-          <w:szCs w:val="24"/>
-          <w:u w:val="none"/>
-        </w:rPr>
-        <w:t xml:space="preserve"> una vez que spring boot haya podido levantar todos los servicios, de no esperar los suficiente la </w:t>
+        <w:t xml:space="preserve">al </w:t>
+      </w:r>
+      <w:proofErr w:type="gramStart"/>
+      <w:r>
+        <w:rPr>
+          <w:rStyle w:val="Hipervnculo"/>
+          <w:rFonts w:ascii="Times New Roman" w:hAnsi="Times New Roman" w:cs="Times New Roman"/>
+          <w:color w:val="auto"/>
+          <w:sz w:val="24"/>
+          <w:szCs w:val="24"/>
+          <w:u w:val="none"/>
+        </w:rPr>
+        <w:t>link</w:t>
+      </w:r>
+      <w:proofErr w:type="gramEnd"/>
+      <w:r>
+        <w:rPr>
+          <w:rStyle w:val="Hipervnculo"/>
+          <w:rFonts w:ascii="Times New Roman" w:hAnsi="Times New Roman" w:cs="Times New Roman"/>
+          <w:color w:val="auto"/>
+          <w:sz w:val="24"/>
+          <w:szCs w:val="24"/>
+          <w:u w:val="none"/>
+        </w:rPr>
+        <w:t xml:space="preserve"> una vez que </w:t>
+      </w:r>
+      <w:proofErr w:type="spellStart"/>
+      <w:r>
+        <w:rPr>
+          <w:rStyle w:val="Hipervnculo"/>
+          <w:rFonts w:ascii="Times New Roman" w:hAnsi="Times New Roman" w:cs="Times New Roman"/>
+          <w:color w:val="auto"/>
+          <w:sz w:val="24"/>
+          <w:szCs w:val="24"/>
+          <w:u w:val="none"/>
+        </w:rPr>
+        <w:t>spring</w:t>
+      </w:r>
+      <w:proofErr w:type="spellEnd"/>
+      <w:r>
+        <w:rPr>
+          <w:rStyle w:val="Hipervnculo"/>
+          <w:rFonts w:ascii="Times New Roman" w:hAnsi="Times New Roman" w:cs="Times New Roman"/>
+          <w:color w:val="auto"/>
+          <w:sz w:val="24"/>
+          <w:szCs w:val="24"/>
+          <w:u w:val="none"/>
+        </w:rPr>
+        <w:t xml:space="preserve"> </w:t>
+      </w:r>
+      <w:proofErr w:type="spellStart"/>
+      <w:r>
+        <w:rPr>
+          <w:rStyle w:val="Hipervnculo"/>
+          <w:rFonts w:ascii="Times New Roman" w:hAnsi="Times New Roman" w:cs="Times New Roman"/>
+          <w:color w:val="auto"/>
+          <w:sz w:val="24"/>
+          <w:szCs w:val="24"/>
+          <w:u w:val="none"/>
+        </w:rPr>
+        <w:t>boot</w:t>
+      </w:r>
+      <w:proofErr w:type="spellEnd"/>
+      <w:r>
+        <w:rPr>
+          <w:rStyle w:val="Hipervnculo"/>
+          <w:rFonts w:ascii="Times New Roman" w:hAnsi="Times New Roman" w:cs="Times New Roman"/>
+          <w:color w:val="auto"/>
+          <w:sz w:val="24"/>
+          <w:szCs w:val="24"/>
+          <w:u w:val="none"/>
+        </w:rPr>
+        <w:t xml:space="preserve"> haya podido levantar todos los servicios, de no esperar los suficiente la </w:t>
       </w:r>
       <w:r>
         <w:rPr>
@@ -602,6 +1035,7 @@
           <w:lang w:val="en-US"/>
         </w:rPr>
       </w:pPr>
+      <w:proofErr w:type="gramStart"/>
       <w:r>
         <w:rPr>
           <w:color w:val="000000"/>
@@ -609,8 +1043,40 @@
           <w:szCs w:val="27"/>
           <w:lang w:val="en-US"/>
         </w:rPr>
-        <w:t>./mvnw spring-boot:build-image</w:t>
-      </w:r>
+        <w:t>./</w:t>
+      </w:r>
+      <w:proofErr w:type="spellStart"/>
+      <w:proofErr w:type="gramEnd"/>
+      <w:r>
+        <w:rPr>
+          <w:color w:val="000000"/>
+          <w:sz w:val="27"/>
+          <w:szCs w:val="27"/>
+          <w:lang w:val="en-US"/>
+        </w:rPr>
+        <w:t>mvnw</w:t>
+      </w:r>
+      <w:proofErr w:type="spellEnd"/>
+      <w:r>
+        <w:rPr>
+          <w:color w:val="000000"/>
+          <w:sz w:val="27"/>
+          <w:szCs w:val="27"/>
+          <w:lang w:val="en-US"/>
+        </w:rPr>
+        <w:t xml:space="preserve"> </w:t>
+      </w:r>
+      <w:proofErr w:type="spellStart"/>
+      <w:r>
+        <w:rPr>
+          <w:color w:val="000000"/>
+          <w:sz w:val="27"/>
+          <w:szCs w:val="27"/>
+          <w:lang w:val="en-US"/>
+        </w:rPr>
+        <w:t>spring-boot:build-image</w:t>
+      </w:r>
+      <w:proofErr w:type="spellEnd"/>
     </w:p>
     <w:p>
       <w:pPr>
@@ -671,45 +1137,67 @@
           <w:sz w:val="24"/>
           <w:szCs w:val="24"/>
           <w:u w:val="none"/>
-          <w:lang w:val="en-US"/>
-        </w:rPr>
-      </w:pPr>
-      <w:r>
-        <w:rPr>
-          <w:rStyle w:val="Hipervnculo"/>
-          <w:rFonts w:ascii="Times New Roman" w:hAnsi="Times New Roman" w:cs="Times New Roman"/>
-          <w:color w:val="auto"/>
-          <w:sz w:val="24"/>
-          <w:szCs w:val="24"/>
-          <w:u w:val="none"/>
-          <w:lang w:val="en-US"/>
-        </w:rPr>
-        <w:t>Npm I sweetalert</w:t>
-      </w:r>
-    </w:p>
-    <w:p>
-      <w:pPr>
-        <w:rPr>
-          <w:rStyle w:val="Hipervnculo"/>
-          <w:rFonts w:ascii="Times New Roman" w:hAnsi="Times New Roman" w:cs="Times New Roman"/>
-          <w:color w:val="auto"/>
-          <w:sz w:val="24"/>
-          <w:szCs w:val="24"/>
-          <w:u w:val="none"/>
-          <w:lang w:val="en-US"/>
-        </w:rPr>
-      </w:pPr>
-    </w:p>
-    <w:p>
-      <w:pPr>
-        <w:rPr>
-          <w:rStyle w:val="Hipervnculo"/>
-          <w:rFonts w:ascii="Times New Roman" w:hAnsi="Times New Roman" w:cs="Times New Roman"/>
-          <w:color w:val="auto"/>
-          <w:sz w:val="24"/>
-          <w:szCs w:val="24"/>
-          <w:u w:val="none"/>
-          <w:lang w:val="en-US"/>
+        </w:rPr>
+      </w:pPr>
+      <w:proofErr w:type="spellStart"/>
+      <w:r>
+        <w:rPr>
+          <w:rStyle w:val="Hipervnculo"/>
+          <w:rFonts w:ascii="Times New Roman" w:hAnsi="Times New Roman" w:cs="Times New Roman"/>
+          <w:color w:val="auto"/>
+          <w:sz w:val="24"/>
+          <w:szCs w:val="24"/>
+          <w:u w:val="none"/>
+        </w:rPr>
+        <w:t>Npm</w:t>
+      </w:r>
+      <w:proofErr w:type="spellEnd"/>
+      <w:r>
+        <w:rPr>
+          <w:rStyle w:val="Hipervnculo"/>
+          <w:rFonts w:ascii="Times New Roman" w:hAnsi="Times New Roman" w:cs="Times New Roman"/>
+          <w:color w:val="auto"/>
+          <w:sz w:val="24"/>
+          <w:szCs w:val="24"/>
+          <w:u w:val="none"/>
+        </w:rPr>
+        <w:t xml:space="preserve"> I </w:t>
+      </w:r>
+      <w:proofErr w:type="spellStart"/>
+      <w:r>
+        <w:rPr>
+          <w:rStyle w:val="Hipervnculo"/>
+          <w:rFonts w:ascii="Times New Roman" w:hAnsi="Times New Roman" w:cs="Times New Roman"/>
+          <w:color w:val="auto"/>
+          <w:sz w:val="24"/>
+          <w:szCs w:val="24"/>
+          <w:u w:val="none"/>
+        </w:rPr>
+        <w:t>sweetalert</w:t>
+      </w:r>
+      <w:proofErr w:type="spellEnd"/>
+    </w:p>
+    <w:p>
+      <w:pPr>
+        <w:rPr>
+          <w:rStyle w:val="Hipervnculo"/>
+          <w:rFonts w:ascii="Times New Roman" w:hAnsi="Times New Roman" w:cs="Times New Roman"/>
+          <w:color w:val="auto"/>
+          <w:sz w:val="24"/>
+          <w:szCs w:val="24"/>
+          <w:u w:val="none"/>
+        </w:rPr>
+      </w:pPr>
+    </w:p>
+    <w:p>
+      <w:pPr>
+        <w:rPr>
+          <w:rStyle w:val="Hipervnculo"/>
+          <w:rFonts w:ascii="Times New Roman" w:hAnsi="Times New Roman" w:cs="Times New Roman"/>
+          <w:color w:val="auto"/>
+          <w:sz w:val="24"/>
+          <w:szCs w:val="24"/>
+          <w:u w:val="none"/>
         </w:rPr>
       </w:pPr>
     </w:p>
@@ -786,7 +1274,31 @@
           <w:szCs w:val="24"/>
           <w:u w:val="none"/>
         </w:rPr>
-        <w:t xml:space="preserve">Si existe algún error con respecto a mognoDB en la inicialización de </w:t>
+        <w:t xml:space="preserve">Si existe algún error con respecto a </w:t>
+      </w:r>
+      <w:proofErr w:type="spellStart"/>
+      <w:r>
+        <w:rPr>
+          <w:rStyle w:val="Hipervnculo"/>
+          <w:rFonts w:ascii="Times New Roman" w:hAnsi="Times New Roman" w:cs="Times New Roman"/>
+          <w:color w:val="auto"/>
+          <w:sz w:val="24"/>
+          <w:szCs w:val="24"/>
+          <w:u w:val="none"/>
+        </w:rPr>
+        <w:t>mognoDB</w:t>
+      </w:r>
+      <w:proofErr w:type="spellEnd"/>
+      <w:r>
+        <w:rPr>
+          <w:rStyle w:val="Hipervnculo"/>
+          <w:rFonts w:ascii="Times New Roman" w:hAnsi="Times New Roman" w:cs="Times New Roman"/>
+          <w:color w:val="auto"/>
+          <w:sz w:val="24"/>
+          <w:szCs w:val="24"/>
+          <w:u w:val="none"/>
+        </w:rPr>
+        <w:t xml:space="preserve"> en la inicialización de </w:t>
       </w:r>
       <w:r>
         <w:rPr>
@@ -810,6 +1322,7 @@
         </w:rPr>
         <w:t xml:space="preserve"> </w:t>
       </w:r>
+      <w:proofErr w:type="spellStart"/>
       <w:r>
         <w:rPr>
           <w:rStyle w:val="Hipervnculo"/>
@@ -830,77 +1343,209 @@
           <w:szCs w:val="24"/>
           <w:u w:val="none"/>
         </w:rPr>
-        <w:t>oot revisar que los puertos en los que corre el mismo estén disponibles o que en su defecto este corriendo mongoDB (Las pruebas de integración desactivan mongoDB local por lo que es necesario volver a activarlo en los servicios de Windows.</w:t>
-      </w:r>
-    </w:p>
-    <w:p>
-      <w:pPr>
-        <w:rPr>
-          <w:rStyle w:val="Hipervnculo"/>
-          <w:rFonts w:ascii="Times New Roman" w:hAnsi="Times New Roman" w:cs="Times New Roman"/>
-          <w:color w:val="auto"/>
-          <w:sz w:val="24"/>
-          <w:szCs w:val="24"/>
-          <w:u w:val="none"/>
-        </w:rPr>
-      </w:pPr>
-    </w:p>
-    <w:p>
-      <w:pPr>
-        <w:rPr>
-          <w:rStyle w:val="Hipervnculo"/>
-          <w:rFonts w:ascii="Times New Roman" w:hAnsi="Times New Roman" w:cs="Times New Roman"/>
-          <w:color w:val="auto"/>
-          <w:sz w:val="24"/>
-          <w:szCs w:val="24"/>
-          <w:u w:val="none"/>
-        </w:rPr>
-      </w:pPr>
-      <w:r>
-        <w:rPr>
-          <w:rStyle w:val="Hipervnculo"/>
-          <w:rFonts w:ascii="Times New Roman" w:hAnsi="Times New Roman" w:cs="Times New Roman"/>
-          <w:color w:val="auto"/>
-          <w:sz w:val="24"/>
-          <w:szCs w:val="24"/>
-          <w:u w:val="none"/>
-        </w:rPr>
-        <w:t xml:space="preserve">Plan acccion de la pagina principal </w:t>
-      </w:r>
-    </w:p>
-    <w:p>
-      <w:pPr>
-        <w:rPr>
-          <w:rStyle w:val="Hipervnculo"/>
-          <w:rFonts w:ascii="Times New Roman" w:hAnsi="Times New Roman" w:cs="Times New Roman"/>
-          <w:color w:val="auto"/>
-          <w:sz w:val="24"/>
-          <w:szCs w:val="24"/>
-          <w:u w:val="none"/>
-        </w:rPr>
-      </w:pPr>
-    </w:p>
-    <w:p>
-      <w:pPr>
-        <w:rPr>
-          <w:rStyle w:val="Hipervnculo"/>
-          <w:rFonts w:ascii="Times New Roman" w:hAnsi="Times New Roman" w:cs="Times New Roman"/>
-          <w:color w:val="auto"/>
-          <w:sz w:val="24"/>
-          <w:szCs w:val="24"/>
-          <w:u w:val="none"/>
-        </w:rPr>
-      </w:pPr>
-      <w:r>
-        <w:rPr>
-          <w:rStyle w:val="Hipervnculo"/>
-          <w:rFonts w:ascii="Times New Roman" w:hAnsi="Times New Roman" w:cs="Times New Roman"/>
-          <w:color w:val="auto"/>
-          <w:sz w:val="24"/>
-          <w:szCs w:val="24"/>
-          <w:u w:val="none"/>
-        </w:rPr>
-        <w:t>Los botones que debe de estar en la NavBar Va a ser</w:t>
+        <w:t>oot</w:t>
+      </w:r>
+      <w:proofErr w:type="spellEnd"/>
+      <w:r>
+        <w:rPr>
+          <w:rStyle w:val="Hipervnculo"/>
+          <w:rFonts w:ascii="Times New Roman" w:hAnsi="Times New Roman" w:cs="Times New Roman"/>
+          <w:color w:val="auto"/>
+          <w:sz w:val="24"/>
+          <w:szCs w:val="24"/>
+          <w:u w:val="none"/>
+        </w:rPr>
+        <w:t xml:space="preserve"> revisar que los puertos en los que corre el mismo estén disponibles o que en su defecto este corriendo </w:t>
+      </w:r>
+      <w:proofErr w:type="spellStart"/>
+      <w:r>
+        <w:rPr>
+          <w:rStyle w:val="Hipervnculo"/>
+          <w:rFonts w:ascii="Times New Roman" w:hAnsi="Times New Roman" w:cs="Times New Roman"/>
+          <w:color w:val="auto"/>
+          <w:sz w:val="24"/>
+          <w:szCs w:val="24"/>
+          <w:u w:val="none"/>
+        </w:rPr>
+        <w:t>mongoDB</w:t>
+      </w:r>
+      <w:proofErr w:type="spellEnd"/>
+      <w:r>
+        <w:rPr>
+          <w:rStyle w:val="Hipervnculo"/>
+          <w:rFonts w:ascii="Times New Roman" w:hAnsi="Times New Roman" w:cs="Times New Roman"/>
+          <w:color w:val="auto"/>
+          <w:sz w:val="24"/>
+          <w:szCs w:val="24"/>
+          <w:u w:val="none"/>
+        </w:rPr>
+        <w:t xml:space="preserve"> (Las pruebas de integración desactivan </w:t>
+      </w:r>
+      <w:proofErr w:type="spellStart"/>
+      <w:r>
+        <w:rPr>
+          <w:rStyle w:val="Hipervnculo"/>
+          <w:rFonts w:ascii="Times New Roman" w:hAnsi="Times New Roman" w:cs="Times New Roman"/>
+          <w:color w:val="auto"/>
+          <w:sz w:val="24"/>
+          <w:szCs w:val="24"/>
+          <w:u w:val="none"/>
+        </w:rPr>
+        <w:t>mongoDB</w:t>
+      </w:r>
+      <w:proofErr w:type="spellEnd"/>
+      <w:r>
+        <w:rPr>
+          <w:rStyle w:val="Hipervnculo"/>
+          <w:rFonts w:ascii="Times New Roman" w:hAnsi="Times New Roman" w:cs="Times New Roman"/>
+          <w:color w:val="auto"/>
+          <w:sz w:val="24"/>
+          <w:szCs w:val="24"/>
+          <w:u w:val="none"/>
+        </w:rPr>
+        <w:t xml:space="preserve"> local por lo que es necesario volver a activarlo en los servicios de Windows.</w:t>
+      </w:r>
+    </w:p>
+    <w:p>
+      <w:pPr>
+        <w:rPr>
+          <w:rStyle w:val="Hipervnculo"/>
+          <w:rFonts w:ascii="Times New Roman" w:hAnsi="Times New Roman" w:cs="Times New Roman"/>
+          <w:color w:val="auto"/>
+          <w:sz w:val="24"/>
+          <w:szCs w:val="24"/>
+          <w:u w:val="none"/>
+        </w:rPr>
+      </w:pPr>
+    </w:p>
+    <w:p>
+      <w:pPr>
+        <w:rPr>
+          <w:rStyle w:val="Hipervnculo"/>
+          <w:rFonts w:ascii="Times New Roman" w:hAnsi="Times New Roman" w:cs="Times New Roman"/>
+          <w:color w:val="auto"/>
+          <w:sz w:val="24"/>
+          <w:szCs w:val="24"/>
+          <w:u w:val="none"/>
+        </w:rPr>
+      </w:pPr>
+      <w:r>
+        <w:rPr>
+          <w:rStyle w:val="Hipervnculo"/>
+          <w:rFonts w:ascii="Times New Roman" w:hAnsi="Times New Roman" w:cs="Times New Roman"/>
+          <w:color w:val="auto"/>
+          <w:sz w:val="24"/>
+          <w:szCs w:val="24"/>
+          <w:u w:val="none"/>
+        </w:rPr>
+        <w:t xml:space="preserve">Plan </w:t>
+      </w:r>
+      <w:proofErr w:type="spellStart"/>
+      <w:r>
+        <w:rPr>
+          <w:rStyle w:val="Hipervnculo"/>
+          <w:rFonts w:ascii="Times New Roman" w:hAnsi="Times New Roman" w:cs="Times New Roman"/>
+          <w:color w:val="auto"/>
+          <w:sz w:val="24"/>
+          <w:szCs w:val="24"/>
+          <w:u w:val="none"/>
+        </w:rPr>
+        <w:t>acccion</w:t>
+      </w:r>
+      <w:proofErr w:type="spellEnd"/>
+      <w:r>
+        <w:rPr>
+          <w:rStyle w:val="Hipervnculo"/>
+          <w:rFonts w:ascii="Times New Roman" w:hAnsi="Times New Roman" w:cs="Times New Roman"/>
+          <w:color w:val="auto"/>
+          <w:sz w:val="24"/>
+          <w:szCs w:val="24"/>
+          <w:u w:val="none"/>
+        </w:rPr>
+        <w:t xml:space="preserve"> de la </w:t>
+      </w:r>
+      <w:proofErr w:type="spellStart"/>
+      <w:r>
+        <w:rPr>
+          <w:rStyle w:val="Hipervnculo"/>
+          <w:rFonts w:ascii="Times New Roman" w:hAnsi="Times New Roman" w:cs="Times New Roman"/>
+          <w:color w:val="auto"/>
+          <w:sz w:val="24"/>
+          <w:szCs w:val="24"/>
+          <w:u w:val="none"/>
+        </w:rPr>
+        <w:t>pagina</w:t>
+      </w:r>
+      <w:proofErr w:type="spellEnd"/>
+      <w:r>
+        <w:rPr>
+          <w:rStyle w:val="Hipervnculo"/>
+          <w:rFonts w:ascii="Times New Roman" w:hAnsi="Times New Roman" w:cs="Times New Roman"/>
+          <w:color w:val="auto"/>
+          <w:sz w:val="24"/>
+          <w:szCs w:val="24"/>
+          <w:u w:val="none"/>
+        </w:rPr>
+        <w:t xml:space="preserve"> principal </w:t>
+      </w:r>
+    </w:p>
+    <w:p>
+      <w:pPr>
+        <w:rPr>
+          <w:rStyle w:val="Hipervnculo"/>
+          <w:rFonts w:ascii="Times New Roman" w:hAnsi="Times New Roman" w:cs="Times New Roman"/>
+          <w:color w:val="auto"/>
+          <w:sz w:val="24"/>
+          <w:szCs w:val="24"/>
+          <w:u w:val="none"/>
+        </w:rPr>
+      </w:pPr>
+    </w:p>
+    <w:p>
+      <w:pPr>
+        <w:rPr>
+          <w:rStyle w:val="Hipervnculo"/>
+          <w:rFonts w:ascii="Times New Roman" w:hAnsi="Times New Roman" w:cs="Times New Roman"/>
+          <w:color w:val="auto"/>
+          <w:sz w:val="24"/>
+          <w:szCs w:val="24"/>
+          <w:u w:val="none"/>
+        </w:rPr>
+      </w:pPr>
+      <w:r>
+        <w:rPr>
+          <w:rStyle w:val="Hipervnculo"/>
+          <w:rFonts w:ascii="Times New Roman" w:hAnsi="Times New Roman" w:cs="Times New Roman"/>
+          <w:color w:val="auto"/>
+          <w:sz w:val="24"/>
+          <w:szCs w:val="24"/>
+          <w:u w:val="none"/>
+        </w:rPr>
+        <w:t xml:space="preserve">Los botones que debe de estar en la </w:t>
+      </w:r>
+      <w:proofErr w:type="spellStart"/>
+      <w:r>
+        <w:rPr>
+          <w:rStyle w:val="Hipervnculo"/>
+          <w:rFonts w:ascii="Times New Roman" w:hAnsi="Times New Roman" w:cs="Times New Roman"/>
+          <w:color w:val="auto"/>
+          <w:sz w:val="24"/>
+          <w:szCs w:val="24"/>
+          <w:u w:val="none"/>
+        </w:rPr>
+        <w:t>NavBar</w:t>
+      </w:r>
+      <w:proofErr w:type="spellEnd"/>
+      <w:r>
+        <w:rPr>
+          <w:rStyle w:val="Hipervnculo"/>
+          <w:rFonts w:ascii="Times New Roman" w:hAnsi="Times New Roman" w:cs="Times New Roman"/>
+          <w:color w:val="auto"/>
+          <w:sz w:val="24"/>
+          <w:szCs w:val="24"/>
+          <w:u w:val="none"/>
+        </w:rPr>
+        <w:t xml:space="preserve"> Va a ser</w:t>
       </w:r>
     </w:p>
     <w:p>
@@ -1085,7 +1730,31 @@
           <w:szCs w:val="24"/>
           <w:u w:val="none"/>
         </w:rPr>
-        <w:t>Mejor lo de acerca de nosotros poner el link en la parte de aba</w:t>
+        <w:t xml:space="preserve">Mejor lo de acerca de nosotros poner el </w:t>
+      </w:r>
+      <w:proofErr w:type="gramStart"/>
+      <w:r>
+        <w:rPr>
+          <w:rStyle w:val="Hipervnculo"/>
+          <w:rFonts w:ascii="Times New Roman" w:hAnsi="Times New Roman" w:cs="Times New Roman"/>
+          <w:color w:val="auto"/>
+          <w:sz w:val="24"/>
+          <w:szCs w:val="24"/>
+          <w:u w:val="none"/>
+        </w:rPr>
+        <w:t>link</w:t>
+      </w:r>
+      <w:proofErr w:type="gramEnd"/>
+      <w:r>
+        <w:rPr>
+          <w:rStyle w:val="Hipervnculo"/>
+          <w:rFonts w:ascii="Times New Roman" w:hAnsi="Times New Roman" w:cs="Times New Roman"/>
+          <w:color w:val="auto"/>
+          <w:sz w:val="24"/>
+          <w:szCs w:val="24"/>
+          <w:u w:val="none"/>
+        </w:rPr>
+        <w:t xml:space="preserve"> en la parte de aba</w:t>
       </w:r>
       <w:r>
         <w:rPr>
@@ -1187,7 +1856,31 @@
           <w:szCs w:val="24"/>
           <w:u w:val="none"/>
         </w:rPr>
-        <w:t>Conectar a la base de datos de mysql:</w:t>
+        <w:t xml:space="preserve">Conectar a la base de datos de </w:t>
+      </w:r>
+      <w:proofErr w:type="spellStart"/>
+      <w:r>
+        <w:rPr>
+          <w:rStyle w:val="Hipervnculo"/>
+          <w:rFonts w:ascii="Times New Roman" w:hAnsi="Times New Roman" w:cs="Times New Roman"/>
+          <w:color w:val="auto"/>
+          <w:sz w:val="24"/>
+          <w:szCs w:val="24"/>
+          <w:u w:val="none"/>
+        </w:rPr>
+        <w:t>mysql</w:t>
+      </w:r>
+      <w:proofErr w:type="spellEnd"/>
+      <w:r>
+        <w:rPr>
+          <w:rStyle w:val="Hipervnculo"/>
+          <w:rFonts w:ascii="Times New Roman" w:hAnsi="Times New Roman" w:cs="Times New Roman"/>
+          <w:color w:val="auto"/>
+          <w:sz w:val="24"/>
+          <w:szCs w:val="24"/>
+          <w:u w:val="none"/>
+        </w:rPr>
+        <w:t>:</w:t>
       </w:r>
       <w:r>
         <w:rPr>
@@ -1199,6 +1892,7 @@
         </w:rPr>
         <w:t xml:space="preserve"> </w:t>
       </w:r>
+      <w:proofErr w:type="gramStart"/>
       <w:r>
         <w:rPr>
           <w:rFonts w:ascii="Ubuntu Mono" w:hAnsi="Ubuntu Mono"/>
@@ -1207,7 +1901,40 @@
           <w:szCs w:val="21"/>
           <w:highlight w:val="black"/>
         </w:rPr>
-        <w:t>MySQL  JS &gt; \connect your_username@localhost:3306</w:t>
+        <w:t>MySQL  JS</w:t>
+      </w:r>
+      <w:proofErr w:type="gramEnd"/>
+      <w:r>
+        <w:rPr>
+          <w:rFonts w:ascii="Ubuntu Mono" w:hAnsi="Ubuntu Mono"/>
+          <w:color w:val="FFFFFF"/>
+          <w:sz w:val="21"/>
+          <w:szCs w:val="21"/>
+          <w:highlight w:val="black"/>
+        </w:rPr>
+        <w:t xml:space="preserve"> &gt; \</w:t>
+      </w:r>
+      <w:proofErr w:type="spellStart"/>
+      <w:r>
+        <w:rPr>
+          <w:rFonts w:ascii="Ubuntu Mono" w:hAnsi="Ubuntu Mono"/>
+          <w:color w:val="FFFFFF"/>
+          <w:sz w:val="21"/>
+          <w:szCs w:val="21"/>
+          <w:highlight w:val="black"/>
+        </w:rPr>
+        <w:t>connect</w:t>
+      </w:r>
+      <w:proofErr w:type="spellEnd"/>
+      <w:r>
+        <w:rPr>
+          <w:rFonts w:ascii="Ubuntu Mono" w:hAnsi="Ubuntu Mono"/>
+          <w:color w:val="FFFFFF"/>
+          <w:sz w:val="21"/>
+          <w:szCs w:val="21"/>
+          <w:highlight w:val="black"/>
+        </w:rPr>
+        <w:t xml:space="preserve"> your_username@localhost:3306</w:t>
       </w:r>
     </w:p>
     <w:p>
@@ -1264,8 +1991,36 @@
           <w:sz w:val="21"/>
           <w:szCs w:val="21"/>
         </w:rPr>
-        <w:t>Para crear un objeto de la clase Game es necesario tener un customer</w:t>
-      </w:r>
+        <w:t xml:space="preserve">Para crear un objeto de la clase </w:t>
+      </w:r>
+      <w:proofErr w:type="spellStart"/>
+      <w:r>
+        <w:rPr>
+          <w:rFonts w:ascii="Ubuntu Mono" w:hAnsi="Ubuntu Mono"/>
+          <w:sz w:val="21"/>
+          <w:szCs w:val="21"/>
+        </w:rPr>
+        <w:t>Game</w:t>
+      </w:r>
+      <w:proofErr w:type="spellEnd"/>
+      <w:r>
+        <w:rPr>
+          <w:rFonts w:ascii="Ubuntu Mono" w:hAnsi="Ubuntu Mono"/>
+          <w:sz w:val="21"/>
+          <w:szCs w:val="21"/>
+        </w:rPr>
+        <w:t xml:space="preserve"> es necesario tener un </w:t>
+      </w:r>
+      <w:proofErr w:type="spellStart"/>
+      <w:r>
+        <w:rPr>
+          <w:rFonts w:ascii="Ubuntu Mono" w:hAnsi="Ubuntu Mono"/>
+          <w:sz w:val="21"/>
+          <w:szCs w:val="21"/>
+        </w:rPr>
+        <w:t>customer</w:t>
+      </w:r>
+      <w:proofErr w:type="spellEnd"/>
       <w:r>
         <w:rPr>
           <w:rFonts w:ascii="Ubuntu Mono" w:hAnsi="Ubuntu Mono"/>
@@ -1305,7 +2060,61 @@
           <w:sz w:val="21"/>
           <w:szCs w:val="21"/>
         </w:rPr>
-        <w:t>Primero tendrás que generar un id este se auto genera pero tendrá que revisar una vez que se registra para poder verlo en la parte de abajo. Si no te acuerdas igual lo puedes consultar en la get Customer todos los registros.</w:t>
+        <w:t xml:space="preserve">Primero tendrás que generar un id este se auto </w:t>
+      </w:r>
+      <w:proofErr w:type="gramStart"/>
+      <w:r>
+        <w:rPr>
+          <w:rFonts w:ascii="Ubuntu Mono" w:hAnsi="Ubuntu Mono"/>
+          <w:sz w:val="21"/>
+          <w:szCs w:val="21"/>
+        </w:rPr>
+        <w:t>genera</w:t>
+      </w:r>
+      <w:proofErr w:type="gramEnd"/>
+      <w:r>
+        <w:rPr>
+          <w:rFonts w:ascii="Ubuntu Mono" w:hAnsi="Ubuntu Mono"/>
+          <w:sz w:val="21"/>
+          <w:szCs w:val="21"/>
+        </w:rPr>
+        <w:t xml:space="preserve"> pero tendrá que revisar una vez que se registra para poder verlo en la parte de abajo. Si no te acuerdas igual lo puedes consultar en la </w:t>
+      </w:r>
+      <w:proofErr w:type="spellStart"/>
+      <w:r>
+        <w:rPr>
+          <w:rFonts w:ascii="Ubuntu Mono" w:hAnsi="Ubuntu Mono"/>
+          <w:sz w:val="21"/>
+          <w:szCs w:val="21"/>
+        </w:rPr>
+        <w:t>get</w:t>
+      </w:r>
+      <w:proofErr w:type="spellEnd"/>
+      <w:r>
+        <w:rPr>
+          <w:rFonts w:ascii="Ubuntu Mono" w:hAnsi="Ubuntu Mono"/>
+          <w:sz w:val="21"/>
+          <w:szCs w:val="21"/>
+        </w:rPr>
+        <w:t xml:space="preserve"> </w:t>
+      </w:r>
+      <w:proofErr w:type="spellStart"/>
+      <w:r>
+        <w:rPr>
+          <w:rFonts w:ascii="Ubuntu Mono" w:hAnsi="Ubuntu Mono"/>
+          <w:sz w:val="21"/>
+          <w:szCs w:val="21"/>
+        </w:rPr>
+        <w:t>Customer</w:t>
+      </w:r>
+      <w:proofErr w:type="spellEnd"/>
+      <w:r>
+        <w:rPr>
+          <w:rFonts w:ascii="Ubuntu Mono" w:hAnsi="Ubuntu Mono"/>
+          <w:sz w:val="21"/>
+          <w:szCs w:val="21"/>
+        </w:rPr>
+        <w:t xml:space="preserve"> todos los registros.</w:t>
       </w:r>
     </w:p>
     <w:p>
@@ -1409,19 +2218,372 @@
           <w:color w:val="auto"/>
           <w:sz w:val="21"/>
           <w:szCs w:val="21"/>
-        </w:rPr>
-      </w:pPr>
-      <w:r>
-        <w:rPr>
-          <w:rStyle w:val="Hipervnculo"/>
-          <w:rFonts w:ascii="Ubuntu Mono" w:hAnsi="Ubuntu Mono"/>
-          <w:color w:val="auto"/>
-          <w:sz w:val="21"/>
-          <w:szCs w:val="21"/>
-          <w:u w:val="none"/>
-        </w:rPr>
-        <w:t>Cambiar el aplication properties cuando se quiera apuntar al contenedor</w:t>
-      </w:r>
+          <w:u w:val="none"/>
+        </w:rPr>
+      </w:pPr>
+      <w:r>
+        <w:rPr>
+          <w:rStyle w:val="Hipervnculo"/>
+          <w:rFonts w:ascii="Ubuntu Mono" w:hAnsi="Ubuntu Mono"/>
+          <w:color w:val="auto"/>
+          <w:sz w:val="21"/>
+          <w:szCs w:val="21"/>
+          <w:u w:val="none"/>
+        </w:rPr>
+        <w:t xml:space="preserve">Cambiar el </w:t>
+      </w:r>
+      <w:proofErr w:type="spellStart"/>
+      <w:r>
+        <w:rPr>
+          <w:rStyle w:val="Hipervnculo"/>
+          <w:rFonts w:ascii="Ubuntu Mono" w:hAnsi="Ubuntu Mono"/>
+          <w:color w:val="auto"/>
+          <w:sz w:val="21"/>
+          <w:szCs w:val="21"/>
+          <w:u w:val="none"/>
+        </w:rPr>
+        <w:t>aplication</w:t>
+      </w:r>
+      <w:proofErr w:type="spellEnd"/>
+      <w:r>
+        <w:rPr>
+          <w:rStyle w:val="Hipervnculo"/>
+          <w:rFonts w:ascii="Ubuntu Mono" w:hAnsi="Ubuntu Mono"/>
+          <w:color w:val="auto"/>
+          <w:sz w:val="21"/>
+          <w:szCs w:val="21"/>
+          <w:u w:val="none"/>
+        </w:rPr>
+        <w:t xml:space="preserve"> </w:t>
+      </w:r>
+      <w:proofErr w:type="spellStart"/>
+      <w:r>
+        <w:rPr>
+          <w:rStyle w:val="Hipervnculo"/>
+          <w:rFonts w:ascii="Ubuntu Mono" w:hAnsi="Ubuntu Mono"/>
+          <w:color w:val="auto"/>
+          <w:sz w:val="21"/>
+          <w:szCs w:val="21"/>
+          <w:u w:val="none"/>
+        </w:rPr>
+        <w:t>properties</w:t>
+      </w:r>
+      <w:proofErr w:type="spellEnd"/>
+      <w:r>
+        <w:rPr>
+          <w:rStyle w:val="Hipervnculo"/>
+          <w:rFonts w:ascii="Ubuntu Mono" w:hAnsi="Ubuntu Mono"/>
+          <w:color w:val="auto"/>
+          <w:sz w:val="21"/>
+          <w:szCs w:val="21"/>
+          <w:u w:val="none"/>
+        </w:rPr>
+        <w:t xml:space="preserve"> cuando se quiera apuntar al contenedor</w:t>
+      </w:r>
+    </w:p>
+    <w:p>
+      <w:pPr>
+        <w:rPr>
+          <w:rStyle w:val="Hipervnculo"/>
+          <w:rFonts w:ascii="Ubuntu Mono" w:hAnsi="Ubuntu Mono"/>
+          <w:color w:val="auto"/>
+          <w:sz w:val="21"/>
+          <w:szCs w:val="21"/>
+          <w:u w:val="none"/>
+        </w:rPr>
+      </w:pPr>
+    </w:p>
+    <w:p>
+      <w:pPr>
+        <w:rPr>
+          <w:rStyle w:val="Hipervnculo"/>
+          <w:rFonts w:ascii="Ubuntu Mono" w:hAnsi="Ubuntu Mono"/>
+          <w:b/>
+          <w:bCs/>
+          <w:color w:val="auto"/>
+          <w:sz w:val="21"/>
+          <w:szCs w:val="21"/>
+          <w:u w:val="none"/>
+        </w:rPr>
+      </w:pPr>
+      <w:r>
+        <w:rPr>
+          <w:rStyle w:val="Hipervnculo"/>
+          <w:rFonts w:ascii="Ubuntu Mono" w:hAnsi="Ubuntu Mono"/>
+          <w:b/>
+          <w:bCs/>
+          <w:color w:val="auto"/>
+          <w:sz w:val="21"/>
+          <w:szCs w:val="21"/>
+          <w:u w:val="none"/>
+        </w:rPr>
+        <w:lastRenderedPageBreak/>
+        <w:t>Sintaxis para la conexión de la base de datos</w:t>
+      </w:r>
+    </w:p>
+    <w:p>
+      <w:pPr>
+        <w:rPr>
+          <w:rStyle w:val="Hipervnculo"/>
+          <w:rFonts w:ascii="Ubuntu Mono" w:hAnsi="Ubuntu Mono"/>
+          <w:b/>
+          <w:bCs/>
+          <w:color w:val="auto"/>
+          <w:sz w:val="21"/>
+          <w:szCs w:val="21"/>
+          <w:u w:val="none"/>
+        </w:rPr>
+      </w:pPr>
+      <w:r>
+        <w:rPr>
+          <w:rStyle w:val="Hipervnculo"/>
+          <w:rFonts w:ascii="Ubuntu Mono" w:hAnsi="Ubuntu Mono"/>
+          <w:b/>
+          <w:bCs/>
+          <w:color w:val="auto"/>
+          <w:sz w:val="21"/>
+          <w:szCs w:val="21"/>
+          <w:u w:val="none"/>
+        </w:rPr>
+        <w:t>Cambo a SQL</w:t>
+      </w:r>
+    </w:p>
+    <w:p>
+      <w:pPr>
+        <w:rPr>
+          <w:rStyle w:val="Hipervnculo"/>
+          <w:rFonts w:ascii="Ubuntu Mono" w:hAnsi="Ubuntu Mono"/>
+          <w:b/>
+          <w:bCs/>
+          <w:color w:val="auto"/>
+          <w:sz w:val="21"/>
+          <w:szCs w:val="21"/>
+          <w:u w:val="none"/>
+        </w:rPr>
+      </w:pPr>
+      <w:r>
+        <w:rPr>
+          <w:rStyle w:val="Hipervnculo"/>
+          <w:rFonts w:ascii="Ubuntu Mono" w:hAnsi="Ubuntu Mono"/>
+          <w:b/>
+          <w:bCs/>
+          <w:color w:val="auto"/>
+          <w:sz w:val="21"/>
+          <w:szCs w:val="21"/>
+          <w:u w:val="none"/>
+        </w:rPr>
+        <w:t>\</w:t>
+      </w:r>
+      <w:proofErr w:type="spellStart"/>
+      <w:r>
+        <w:rPr>
+          <w:rStyle w:val="Hipervnculo"/>
+          <w:rFonts w:ascii="Ubuntu Mono" w:hAnsi="Ubuntu Mono"/>
+          <w:b/>
+          <w:bCs/>
+          <w:color w:val="auto"/>
+          <w:sz w:val="21"/>
+          <w:szCs w:val="21"/>
+          <w:u w:val="none"/>
+        </w:rPr>
+        <w:t>sql</w:t>
+      </w:r>
+      <w:proofErr w:type="spellEnd"/>
+    </w:p>
+    <w:p>
+      <w:pPr>
+        <w:rPr>
+          <w:rStyle w:val="Hipervnculo"/>
+          <w:rFonts w:ascii="Ubuntu Mono" w:hAnsi="Ubuntu Mono"/>
+          <w:b/>
+          <w:bCs/>
+          <w:color w:val="auto"/>
+          <w:sz w:val="21"/>
+          <w:szCs w:val="21"/>
+          <w:u w:val="none"/>
+        </w:rPr>
+      </w:pPr>
+      <w:r>
+        <w:rPr>
+          <w:rStyle w:val="Hipervnculo"/>
+          <w:rFonts w:ascii="Ubuntu Mono" w:hAnsi="Ubuntu Mono"/>
+          <w:b/>
+          <w:bCs/>
+          <w:color w:val="auto"/>
+          <w:sz w:val="21"/>
+          <w:szCs w:val="21"/>
+          <w:u w:val="none"/>
+        </w:rPr>
+        <w:t xml:space="preserve">\c </w:t>
+      </w:r>
+      <w:proofErr w:type="spellStart"/>
+      <w:r>
+        <w:rPr>
+          <w:rStyle w:val="Hipervnculo"/>
+          <w:rFonts w:ascii="Ubuntu Mono" w:hAnsi="Ubuntu Mono"/>
+          <w:b/>
+          <w:bCs/>
+          <w:color w:val="auto"/>
+          <w:sz w:val="21"/>
+          <w:szCs w:val="21"/>
+          <w:u w:val="none"/>
+        </w:rPr>
+        <w:t>root@localhost</w:t>
+      </w:r>
+      <w:proofErr w:type="spellEnd"/>
+    </w:p>
+    <w:p>
+      <w:pPr>
+        <w:rPr>
+          <w:rStyle w:val="Hipervnculo"/>
+          <w:rFonts w:ascii="Ubuntu Mono" w:hAnsi="Ubuntu Mono"/>
+          <w:b/>
+          <w:bCs/>
+          <w:color w:val="auto"/>
+          <w:sz w:val="21"/>
+          <w:szCs w:val="21"/>
+          <w:u w:val="none"/>
+        </w:rPr>
+      </w:pPr>
+    </w:p>
+    <w:p>
+      <w:pPr>
+        <w:rPr>
+          <w:rStyle w:val="Hipervnculo"/>
+          <w:rFonts w:ascii="Ubuntu Mono" w:hAnsi="Ubuntu Mono"/>
+          <w:b/>
+          <w:bCs/>
+          <w:color w:val="auto"/>
+          <w:sz w:val="21"/>
+          <w:szCs w:val="21"/>
+          <w:u w:val="none"/>
+        </w:rPr>
+      </w:pPr>
+      <w:proofErr w:type="spellStart"/>
+      <w:r>
+        <w:rPr>
+          <w:rStyle w:val="Hipervnculo"/>
+          <w:rFonts w:ascii="Ubuntu Mono" w:hAnsi="Ubuntu Mono"/>
+          <w:b/>
+          <w:bCs/>
+          <w:color w:val="auto"/>
+          <w:sz w:val="21"/>
+          <w:szCs w:val="21"/>
+          <w:u w:val="none"/>
+        </w:rPr>
+        <w:t>Pendinetes</w:t>
+      </w:r>
+      <w:proofErr w:type="spellEnd"/>
+      <w:r>
+        <w:rPr>
+          <w:rStyle w:val="Hipervnculo"/>
+          <w:rFonts w:ascii="Ubuntu Mono" w:hAnsi="Ubuntu Mono"/>
+          <w:b/>
+          <w:bCs/>
+          <w:color w:val="auto"/>
+          <w:sz w:val="21"/>
+          <w:szCs w:val="21"/>
+          <w:u w:val="none"/>
+        </w:rPr>
+        <w:t xml:space="preserve"> para mañana revisar los métodos de editar y agregar validaciones a </w:t>
+      </w:r>
+      <w:proofErr w:type="spellStart"/>
+      <w:r>
+        <w:rPr>
+          <w:rStyle w:val="Hipervnculo"/>
+          <w:rFonts w:ascii="Ubuntu Mono" w:hAnsi="Ubuntu Mono"/>
+          <w:b/>
+          <w:bCs/>
+          <w:color w:val="auto"/>
+          <w:sz w:val="21"/>
+          <w:szCs w:val="21"/>
+          <w:u w:val="none"/>
+        </w:rPr>
+        <w:t>sutomer</w:t>
+      </w:r>
+      <w:proofErr w:type="spellEnd"/>
+      <w:r>
+        <w:rPr>
+          <w:rStyle w:val="Hipervnculo"/>
+          <w:rFonts w:ascii="Ubuntu Mono" w:hAnsi="Ubuntu Mono"/>
+          <w:b/>
+          <w:bCs/>
+          <w:color w:val="auto"/>
+          <w:sz w:val="21"/>
+          <w:szCs w:val="21"/>
+          <w:u w:val="none"/>
+        </w:rPr>
+        <w:t xml:space="preserve"> </w:t>
+      </w:r>
+    </w:p>
+    <w:p>
+      <w:pPr>
+        <w:rPr>
+          <w:rStyle w:val="Hipervnculo"/>
+          <w:rFonts w:ascii="Ubuntu Mono" w:hAnsi="Ubuntu Mono"/>
+          <w:b/>
+          <w:bCs/>
+          <w:color w:val="auto"/>
+          <w:sz w:val="21"/>
+          <w:szCs w:val="21"/>
+          <w:u w:val="none"/>
+        </w:rPr>
+      </w:pPr>
+      <w:r>
+        <w:rPr>
+          <w:rStyle w:val="Hipervnculo"/>
+          <w:rFonts w:ascii="Ubuntu Mono" w:hAnsi="Ubuntu Mono"/>
+          <w:b/>
+          <w:bCs/>
+          <w:color w:val="auto"/>
+          <w:sz w:val="21"/>
+          <w:szCs w:val="21"/>
+          <w:u w:val="none"/>
+        </w:rPr>
+        <w:t xml:space="preserve">Construir la </w:t>
+      </w:r>
+      <w:proofErr w:type="spellStart"/>
+      <w:r>
+        <w:rPr>
+          <w:rStyle w:val="Hipervnculo"/>
+          <w:rFonts w:ascii="Ubuntu Mono" w:hAnsi="Ubuntu Mono"/>
+          <w:b/>
+          <w:bCs/>
+          <w:color w:val="auto"/>
+          <w:sz w:val="21"/>
+          <w:szCs w:val="21"/>
+          <w:u w:val="none"/>
+        </w:rPr>
+        <w:t>Ui</w:t>
+      </w:r>
+      <w:proofErr w:type="spellEnd"/>
+      <w:r>
+        <w:rPr>
+          <w:rStyle w:val="Hipervnculo"/>
+          <w:rFonts w:ascii="Ubuntu Mono" w:hAnsi="Ubuntu Mono"/>
+          <w:b/>
+          <w:bCs/>
+          <w:color w:val="auto"/>
+          <w:sz w:val="21"/>
+          <w:szCs w:val="21"/>
+          <w:u w:val="none"/>
+        </w:rPr>
+        <w:t xml:space="preserve"> principal del usuario</w:t>
+      </w:r>
+    </w:p>
+    <w:p>
+      <w:pPr>
+        <w:rPr>
+          <w:rStyle w:val="Hipervnculo"/>
+          <w:rFonts w:ascii="Ubuntu Mono" w:hAnsi="Ubuntu Mono"/>
+          <w:b/>
+          <w:bCs/>
+          <w:color w:val="auto"/>
+          <w:sz w:val="21"/>
+          <w:szCs w:val="21"/>
+          <w:u w:val="none"/>
+        </w:rPr>
+      </w:pPr>
     </w:p>
     <w:sectPr>
       <w:pgSz w:w="12240" w:h="15840"/>

</xml_diff>

<commit_message>
Add button to the dashboard and some text to the main view
</commit_message>
<xml_diff>
--- a/Guia de instalacion.docx
+++ b/Guia de instalacion.docx
@@ -1194,18 +1194,6 @@
         <w:rPr>
           <w:rStyle w:val="Hipervnculo"/>
           <w:rFonts w:ascii="Times New Roman" w:hAnsi="Times New Roman" w:cs="Times New Roman"/>
-          <w:color w:val="auto"/>
-          <w:sz w:val="24"/>
-          <w:szCs w:val="24"/>
-          <w:u w:val="none"/>
-        </w:rPr>
-      </w:pPr>
-    </w:p>
-    <w:p>
-      <w:pPr>
-        <w:rPr>
-          <w:rStyle w:val="Hipervnculo"/>
-          <w:rFonts w:ascii="Times New Roman" w:hAnsi="Times New Roman" w:cs="Times New Roman"/>
           <w:b/>
           <w:bCs/>
           <w:color w:val="auto"/>
@@ -1778,16 +1766,17 @@
           <w:u w:val="none"/>
         </w:rPr>
       </w:pPr>
-    </w:p>
-    <w:p>
-      <w:pPr>
-        <w:rPr>
-          <w:rStyle w:val="Hipervnculo"/>
-          <w:rFonts w:ascii="Times New Roman" w:hAnsi="Times New Roman" w:cs="Times New Roman"/>
-          <w:color w:val="auto"/>
-          <w:sz w:val="24"/>
-          <w:szCs w:val="24"/>
-          <w:u w:val="none"/>
+      <w:r>
+        <w:br/>
+      </w:r>
+    </w:p>
+    <w:p>
+      <w:pPr>
+        <w:rPr>
+          <w:rFonts w:ascii="Ubuntu Mono" w:hAnsi="Ubuntu Mono"/>
+          <w:color w:val="FFFFFF"/>
+          <w:sz w:val="21"/>
+          <w:szCs w:val="21"/>
         </w:rPr>
       </w:pPr>
       <w:r>
@@ -1800,62 +1789,6 @@
           <w:u w:val="none"/>
         </w:rPr>
         <w:lastRenderedPageBreak/>
-        <w:t>Hola a todos somos estudiantes de la universidad de Guadalajara realizando su proyecto modular para poder terminar nuestra carrera. Somos dos estudiantes que les gusta la programación descubrir nuevas tecnologías, innovar y aprender.</w:t>
-      </w:r>
-    </w:p>
-    <w:p>
-      <w:pPr>
-        <w:rPr>
-          <w:rStyle w:val="Hipervnculo"/>
-          <w:rFonts w:ascii="Times New Roman" w:hAnsi="Times New Roman" w:cs="Times New Roman"/>
-          <w:color w:val="auto"/>
-          <w:sz w:val="24"/>
-          <w:szCs w:val="24"/>
-          <w:u w:val="none"/>
-        </w:rPr>
-      </w:pPr>
-    </w:p>
-    <w:p>
-      <w:pPr>
-        <w:rPr>
-          <w:rStyle w:val="Hipervnculo"/>
-          <w:rFonts w:ascii="Times New Roman" w:hAnsi="Times New Roman" w:cs="Times New Roman"/>
-          <w:color w:val="auto"/>
-          <w:sz w:val="24"/>
-          <w:szCs w:val="24"/>
-          <w:u w:val="none"/>
-        </w:rPr>
-      </w:pPr>
-      <w:r>
-        <w:br/>
-      </w:r>
-      <w:r>
-        <w:rPr>
-          <w:rFonts w:ascii="Segoe UI" w:hAnsi="Segoe UI" w:cs="Segoe UI"/>
-          <w:color w:val="D1D5DB"/>
-          <w:shd w:val="clear" w:color="auto" w:fill="444654"/>
-        </w:rPr>
-        <w:t>¡Hola a todos! Somos un equipo de estudiantes de la Universidad de Guadalajara, comprometidos en completar nuestro proyecto modular como parte integral de nuestra carrera. Como apasionados de la programación, nos encanta explorar nuevas tecnologías, innovar y estar en constante aprendizaje. Nuestro objetivo es brindar soluciones tecnológicas creativas y de calidad, aprovechando nuestra formación académica y nuestras habilidades técnicas. Estamos entusiasmados por compartir nuestro conocimiento y experiencia mientras trabajamos en colaboración para alcanzar el éxito en nuestros proyectos. ¡Bienvenidos a nuestro espacio!</w:t>
-      </w:r>
-    </w:p>
-    <w:p>
-      <w:pPr>
-        <w:rPr>
-          <w:rFonts w:ascii="Ubuntu Mono" w:hAnsi="Ubuntu Mono"/>
-          <w:color w:val="FFFFFF"/>
-          <w:sz w:val="21"/>
-          <w:szCs w:val="21"/>
-        </w:rPr>
-      </w:pPr>
-      <w:r>
-        <w:rPr>
-          <w:rStyle w:val="Hipervnculo"/>
-          <w:rFonts w:ascii="Times New Roman" w:hAnsi="Times New Roman" w:cs="Times New Roman"/>
-          <w:color w:val="auto"/>
-          <w:sz w:val="24"/>
-          <w:szCs w:val="24"/>
-          <w:u w:val="none"/>
-        </w:rPr>
         <w:t xml:space="preserve">Conectar a la base de datos de </w:t>
       </w:r>
       <w:proofErr w:type="spellStart"/>
@@ -2317,7 +2250,6 @@
           <w:szCs w:val="21"/>
           <w:u w:val="none"/>
         </w:rPr>
-        <w:lastRenderedPageBreak/>
         <w:t>Sintaxis para la conexión de la base de datos</w:t>
       </w:r>
     </w:p>

</xml_diff>